<commit_message>
formating \ layout fixes, graphics changes
</commit_message>
<xml_diff>
--- a/Corrections.docx
+++ b/Corrections.docx
@@ -1,6 +1,6 @@
 
 <file path=word/document.xml><?xml version="1.0" encoding="utf-8"?>
-<w:document xmlns:wpc="http://schemas.microsoft.com/office/word/2010/wordprocessingCanvas" xmlns:mc="http://schemas.openxmlformats.org/markup-compatibility/2006" xmlns:o="urn:schemas-microsoft-com:office:office" xmlns:r="http://schemas.openxmlformats.org/officeDocument/2006/relationships" xmlns:m="http://schemas.openxmlformats.org/officeDocument/2006/math" xmlns:v="urn:schemas-microsoft-com:vml" xmlns:wp14="http://schemas.microsoft.com/office/word/2010/wordprocessingDrawing" xmlns:wp="http://schemas.openxmlformats.org/drawingml/2006/wordprocessingDrawing" xmlns:w10="urn:schemas-microsoft-com:office:word" xmlns:w="http://schemas.openxmlformats.org/wordprocessingml/2006/main" xmlns:w14="http://schemas.microsoft.com/office/word/2010/wordml" xmlns:w15="http://schemas.microsoft.com/office/word/2012/wordml" xmlns:wpg="http://schemas.microsoft.com/office/word/2010/wordprocessingGroup" xmlns:wpi="http://schemas.microsoft.com/office/word/2010/wordprocessingInk" xmlns:wne="http://schemas.microsoft.com/office/word/2006/wordml" xmlns:wps="http://schemas.microsoft.com/office/word/2010/wordprocessingShape" mc:Ignorable="w14 w15 wp14">
+<w:document xmlns:wpc="http://schemas.microsoft.com/office/word/2010/wordprocessingCanvas" xmlns:mc="http://schemas.openxmlformats.org/markup-compatibility/2006" xmlns:o="urn:schemas-microsoft-com:office:office" xmlns:r="http://schemas.openxmlformats.org/officeDocument/2006/relationships" xmlns:m="http://schemas.openxmlformats.org/officeDocument/2006/math" xmlns:v="urn:schemas-microsoft-com:vml" xmlns:wp14="http://schemas.microsoft.com/office/word/2010/wordprocessingDrawing" xmlns:wp="http://schemas.openxmlformats.org/drawingml/2006/wordprocessingDrawing" xmlns:w10="urn:schemas-microsoft-com:office:word" xmlns:w="http://schemas.openxmlformats.org/wordprocessingml/2006/main" xmlns:w14="http://schemas.microsoft.com/office/word/2010/wordml" xmlns:wpg="http://schemas.microsoft.com/office/word/2010/wordprocessingGroup" xmlns:wpi="http://schemas.microsoft.com/office/word/2010/wordprocessingInk" xmlns:wne="http://schemas.microsoft.com/office/word/2006/wordml" xmlns:wps="http://schemas.microsoft.com/office/word/2010/wordprocessingShape" mc:Ignorable="w14 wp14">
   <w:body>
     <w:p>
       <w:pPr>
@@ -67,10 +67,7 @@
         <w:t xml:space="preserve">in the rail domain </w:t>
       </w:r>
       <w:r>
-        <w:t xml:space="preserve">will then be </w:t>
-      </w:r>
-      <w:r>
-        <w:t>assessed</w:t>
+        <w:t>will then be assessed</w:t>
       </w:r>
       <w:r>
         <w:t xml:space="preserve">, taking into account progress made in other domains. </w:t>
@@ -133,6 +130,7 @@
         <w:t>Chapter three:</w:t>
       </w:r>
     </w:p>
+    <w:p/>
     <w:p>
       <w:pPr>
         <w:pStyle w:val="Heading1"/>
@@ -159,31 +157,68 @@
         <w:pStyle w:val="Heading1"/>
       </w:pPr>
       <w:r>
-        <w:t>Chapter five:</w:t>
-      </w:r>
-    </w:p>
-    <w:p>
-      <w:r>
-        <w:t xml:space="preserve">Define PCIDR : </w:t>
-      </w:r>
-      <w:r>
-        <w:t>Track based Point Control Inhibit, and Detection Repeat (PCIDR) and Control</w:t>
-      </w:r>
-    </w:p>
-    <w:p>
-      <w:r>
-        <w:t xml:space="preserve">Define RETS: </w:t>
-      </w:r>
-      <w:r>
-        <w:t>RETS is a rail network simulator used by the project's commercial partner, capable of micro level simulation and of outputting absolute positions, where it has the necessary data.</w:t>
-      </w:r>
-    </w:p>
-    <w:p>
-      <w:r>
-        <w:t>Diagrams (figures 6.7-6.9)</w:t>
+        <w:t>Chapter</w:t>
+      </w:r>
+      <w:r>
+        <w:t xml:space="preserve"> Five:</w:t>
       </w:r>
       <w:bookmarkStart w:id="0" w:name="_GoBack"/>
       <w:bookmarkEnd w:id="0"/>
+    </w:p>
+    <w:p>
+      <w:r>
+        <w:t xml:space="preserve">Rename Chapter: </w:t>
+      </w:r>
+      <w:r>
+        <w:t>Use of a Middleware Layer with Ontologies</w:t>
+      </w:r>
+    </w:p>
+    <w:p>
+      <w:pPr>
+        <w:pStyle w:val="Heading1"/>
+      </w:pPr>
+      <w:r>
+        <w:t xml:space="preserve">Chapter </w:t>
+      </w:r>
+      <w:r>
+        <w:t>Six</w:t>
+      </w:r>
+      <w:r>
+        <w:t>:</w:t>
+      </w:r>
+    </w:p>
+    <w:p>
+      <w:r>
+        <w:t xml:space="preserve">Define </w:t>
+      </w:r>
+      <w:proofErr w:type="gramStart"/>
+      <w:r>
+        <w:t>PCIDR :</w:t>
+      </w:r>
+      <w:proofErr w:type="gramEnd"/>
+      <w:r>
+        <w:t xml:space="preserve"> </w:t>
+      </w:r>
+      <w:r>
+        <w:t>Track based Point Control Inhibit, and Detection Repeat (PCIDR) and Control</w:t>
+      </w:r>
+    </w:p>
+    <w:p>
+      <w:r>
+        <w:lastRenderedPageBreak/>
+        <w:t xml:space="preserve">Define RETS: </w:t>
+      </w:r>
+      <w:r>
+        <w:t>RETS is a rail network simulator used by the project's commercial partner, capable of micro level simulation and of outputting absolute positions, where it has the necessary data.</w:t>
+      </w:r>
+    </w:p>
+    <w:p>
+      <w:r>
+        <w:t>Diagrams (figures 6.7-6.9)</w:t>
+      </w:r>
+      <w:r>
+        <w:t xml:space="preserve"> revised and made smaller</w:t>
+      </w:r>
     </w:p>
     <w:sectPr>
       <w:pgSz w:w="11906" w:h="16838"/>
@@ -196,8 +231,8 @@
 </file>
 
 <file path=word/numbering.xml><?xml version="1.0" encoding="utf-8"?>
-<w:numbering xmlns:wpc="http://schemas.microsoft.com/office/word/2010/wordprocessingCanvas" xmlns:mc="http://schemas.openxmlformats.org/markup-compatibility/2006" xmlns:o="urn:schemas-microsoft-com:office:office" xmlns:r="http://schemas.openxmlformats.org/officeDocument/2006/relationships" xmlns:m="http://schemas.openxmlformats.org/officeDocument/2006/math" xmlns:v="urn:schemas-microsoft-com:vml" xmlns:wp14="http://schemas.microsoft.com/office/word/2010/wordprocessingDrawing" xmlns:wp="http://schemas.openxmlformats.org/drawingml/2006/wordprocessingDrawing" xmlns:w10="urn:schemas-microsoft-com:office:word" xmlns:w="http://schemas.openxmlformats.org/wordprocessingml/2006/main" xmlns:w14="http://schemas.microsoft.com/office/word/2010/wordml" xmlns:w15="http://schemas.microsoft.com/office/word/2012/wordml" xmlns:wpg="http://schemas.microsoft.com/office/word/2010/wordprocessingGroup" xmlns:wpi="http://schemas.microsoft.com/office/word/2010/wordprocessingInk" xmlns:wne="http://schemas.microsoft.com/office/word/2006/wordml" xmlns:wps="http://schemas.microsoft.com/office/word/2010/wordprocessingShape" mc:Ignorable="w14 w15 wp14">
-  <w:abstractNum w:abstractNumId="0" w15:restartNumberingAfterBreak="0">
+<w:numbering xmlns:wpc="http://schemas.microsoft.com/office/word/2010/wordprocessingCanvas" xmlns:mc="http://schemas.openxmlformats.org/markup-compatibility/2006" xmlns:o="urn:schemas-microsoft-com:office:office" xmlns:r="http://schemas.openxmlformats.org/officeDocument/2006/relationships" xmlns:m="http://schemas.openxmlformats.org/officeDocument/2006/math" xmlns:v="urn:schemas-microsoft-com:vml" xmlns:wp14="http://schemas.microsoft.com/office/word/2010/wordprocessingDrawing" xmlns:wp="http://schemas.openxmlformats.org/drawingml/2006/wordprocessingDrawing" xmlns:w10="urn:schemas-microsoft-com:office:word" xmlns:w="http://schemas.openxmlformats.org/wordprocessingml/2006/main" xmlns:w14="http://schemas.microsoft.com/office/word/2010/wordml" xmlns:wpg="http://schemas.microsoft.com/office/word/2010/wordprocessingGroup" xmlns:wpi="http://schemas.microsoft.com/office/word/2010/wordprocessingInk" xmlns:wne="http://schemas.microsoft.com/office/word/2006/wordml" xmlns:wps="http://schemas.microsoft.com/office/word/2010/wordprocessingShape" mc:Ignorable="w14 wp14">
+  <w:abstractNum w:abstractNumId="0">
     <w:nsid w:val="1548138E"/>
     <w:multiLevelType w:val="hybridMultilevel"/>
     <w:tmpl w:val="B6ECF568"/>
@@ -311,7 +346,7 @@
       </w:rPr>
     </w:lvl>
   </w:abstractNum>
-  <w:abstractNum w:abstractNumId="1" w15:restartNumberingAfterBreak="0">
+  <w:abstractNum w:abstractNumId="1">
     <w:nsid w:val="6C9B4AC1"/>
     <w:multiLevelType w:val="hybridMultilevel"/>
     <w:tmpl w:val="3C2E1B30"/>
@@ -407,7 +442,7 @@
 </file>
 
 <file path=word/styles.xml><?xml version="1.0" encoding="utf-8"?>
-<w:styles xmlns:mc="http://schemas.openxmlformats.org/markup-compatibility/2006" xmlns:r="http://schemas.openxmlformats.org/officeDocument/2006/relationships" xmlns:w="http://schemas.openxmlformats.org/wordprocessingml/2006/main" xmlns:w14="http://schemas.microsoft.com/office/word/2010/wordml" xmlns:w15="http://schemas.microsoft.com/office/word/2012/wordml" mc:Ignorable="w14 w15">
+<w:styles xmlns:mc="http://schemas.openxmlformats.org/markup-compatibility/2006" xmlns:r="http://schemas.openxmlformats.org/officeDocument/2006/relationships" xmlns:w="http://schemas.openxmlformats.org/wordprocessingml/2006/main" xmlns:w14="http://schemas.microsoft.com/office/word/2010/wordml" mc:Ignorable="w14">
   <w:docDefaults>
     <w:rPrDefault>
       <w:rPr>
@@ -423,378 +458,519 @@
       </w:pPr>
     </w:pPrDefault>
   </w:docDefaults>
-  <w:latentStyles w:defLockedState="0" w:defUIPriority="99" w:defSemiHidden="0" w:defUnhideWhenUsed="0" w:defQFormat="0" w:count="371">
-    <w:lsdException w:name="Normal" w:uiPriority="0" w:qFormat="1"/>
-    <w:lsdException w:name="heading 1" w:uiPriority="9" w:qFormat="1"/>
-    <w:lsdException w:name="heading 2" w:semiHidden="1" w:uiPriority="9" w:unhideWhenUsed="1" w:qFormat="1"/>
-    <w:lsdException w:name="heading 3" w:semiHidden="1" w:uiPriority="9" w:unhideWhenUsed="1" w:qFormat="1"/>
-    <w:lsdException w:name="heading 4" w:semiHidden="1" w:uiPriority="9" w:unhideWhenUsed="1" w:qFormat="1"/>
-    <w:lsdException w:name="heading 5" w:semiHidden="1" w:uiPriority="9" w:unhideWhenUsed="1" w:qFormat="1"/>
-    <w:lsdException w:name="heading 6" w:semiHidden="1" w:uiPriority="9" w:unhideWhenUsed="1" w:qFormat="1"/>
-    <w:lsdException w:name="heading 7" w:semiHidden="1" w:uiPriority="9" w:unhideWhenUsed="1" w:qFormat="1"/>
-    <w:lsdException w:name="heading 8" w:semiHidden="1" w:uiPriority="9" w:unhideWhenUsed="1" w:qFormat="1"/>
-    <w:lsdException w:name="heading 9" w:semiHidden="1" w:uiPriority="9" w:unhideWhenUsed="1" w:qFormat="1"/>
-    <w:lsdException w:name="index 1" w:semiHidden="1" w:unhideWhenUsed="1"/>
-    <w:lsdException w:name="index 2" w:semiHidden="1" w:unhideWhenUsed="1"/>
-    <w:lsdException w:name="index 3" w:semiHidden="1" w:unhideWhenUsed="1"/>
-    <w:lsdException w:name="index 4" w:semiHidden="1" w:unhideWhenUsed="1"/>
-    <w:lsdException w:name="index 5" w:semiHidden="1" w:unhideWhenUsed="1"/>
-    <w:lsdException w:name="index 6" w:semiHidden="1" w:unhideWhenUsed="1"/>
-    <w:lsdException w:name="index 7" w:semiHidden="1" w:unhideWhenUsed="1"/>
-    <w:lsdException w:name="index 8" w:semiHidden="1" w:unhideWhenUsed="1"/>
-    <w:lsdException w:name="index 9" w:semiHidden="1" w:unhideWhenUsed="1"/>
-    <w:lsdException w:name="toc 1" w:semiHidden="1" w:uiPriority="39" w:unhideWhenUsed="1"/>
-    <w:lsdException w:name="toc 2" w:semiHidden="1" w:uiPriority="39" w:unhideWhenUsed="1"/>
-    <w:lsdException w:name="toc 3" w:semiHidden="1" w:uiPriority="39" w:unhideWhenUsed="1"/>
-    <w:lsdException w:name="toc 4" w:semiHidden="1" w:uiPriority="39" w:unhideWhenUsed="1"/>
-    <w:lsdException w:name="toc 5" w:semiHidden="1" w:uiPriority="39" w:unhideWhenUsed="1"/>
-    <w:lsdException w:name="toc 6" w:semiHidden="1" w:uiPriority="39" w:unhideWhenUsed="1"/>
-    <w:lsdException w:name="toc 7" w:semiHidden="1" w:uiPriority="39" w:unhideWhenUsed="1"/>
-    <w:lsdException w:name="toc 8" w:semiHidden="1" w:uiPriority="39" w:unhideWhenUsed="1"/>
-    <w:lsdException w:name="toc 9" w:semiHidden="1" w:uiPriority="39" w:unhideWhenUsed="1"/>
-    <w:lsdException w:name="Normal Indent" w:semiHidden="1" w:unhideWhenUsed="1"/>
-    <w:lsdException w:name="footnote text" w:semiHidden="1" w:unhideWhenUsed="1"/>
-    <w:lsdException w:name="annotation text" w:semiHidden="1" w:unhideWhenUsed="1"/>
-    <w:lsdException w:name="header" w:semiHidden="1" w:unhideWhenUsed="1"/>
-    <w:lsdException w:name="footer" w:semiHidden="1" w:unhideWhenUsed="1"/>
-    <w:lsdException w:name="index heading" w:semiHidden="1" w:unhideWhenUsed="1"/>
-    <w:lsdException w:name="caption" w:semiHidden="1" w:uiPriority="35" w:unhideWhenUsed="1" w:qFormat="1"/>
-    <w:lsdException w:name="table of figures" w:semiHidden="1" w:unhideWhenUsed="1"/>
-    <w:lsdException w:name="envelope address" w:semiHidden="1" w:unhideWhenUsed="1"/>
-    <w:lsdException w:name="envelope return" w:semiHidden="1" w:unhideWhenUsed="1"/>
-    <w:lsdException w:name="footnote reference" w:semiHidden="1" w:unhideWhenUsed="1"/>
-    <w:lsdException w:name="annotation reference" w:semiHidden="1" w:unhideWhenUsed="1"/>
-    <w:lsdException w:name="line number" w:semiHidden="1" w:unhideWhenUsed="1"/>
-    <w:lsdException w:name="page number" w:semiHidden="1" w:unhideWhenUsed="1"/>
-    <w:lsdException w:name="endnote reference" w:semiHidden="1" w:unhideWhenUsed="1"/>
-    <w:lsdException w:name="endnote text" w:semiHidden="1" w:unhideWhenUsed="1"/>
-    <w:lsdException w:name="table of authorities" w:semiHidden="1" w:unhideWhenUsed="1"/>
-    <w:lsdException w:name="macro" w:semiHidden="1" w:unhideWhenUsed="1"/>
-    <w:lsdException w:name="toa heading" w:semiHidden="1" w:unhideWhenUsed="1"/>
-    <w:lsdException w:name="List" w:semiHidden="1" w:unhideWhenUsed="1"/>
-    <w:lsdException w:name="List Bullet" w:semiHidden="1" w:unhideWhenUsed="1"/>
-    <w:lsdException w:name="List Number" w:semiHidden="1" w:unhideWhenUsed="1"/>
-    <w:lsdException w:name="List 2" w:semiHidden="1" w:unhideWhenUsed="1"/>
-    <w:lsdException w:name="List 3" w:semiHidden="1" w:unhideWhenUsed="1"/>
-    <w:lsdException w:name="List 4" w:semiHidden="1" w:unhideWhenUsed="1"/>
-    <w:lsdException w:name="List 5" w:semiHidden="1" w:unhideWhenUsed="1"/>
-    <w:lsdException w:name="List Bullet 2" w:semiHidden="1" w:unhideWhenUsed="1"/>
-    <w:lsdException w:name="List Bullet 3" w:semiHidden="1" w:unhideWhenUsed="1"/>
-    <w:lsdException w:name="List Bullet 4" w:semiHidden="1" w:unhideWhenUsed="1"/>
-    <w:lsdException w:name="List Bullet 5" w:semiHidden="1" w:unhideWhenUsed="1"/>
-    <w:lsdException w:name="List Number 2" w:semiHidden="1" w:unhideWhenUsed="1"/>
-    <w:lsdException w:name="List Number 3" w:semiHidden="1" w:unhideWhenUsed="1"/>
-    <w:lsdException w:name="List Number 4" w:semiHidden="1" w:unhideWhenUsed="1"/>
-    <w:lsdException w:name="List Number 5" w:semiHidden="1" w:unhideWhenUsed="1"/>
-    <w:lsdException w:name="Title" w:uiPriority="10" w:qFormat="1"/>
-    <w:lsdException w:name="Closing" w:semiHidden="1" w:unhideWhenUsed="1"/>
-    <w:lsdException w:name="Signature" w:semiHidden="1" w:unhideWhenUsed="1"/>
-    <w:lsdException w:name="Default Paragraph Font" w:semiHidden="1" w:uiPriority="1" w:unhideWhenUsed="1"/>
-    <w:lsdException w:name="Body Text" w:semiHidden="1" w:unhideWhenUsed="1"/>
-    <w:lsdException w:name="Body Text Indent" w:semiHidden="1" w:unhideWhenUsed="1"/>
-    <w:lsdException w:name="List Continue" w:semiHidden="1" w:unhideWhenUsed="1"/>
-    <w:lsdException w:name="List Continue 2" w:semiHidden="1" w:unhideWhenUsed="1"/>
-    <w:lsdException w:name="List Continue 3" w:semiHidden="1" w:unhideWhenUsed="1"/>
-    <w:lsdException w:name="List Continue 4" w:semiHidden="1" w:unhideWhenUsed="1"/>
-    <w:lsdException w:name="List Continue 5" w:semiHidden="1" w:unhideWhenUsed="1"/>
-    <w:lsdException w:name="Message Header" w:semiHidden="1" w:unhideWhenUsed="1"/>
-    <w:lsdException w:name="Subtitle" w:uiPriority="11" w:qFormat="1"/>
-    <w:lsdException w:name="Salutation" w:semiHidden="1" w:unhideWhenUsed="1"/>
-    <w:lsdException w:name="Date" w:semiHidden="1" w:unhideWhenUsed="1"/>
-    <w:lsdException w:name="Body Text First Indent" w:semiHidden="1" w:unhideWhenUsed="1"/>
-    <w:lsdException w:name="Body Text First Indent 2" w:semiHidden="1" w:unhideWhenUsed="1"/>
-    <w:lsdException w:name="Note Heading" w:semiHidden="1" w:unhideWhenUsed="1"/>
-    <w:lsdException w:name="Body Text 2" w:semiHidden="1" w:unhideWhenUsed="1"/>
-    <w:lsdException w:name="Body Text 3" w:semiHidden="1" w:unhideWhenUsed="1"/>
-    <w:lsdException w:name="Body Text Indent 2" w:semiHidden="1" w:unhideWhenUsed="1"/>
-    <w:lsdException w:name="Body Text Indent 3" w:semiHidden="1" w:unhideWhenUsed="1"/>
-    <w:lsdException w:name="Block Text" w:semiHidden="1" w:unhideWhenUsed="1"/>
-    <w:lsdException w:name="Hyperlink" w:semiHidden="1" w:unhideWhenUsed="1"/>
-    <w:lsdException w:name="FollowedHyperlink" w:semiHidden="1" w:unhideWhenUsed="1"/>
-    <w:lsdException w:name="Strong" w:uiPriority="22" w:qFormat="1"/>
-    <w:lsdException w:name="Emphasis" w:uiPriority="20" w:qFormat="1"/>
-    <w:lsdException w:name="Document Map" w:semiHidden="1" w:unhideWhenUsed="1"/>
-    <w:lsdException w:name="Plain Text" w:semiHidden="1" w:unhideWhenUsed="1"/>
-    <w:lsdException w:name="E-mail Signature" w:semiHidden="1" w:unhideWhenUsed="1"/>
-    <w:lsdException w:name="HTML Top of Form" w:semiHidden="1" w:unhideWhenUsed="1"/>
-    <w:lsdException w:name="HTML Bottom of Form" w:semiHidden="1" w:unhideWhenUsed="1"/>
-    <w:lsdException w:name="Normal (Web)" w:semiHidden="1" w:unhideWhenUsed="1"/>
-    <w:lsdException w:name="HTML Acronym" w:semiHidden="1" w:unhideWhenUsed="1"/>
-    <w:lsdException w:name="HTML Address" w:semiHidden="1" w:unhideWhenUsed="1"/>
-    <w:lsdException w:name="HTML Cite" w:semiHidden="1" w:unhideWhenUsed="1"/>
-    <w:lsdException w:name="HTML Code" w:semiHidden="1" w:unhideWhenUsed="1"/>
-    <w:lsdException w:name="HTML Definition" w:semiHidden="1" w:unhideWhenUsed="1"/>
-    <w:lsdException w:name="HTML Keyboard" w:semiHidden="1" w:unhideWhenUsed="1"/>
-    <w:lsdException w:name="HTML Preformatted" w:semiHidden="1" w:unhideWhenUsed="1"/>
-    <w:lsdException w:name="HTML Sample" w:semiHidden="1" w:unhideWhenUsed="1"/>
-    <w:lsdException w:name="HTML Typewriter" w:semiHidden="1" w:unhideWhenUsed="1"/>
-    <w:lsdException w:name="HTML Variable" w:semiHidden="1" w:unhideWhenUsed="1"/>
-    <w:lsdException w:name="Normal Table" w:semiHidden="1" w:unhideWhenUsed="1"/>
-    <w:lsdException w:name="annotation subject" w:semiHidden="1" w:unhideWhenUsed="1"/>
-    <w:lsdException w:name="No List" w:semiHidden="1" w:unhideWhenUsed="1"/>
-    <w:lsdException w:name="Outline List 1" w:semiHidden="1" w:unhideWhenUsed="1"/>
-    <w:lsdException w:name="Outline List 2" w:semiHidden="1" w:unhideWhenUsed="1"/>
-    <w:lsdException w:name="Outline List 3" w:semiHidden="1" w:unhideWhenUsed="1"/>
-    <w:lsdException w:name="Table Simple 1" w:semiHidden="1" w:unhideWhenUsed="1"/>
-    <w:lsdException w:name="Table Simple 2" w:semiHidden="1" w:unhideWhenUsed="1"/>
-    <w:lsdException w:name="Table Simple 3" w:semiHidden="1" w:unhideWhenUsed="1"/>
-    <w:lsdException w:name="Table Classic 1" w:semiHidden="1" w:unhideWhenUsed="1"/>
-    <w:lsdException w:name="Table Classic 2" w:semiHidden="1" w:unhideWhenUsed="1"/>
-    <w:lsdException w:name="Table Classic 3" w:semiHidden="1" w:unhideWhenUsed="1"/>
-    <w:lsdException w:name="Table Classic 4" w:semiHidden="1" w:unhideWhenUsed="1"/>
-    <w:lsdException w:name="Table Colorful 1" w:semiHidden="1" w:unhideWhenUsed="1"/>
-    <w:lsdException w:name="Table Colorful 2" w:semiHidden="1" w:unhideWhenUsed="1"/>
-    <w:lsdException w:name="Table Colorful 3" w:semiHidden="1" w:unhideWhenUsed="1"/>
-    <w:lsdException w:name="Table Columns 1" w:semiHidden="1" w:unhideWhenUsed="1"/>
-    <w:lsdException w:name="Table Columns 2" w:semiHidden="1" w:unhideWhenUsed="1"/>
-    <w:lsdException w:name="Table Columns 3" w:semiHidden="1" w:unhideWhenUsed="1"/>
-    <w:lsdException w:name="Table Columns 4" w:semiHidden="1" w:unhideWhenUsed="1"/>
-    <w:lsdException w:name="Table Columns 5" w:semiHidden="1" w:unhideWhenUsed="1"/>
-    <w:lsdException w:name="Table Grid 1" w:semiHidden="1" w:unhideWhenUsed="1"/>
-    <w:lsdException w:name="Table Grid 2" w:semiHidden="1" w:unhideWhenUsed="1"/>
-    <w:lsdException w:name="Table Grid 3" w:semiHidden="1" w:unhideWhenUsed="1"/>
-    <w:lsdException w:name="Table Grid 4" w:semiHidden="1" w:unhideWhenUsed="1"/>
-    <w:lsdException w:name="Table Grid 5" w:semiHidden="1" w:unhideWhenUsed="1"/>
-    <w:lsdException w:name="Table Grid 6" w:semiHidden="1" w:unhideWhenUsed="1"/>
-    <w:lsdException w:name="Table Grid 7" w:semiHidden="1" w:unhideWhenUsed="1"/>
-    <w:lsdException w:name="Table Grid 8" w:semiHidden="1" w:unhideWhenUsed="1"/>
-    <w:lsdException w:name="Table List 1" w:semiHidden="1" w:unhideWhenUsed="1"/>
-    <w:lsdException w:name="Table List 2" w:semiHidden="1" w:unhideWhenUsed="1"/>
-    <w:lsdException w:name="Table List 3" w:semiHidden="1" w:unhideWhenUsed="1"/>
-    <w:lsdException w:name="Table List 4" w:semiHidden="1" w:unhideWhenUsed="1"/>
-    <w:lsdException w:name="Table List 5" w:semiHidden="1" w:unhideWhenUsed="1"/>
-    <w:lsdException w:name="Table List 6" w:semiHidden="1" w:unhideWhenUsed="1"/>
-    <w:lsdException w:name="Table List 7" w:semiHidden="1" w:unhideWhenUsed="1"/>
-    <w:lsdException w:name="Table List 8" w:semiHidden="1" w:unhideWhenUsed="1"/>
-    <w:lsdException w:name="Table 3D effects 1" w:semiHidden="1" w:unhideWhenUsed="1"/>
-    <w:lsdException w:name="Table 3D effects 2" w:semiHidden="1" w:unhideWhenUsed="1"/>
-    <w:lsdException w:name="Table 3D effects 3" w:semiHidden="1" w:unhideWhenUsed="1"/>
-    <w:lsdException w:name="Table Contemporary" w:semiHidden="1" w:unhideWhenUsed="1"/>
-    <w:lsdException w:name="Table Elegant" w:semiHidden="1" w:unhideWhenUsed="1"/>
-    <w:lsdException w:name="Table Professional" w:semiHidden="1" w:unhideWhenUsed="1"/>
-    <w:lsdException w:name="Table Subtle 1" w:semiHidden="1" w:unhideWhenUsed="1"/>
-    <w:lsdException w:name="Table Subtle 2" w:semiHidden="1" w:unhideWhenUsed="1"/>
-    <w:lsdException w:name="Table Web 1" w:semiHidden="1" w:unhideWhenUsed="1"/>
-    <w:lsdException w:name="Table Web 2" w:semiHidden="1" w:unhideWhenUsed="1"/>
-    <w:lsdException w:name="Table Web 3" w:semiHidden="1" w:unhideWhenUsed="1"/>
-    <w:lsdException w:name="Balloon Text" w:semiHidden="1" w:unhideWhenUsed="1"/>
-    <w:lsdException w:name="Table Grid" w:uiPriority="59"/>
-    <w:lsdException w:name="Table Theme" w:semiHidden="1" w:unhideWhenUsed="1"/>
-    <w:lsdException w:name="Placeholder Text" w:semiHidden="1"/>
-    <w:lsdException w:name="No Spacing" w:uiPriority="1" w:qFormat="1"/>
-    <w:lsdException w:name="Light Shading" w:uiPriority="60"/>
-    <w:lsdException w:name="Light List" w:uiPriority="61"/>
-    <w:lsdException w:name="Light Grid" w:uiPriority="62"/>
-    <w:lsdException w:name="Medium Shading 1" w:uiPriority="63"/>
-    <w:lsdException w:name="Medium Shading 2" w:uiPriority="64"/>
-    <w:lsdException w:name="Medium List 1" w:uiPriority="65"/>
-    <w:lsdException w:name="Medium List 2" w:uiPriority="66"/>
-    <w:lsdException w:name="Medium Grid 1" w:uiPriority="67"/>
-    <w:lsdException w:name="Medium Grid 2" w:uiPriority="68"/>
-    <w:lsdException w:name="Medium Grid 3" w:uiPriority="69"/>
-    <w:lsdException w:name="Dark List" w:uiPriority="70"/>
-    <w:lsdException w:name="Colorful Shading" w:uiPriority="71"/>
-    <w:lsdException w:name="Colorful List" w:uiPriority="72"/>
-    <w:lsdException w:name="Colorful Grid" w:uiPriority="73"/>
-    <w:lsdException w:name="Light Shading Accent 1" w:uiPriority="60"/>
-    <w:lsdException w:name="Light List Accent 1" w:uiPriority="61"/>
-    <w:lsdException w:name="Light Grid Accent 1" w:uiPriority="62"/>
-    <w:lsdException w:name="Medium Shading 1 Accent 1" w:uiPriority="63"/>
-    <w:lsdException w:name="Medium Shading 2 Accent 1" w:uiPriority="64"/>
-    <w:lsdException w:name="Medium List 1 Accent 1" w:uiPriority="65"/>
-    <w:lsdException w:name="Revision" w:semiHidden="1"/>
-    <w:lsdException w:name="List Paragraph" w:uiPriority="34" w:qFormat="1"/>
-    <w:lsdException w:name="Quote" w:uiPriority="29" w:qFormat="1"/>
-    <w:lsdException w:name="Intense Quote" w:uiPriority="30" w:qFormat="1"/>
-    <w:lsdException w:name="Medium List 2 Accent 1" w:uiPriority="66"/>
-    <w:lsdException w:name="Medium Grid 1 Accent 1" w:uiPriority="67"/>
-    <w:lsdException w:name="Medium Grid 2 Accent 1" w:uiPriority="68"/>
-    <w:lsdException w:name="Medium Grid 3 Accent 1" w:uiPriority="69"/>
-    <w:lsdException w:name="Dark List Accent 1" w:uiPriority="70"/>
-    <w:lsdException w:name="Colorful Shading Accent 1" w:uiPriority="71"/>
-    <w:lsdException w:name="Colorful List Accent 1" w:uiPriority="72"/>
-    <w:lsdException w:name="Colorful Grid Accent 1" w:uiPriority="73"/>
-    <w:lsdException w:name="Light Shading Accent 2" w:uiPriority="60"/>
-    <w:lsdException w:name="Light List Accent 2" w:uiPriority="61"/>
-    <w:lsdException w:name="Light Grid Accent 2" w:uiPriority="62"/>
-    <w:lsdException w:name="Medium Shading 1 Accent 2" w:uiPriority="63"/>
-    <w:lsdException w:name="Medium Shading 2 Accent 2" w:uiPriority="64"/>
-    <w:lsdException w:name="Medium List 1 Accent 2" w:uiPriority="65"/>
-    <w:lsdException w:name="Medium List 2 Accent 2" w:uiPriority="66"/>
-    <w:lsdException w:name="Medium Grid 1 Accent 2" w:uiPriority="67"/>
-    <w:lsdException w:name="Medium Grid 2 Accent 2" w:uiPriority="68"/>
-    <w:lsdException w:name="Medium Grid 3 Accent 2" w:uiPriority="69"/>
-    <w:lsdException w:name="Dark List Accent 2" w:uiPriority="70"/>
-    <w:lsdException w:name="Colorful Shading Accent 2" w:uiPriority="71"/>
-    <w:lsdException w:name="Colorful List Accent 2" w:uiPriority="72"/>
-    <w:lsdException w:name="Colorful Grid Accent 2" w:uiPriority="73"/>
-    <w:lsdException w:name="Light Shading Accent 3" w:uiPriority="60"/>
-    <w:lsdException w:name="Light List Accent 3" w:uiPriority="61"/>
-    <w:lsdException w:name="Light Grid Accent 3" w:uiPriority="62"/>
-    <w:lsdException w:name="Medium Shading 1 Accent 3" w:uiPriority="63"/>
-    <w:lsdException w:name="Medium Shading 2 Accent 3" w:uiPriority="64"/>
-    <w:lsdException w:name="Medium List 1 Accent 3" w:uiPriority="65"/>
-    <w:lsdException w:name="Medium List 2 Accent 3" w:uiPriority="66"/>
-    <w:lsdException w:name="Medium Grid 1 Accent 3" w:uiPriority="67"/>
-    <w:lsdException w:name="Medium Grid 2 Accent 3" w:uiPriority="68"/>
-    <w:lsdException w:name="Medium Grid 3 Accent 3" w:uiPriority="69"/>
-    <w:lsdException w:name="Dark List Accent 3" w:uiPriority="70"/>
-    <w:lsdException w:name="Colorful Shading Accent 3" w:uiPriority="71"/>
-    <w:lsdException w:name="Colorful List Accent 3" w:uiPriority="72"/>
-    <w:lsdException w:name="Colorful Grid Accent 3" w:uiPriority="73"/>
-    <w:lsdException w:name="Light Shading Accent 4" w:uiPriority="60"/>
-    <w:lsdException w:name="Light List Accent 4" w:uiPriority="61"/>
-    <w:lsdException w:name="Light Grid Accent 4" w:uiPriority="62"/>
-    <w:lsdException w:name="Medium Shading 1 Accent 4" w:uiPriority="63"/>
-    <w:lsdException w:name="Medium Shading 2 Accent 4" w:uiPriority="64"/>
-    <w:lsdException w:name="Medium List 1 Accent 4" w:uiPriority="65"/>
-    <w:lsdException w:name="Medium List 2 Accent 4" w:uiPriority="66"/>
-    <w:lsdException w:name="Medium Grid 1 Accent 4" w:uiPriority="67"/>
-    <w:lsdException w:name="Medium Grid 2 Accent 4" w:uiPriority="68"/>
-    <w:lsdException w:name="Medium Grid 3 Accent 4" w:uiPriority="69"/>
-    <w:lsdException w:name="Dark List Accent 4" w:uiPriority="70"/>
-    <w:lsdException w:name="Colorful Shading Accent 4" w:uiPriority="71"/>
-    <w:lsdException w:name="Colorful List Accent 4" w:uiPriority="72"/>
-    <w:lsdException w:name="Colorful Grid Accent 4" w:uiPriority="73"/>
-    <w:lsdException w:name="Light Shading Accent 5" w:uiPriority="60"/>
-    <w:lsdException w:name="Light List Accent 5" w:uiPriority="61"/>
-    <w:lsdException w:name="Light Grid Accent 5" w:uiPriority="62"/>
-    <w:lsdException w:name="Medium Shading 1 Accent 5" w:uiPriority="63"/>
-    <w:lsdException w:name="Medium Shading 2 Accent 5" w:uiPriority="64"/>
-    <w:lsdException w:name="Medium List 1 Accent 5" w:uiPriority="65"/>
-    <w:lsdException w:name="Medium List 2 Accent 5" w:uiPriority="66"/>
-    <w:lsdException w:name="Medium Grid 1 Accent 5" w:uiPriority="67"/>
-    <w:lsdException w:name="Medium Grid 2 Accent 5" w:uiPriority="68"/>
-    <w:lsdException w:name="Medium Grid 3 Accent 5" w:uiPriority="69"/>
-    <w:lsdException w:name="Dark List Accent 5" w:uiPriority="70"/>
-    <w:lsdException w:name="Colorful Shading Accent 5" w:uiPriority="71"/>
-    <w:lsdException w:name="Colorful List Accent 5" w:uiPriority="72"/>
-    <w:lsdException w:name="Colorful Grid Accent 5" w:uiPriority="73"/>
-    <w:lsdException w:name="Light Shading Accent 6" w:uiPriority="60"/>
-    <w:lsdException w:name="Light List Accent 6" w:uiPriority="61"/>
-    <w:lsdException w:name="Light Grid Accent 6" w:uiPriority="62"/>
-    <w:lsdException w:name="Medium Shading 1 Accent 6" w:uiPriority="63"/>
-    <w:lsdException w:name="Medium Shading 2 Accent 6" w:uiPriority="64"/>
-    <w:lsdException w:name="Medium List 1 Accent 6" w:uiPriority="65"/>
-    <w:lsdException w:name="Medium List 2 Accent 6" w:uiPriority="66"/>
-    <w:lsdException w:name="Medium Grid 1 Accent 6" w:uiPriority="67"/>
-    <w:lsdException w:name="Medium Grid 2 Accent 6" w:uiPriority="68"/>
-    <w:lsdException w:name="Medium Grid 3 Accent 6" w:uiPriority="69"/>
-    <w:lsdException w:name="Dark List Accent 6" w:uiPriority="70"/>
-    <w:lsdException w:name="Colorful Shading Accent 6" w:uiPriority="71"/>
-    <w:lsdException w:name="Colorful List Accent 6" w:uiPriority="72"/>
-    <w:lsdException w:name="Colorful Grid Accent 6" w:uiPriority="73"/>
-    <w:lsdException w:name="Subtle Emphasis" w:uiPriority="19" w:qFormat="1"/>
-    <w:lsdException w:name="Intense Emphasis" w:uiPriority="21" w:qFormat="1"/>
-    <w:lsdException w:name="Subtle Reference" w:uiPriority="31" w:qFormat="1"/>
-    <w:lsdException w:name="Intense Reference" w:uiPriority="32" w:qFormat="1"/>
-    <w:lsdException w:name="Book Title" w:uiPriority="33" w:qFormat="1"/>
-    <w:lsdException w:name="Bibliography" w:semiHidden="1" w:uiPriority="37" w:unhideWhenUsed="1"/>
-    <w:lsdException w:name="TOC Heading" w:semiHidden="1" w:uiPriority="39" w:unhideWhenUsed="1" w:qFormat="1"/>
-    <w:lsdException w:name="Plain Table 1" w:uiPriority="41"/>
-    <w:lsdException w:name="Plain Table 2" w:uiPriority="42"/>
-    <w:lsdException w:name="Plain Table 3" w:uiPriority="43"/>
-    <w:lsdException w:name="Plain Table 4" w:uiPriority="44"/>
-    <w:lsdException w:name="Plain Table 5" w:uiPriority="45"/>
-    <w:lsdException w:name="Grid Table Light" w:uiPriority="40"/>
-    <w:lsdException w:name="Grid Table 1 Light" w:uiPriority="46"/>
-    <w:lsdException w:name="Grid Table 2" w:uiPriority="47"/>
-    <w:lsdException w:name="Grid Table 3" w:uiPriority="48"/>
-    <w:lsdException w:name="Grid Table 4" w:uiPriority="49"/>
-    <w:lsdException w:name="Grid Table 5 Dark" w:uiPriority="50"/>
-    <w:lsdException w:name="Grid Table 6 Colorful" w:uiPriority="51"/>
-    <w:lsdException w:name="Grid Table 7 Colorful" w:uiPriority="52"/>
-    <w:lsdException w:name="Grid Table 1 Light Accent 1" w:uiPriority="46"/>
-    <w:lsdException w:name="Grid Table 2 Accent 1" w:uiPriority="47"/>
-    <w:lsdException w:name="Grid Table 3 Accent 1" w:uiPriority="48"/>
-    <w:lsdException w:name="Grid Table 4 Accent 1" w:uiPriority="49"/>
-    <w:lsdException w:name="Grid Table 5 Dark Accent 1" w:uiPriority="50"/>
-    <w:lsdException w:name="Grid Table 6 Colorful Accent 1" w:uiPriority="51"/>
-    <w:lsdException w:name="Grid Table 7 Colorful Accent 1" w:uiPriority="52"/>
-    <w:lsdException w:name="Grid Table 1 Light Accent 2" w:uiPriority="46"/>
-    <w:lsdException w:name="Grid Table 2 Accent 2" w:uiPriority="47"/>
-    <w:lsdException w:name="Grid Table 3 Accent 2" w:uiPriority="48"/>
-    <w:lsdException w:name="Grid Table 4 Accent 2" w:uiPriority="49"/>
-    <w:lsdException w:name="Grid Table 5 Dark Accent 2" w:uiPriority="50"/>
-    <w:lsdException w:name="Grid Table 6 Colorful Accent 2" w:uiPriority="51"/>
-    <w:lsdException w:name="Grid Table 7 Colorful Accent 2" w:uiPriority="52"/>
-    <w:lsdException w:name="Grid Table 1 Light Accent 3" w:uiPriority="46"/>
-    <w:lsdException w:name="Grid Table 2 Accent 3" w:uiPriority="47"/>
-    <w:lsdException w:name="Grid Table 3 Accent 3" w:uiPriority="48"/>
-    <w:lsdException w:name="Grid Table 4 Accent 3" w:uiPriority="49"/>
-    <w:lsdException w:name="Grid Table 5 Dark Accent 3" w:uiPriority="50"/>
-    <w:lsdException w:name="Grid Table 6 Colorful Accent 3" w:uiPriority="51"/>
-    <w:lsdException w:name="Grid Table 7 Colorful Accent 3" w:uiPriority="52"/>
-    <w:lsdException w:name="Grid Table 1 Light Accent 4" w:uiPriority="46"/>
-    <w:lsdException w:name="Grid Table 2 Accent 4" w:uiPriority="47"/>
-    <w:lsdException w:name="Grid Table 3 Accent 4" w:uiPriority="48"/>
-    <w:lsdException w:name="Grid Table 4 Accent 4" w:uiPriority="49"/>
-    <w:lsdException w:name="Grid Table 5 Dark Accent 4" w:uiPriority="50"/>
-    <w:lsdException w:name="Grid Table 6 Colorful Accent 4" w:uiPriority="51"/>
-    <w:lsdException w:name="Grid Table 7 Colorful Accent 4" w:uiPriority="52"/>
-    <w:lsdException w:name="Grid Table 1 Light Accent 5" w:uiPriority="46"/>
-    <w:lsdException w:name="Grid Table 2 Accent 5" w:uiPriority="47"/>
-    <w:lsdException w:name="Grid Table 3 Accent 5" w:uiPriority="48"/>
-    <w:lsdException w:name="Grid Table 4 Accent 5" w:uiPriority="49"/>
-    <w:lsdException w:name="Grid Table 5 Dark Accent 5" w:uiPriority="50"/>
-    <w:lsdException w:name="Grid Table 6 Colorful Accent 5" w:uiPriority="51"/>
-    <w:lsdException w:name="Grid Table 7 Colorful Accent 5" w:uiPriority="52"/>
-    <w:lsdException w:name="Grid Table 1 Light Accent 6" w:uiPriority="46"/>
-    <w:lsdException w:name="Grid Table 2 Accent 6" w:uiPriority="47"/>
-    <w:lsdException w:name="Grid Table 3 Accent 6" w:uiPriority="48"/>
-    <w:lsdException w:name="Grid Table 4 Accent 6" w:uiPriority="49"/>
-    <w:lsdException w:name="Grid Table 5 Dark Accent 6" w:uiPriority="50"/>
-    <w:lsdException w:name="Grid Table 6 Colorful Accent 6" w:uiPriority="51"/>
-    <w:lsdException w:name="Grid Table 7 Colorful Accent 6" w:uiPriority="52"/>
-    <w:lsdException w:name="List Table 1 Light" w:uiPriority="46"/>
-    <w:lsdException w:name="List Table 2" w:uiPriority="47"/>
-    <w:lsdException w:name="List Table 3" w:uiPriority="48"/>
-    <w:lsdException w:name="List Table 4" w:uiPriority="49"/>
-    <w:lsdException w:name="List Table 5 Dark" w:uiPriority="50"/>
-    <w:lsdException w:name="List Table 6 Colorful" w:uiPriority="51"/>
-    <w:lsdException w:name="List Table 7 Colorful" w:uiPriority="52"/>
-    <w:lsdException w:name="List Table 1 Light Accent 1" w:uiPriority="46"/>
-    <w:lsdException w:name="List Table 2 Accent 1" w:uiPriority="47"/>
-    <w:lsdException w:name="List Table 3 Accent 1" w:uiPriority="48"/>
-    <w:lsdException w:name="List Table 4 Accent 1" w:uiPriority="49"/>
-    <w:lsdException w:name="List Table 5 Dark Accent 1" w:uiPriority="50"/>
-    <w:lsdException w:name="List Table 6 Colorful Accent 1" w:uiPriority="51"/>
-    <w:lsdException w:name="List Table 7 Colorful Accent 1" w:uiPriority="52"/>
-    <w:lsdException w:name="List Table 1 Light Accent 2" w:uiPriority="46"/>
-    <w:lsdException w:name="List Table 2 Accent 2" w:uiPriority="47"/>
-    <w:lsdException w:name="List Table 3 Accent 2" w:uiPriority="48"/>
-    <w:lsdException w:name="List Table 4 Accent 2" w:uiPriority="49"/>
-    <w:lsdException w:name="List Table 5 Dark Accent 2" w:uiPriority="50"/>
-    <w:lsdException w:name="List Table 6 Colorful Accent 2" w:uiPriority="51"/>
-    <w:lsdException w:name="List Table 7 Colorful Accent 2" w:uiPriority="52"/>
-    <w:lsdException w:name="List Table 1 Light Accent 3" w:uiPriority="46"/>
-    <w:lsdException w:name="List Table 2 Accent 3" w:uiPriority="47"/>
-    <w:lsdException w:name="List Table 3 Accent 3" w:uiPriority="48"/>
-    <w:lsdException w:name="List Table 4 Accent 3" w:uiPriority="49"/>
-    <w:lsdException w:name="List Table 5 Dark Accent 3" w:uiPriority="50"/>
-    <w:lsdException w:name="List Table 6 Colorful Accent 3" w:uiPriority="51"/>
-    <w:lsdException w:name="List Table 7 Colorful Accent 3" w:uiPriority="52"/>
-    <w:lsdException w:name="List Table 1 Light Accent 4" w:uiPriority="46"/>
-    <w:lsdException w:name="List Table 2 Accent 4" w:uiPriority="47"/>
-    <w:lsdException w:name="List Table 3 Accent 4" w:uiPriority="48"/>
-    <w:lsdException w:name="List Table 4 Accent 4" w:uiPriority="49"/>
-    <w:lsdException w:name="List Table 5 Dark Accent 4" w:uiPriority="50"/>
-    <w:lsdException w:name="List Table 6 Colorful Accent 4" w:uiPriority="51"/>
-    <w:lsdException w:name="List Table 7 Colorful Accent 4" w:uiPriority="52"/>
-    <w:lsdException w:name="List Table 1 Light Accent 5" w:uiPriority="46"/>
-    <w:lsdException w:name="List Table 2 Accent 5" w:uiPriority="47"/>
-    <w:lsdException w:name="List Table 3 Accent 5" w:uiPriority="48"/>
-    <w:lsdException w:name="List Table 4 Accent 5" w:uiPriority="49"/>
-    <w:lsdException w:name="List Table 5 Dark Accent 5" w:uiPriority="50"/>
-    <w:lsdException w:name="List Table 6 Colorful Accent 5" w:uiPriority="51"/>
-    <w:lsdException w:name="List Table 7 Colorful Accent 5" w:uiPriority="52"/>
-    <w:lsdException w:name="List Table 1 Light Accent 6" w:uiPriority="46"/>
-    <w:lsdException w:name="List Table 2 Accent 6" w:uiPriority="47"/>
-    <w:lsdException w:name="List Table 3 Accent 6" w:uiPriority="48"/>
-    <w:lsdException w:name="List Table 4 Accent 6" w:uiPriority="49"/>
-    <w:lsdException w:name="List Table 5 Dark Accent 6" w:uiPriority="50"/>
-    <w:lsdException w:name="List Table 6 Colorful Accent 6" w:uiPriority="51"/>
-    <w:lsdException w:name="List Table 7 Colorful Accent 6" w:uiPriority="52"/>
+  <w:latentStyles w:defLockedState="0" w:defUIPriority="99" w:defSemiHidden="1" w:defUnhideWhenUsed="1" w:defQFormat="0" w:count="267">
+    <w:lsdException w:name="Normal" w:semiHidden="0" w:uiPriority="0" w:unhideWhenUsed="0" w:qFormat="1"/>
+    <w:lsdException w:name="heading 1" w:semiHidden="0" w:uiPriority="9" w:unhideWhenUsed="0" w:qFormat="1"/>
+    <w:lsdException w:name="heading 2" w:uiPriority="9" w:qFormat="1"/>
+    <w:lsdException w:name="heading 3" w:uiPriority="9" w:qFormat="1"/>
+    <w:lsdException w:name="heading 4" w:uiPriority="9" w:qFormat="1"/>
+    <w:lsdException w:name="heading 5" w:uiPriority="9" w:qFormat="1"/>
+    <w:lsdException w:name="heading 6" w:uiPriority="9" w:qFormat="1"/>
+    <w:lsdException w:name="heading 7" w:uiPriority="9" w:qFormat="1"/>
+    <w:lsdException w:name="heading 8" w:uiPriority="9" w:qFormat="1"/>
+    <w:lsdException w:name="heading 9" w:uiPriority="9" w:qFormat="1"/>
+    <w:lsdException w:name="toc 1" w:uiPriority="39"/>
+    <w:lsdException w:name="toc 2" w:uiPriority="39"/>
+    <w:lsdException w:name="toc 3" w:uiPriority="39"/>
+    <w:lsdException w:name="toc 4" w:uiPriority="39"/>
+    <w:lsdException w:name="toc 5" w:uiPriority="39"/>
+    <w:lsdException w:name="toc 6" w:uiPriority="39"/>
+    <w:lsdException w:name="toc 7" w:uiPriority="39"/>
+    <w:lsdException w:name="toc 8" w:uiPriority="39"/>
+    <w:lsdException w:name="toc 9" w:uiPriority="39"/>
+    <w:lsdException w:name="caption" w:uiPriority="35" w:qFormat="1"/>
+    <w:lsdException w:name="Title" w:semiHidden="0" w:uiPriority="10" w:unhideWhenUsed="0" w:qFormat="1"/>
+    <w:lsdException w:name="Default Paragraph Font" w:uiPriority="1"/>
+    <w:lsdException w:name="Subtitle" w:semiHidden="0" w:uiPriority="11" w:unhideWhenUsed="0" w:qFormat="1"/>
+    <w:lsdException w:name="Strong" w:semiHidden="0" w:uiPriority="22" w:unhideWhenUsed="0" w:qFormat="1"/>
+    <w:lsdException w:name="Emphasis" w:semiHidden="0" w:uiPriority="20" w:unhideWhenUsed="0" w:qFormat="1"/>
+    <w:lsdException w:name="Table Grid" w:semiHidden="0" w:uiPriority="59" w:unhideWhenUsed="0"/>
+    <w:lsdException w:name="Placeholder Text" w:unhideWhenUsed="0"/>
+    <w:lsdException w:name="No Spacing" w:semiHidden="0" w:uiPriority="1" w:unhideWhenUsed="0" w:qFormat="1"/>
+    <w:lsdException w:name="Light Shading" w:semiHidden="0" w:uiPriority="60" w:unhideWhenUsed="0"/>
+    <w:lsdException w:name="Light List" w:semiHidden="0" w:uiPriority="61" w:unhideWhenUsed="0"/>
+    <w:lsdException w:name="Light Grid" w:semiHidden="0" w:uiPriority="62" w:unhideWhenUsed="0"/>
+    <w:lsdException w:name="Medium Shading 1" w:semiHidden="0" w:uiPriority="63" w:unhideWhenUsed="0"/>
+    <w:lsdException w:name="Medium Shading 2" w:semiHidden="0" w:uiPriority="64" w:unhideWhenUsed="0"/>
+    <w:lsdException w:name="Medium List 1" w:semiHidden="0" w:uiPriority="65" w:unhideWhenUsed="0"/>
+    <w:lsdException w:name="Medium List 2" w:semiHidden="0" w:uiPriority="66" w:unhideWhenUsed="0"/>
+    <w:lsdException w:name="Medium Grid 1" w:semiHidden="0" w:uiPriority="67" w:unhideWhenUsed="0"/>
+    <w:lsdException w:name="Medium Grid 2" w:semiHidden="0" w:uiPriority="68" w:unhideWhenUsed="0"/>
+    <w:lsdException w:name="Medium Grid 3" w:semiHidden="0" w:uiPriority="69" w:unhideWhenUsed="0"/>
+    <w:lsdException w:name="Dark List" w:semiHidden="0" w:uiPriority="70" w:unhideWhenUsed="0"/>
+    <w:lsdException w:name="Colorful Shading" w:semiHidden="0" w:uiPriority="71" w:unhideWhenUsed="0"/>
+    <w:lsdException w:name="Colorful List" w:semiHidden="0" w:uiPriority="72" w:unhideWhenUsed="0"/>
+    <w:lsdException w:name="Colorful Grid" w:semiHidden="0" w:uiPriority="73" w:unhideWhenUsed="0"/>
+    <w:lsdException w:name="Light Shading Accent 1" w:semiHidden="0" w:uiPriority="60" w:unhideWhenUsed="0"/>
+    <w:lsdException w:name="Light List Accent 1" w:semiHidden="0" w:uiPriority="61" w:unhideWhenUsed="0"/>
+    <w:lsdException w:name="Light Grid Accent 1" w:semiHidden="0" w:uiPriority="62" w:unhideWhenUsed="0"/>
+    <w:lsdException w:name="Medium Shading 1 Accent 1" w:semiHidden="0" w:uiPriority="63" w:unhideWhenUsed="0"/>
+    <w:lsdException w:name="Medium Shading 2 Accent 1" w:semiHidden="0" w:uiPriority="64" w:unhideWhenUsed="0"/>
+    <w:lsdException w:name="Medium List 1 Accent 1" w:semiHidden="0" w:uiPriority="65" w:unhideWhenUsed="0"/>
+    <w:lsdException w:name="Revision" w:unhideWhenUsed="0"/>
+    <w:lsdException w:name="List Paragraph" w:semiHidden="0" w:uiPriority="34" w:unhideWhenUsed="0" w:qFormat="1"/>
+    <w:lsdException w:name="Quote" w:semiHidden="0" w:uiPriority="29" w:unhideWhenUsed="0" w:qFormat="1"/>
+    <w:lsdException w:name="Intense Quote" w:semiHidden="0" w:uiPriority="30" w:unhideWhenUsed="0" w:qFormat="1"/>
+    <w:lsdException w:name="Medium List 2 Accent 1" w:semiHidden="0" w:uiPriority="66" w:unhideWhenUsed="0"/>
+    <w:lsdException w:name="Medium Grid 1 Accent 1" w:semiHidden="0" w:uiPriority="67" w:unhideWhenUsed="0"/>
+    <w:lsdException w:name="Medium Grid 2 Accent 1" w:semiHidden="0" w:uiPriority="68" w:unhideWhenUsed="0"/>
+    <w:lsdException w:name="Medium Grid 3 Accent 1" w:semiHidden="0" w:uiPriority="69" w:unhideWhenUsed="0"/>
+    <w:lsdException w:name="Dark List Accent 1" w:semiHidden="0" w:uiPriority="70" w:unhideWhenUsed="0"/>
+    <w:lsdException w:name="Colorful Shading Accent 1" w:semiHidden="0" w:uiPriority="71" w:unhideWhenUsed="0"/>
+    <w:lsdException w:name="Colorful List Accent 1" w:semiHidden="0" w:uiPriority="72" w:unhideWhenUsed="0"/>
+    <w:lsdException w:name="Colorful Grid Accent 1" w:semiHidden="0" w:uiPriority="73" w:unhideWhenUsed="0"/>
+    <w:lsdException w:name="Light Shading Accent 2" w:semiHidden="0" w:uiPriority="60" w:unhideWhenUsed="0"/>
+    <w:lsdException w:name="Light List Accent 2" w:semiHidden="0" w:uiPriority="61" w:unhideWhenUsed="0"/>
+    <w:lsdException w:name="Light Grid Accent 2" w:semiHidden="0" w:uiPriority="62" w:unhideWhenUsed="0"/>
+    <w:lsdException w:name="Medium Shading 1 Accent 2" w:semiHidden="0" w:uiPriority="63" w:unhideWhenUsed="0"/>
+    <w:lsdException w:name="Medium Shading 2 Accent 2" w:semiHidden="0" w:uiPriority="64" w:unhideWhenUsed="0"/>
+    <w:lsdException w:name="Medium List 1 Accent 2" w:semiHidden="0" w:uiPriority="65" w:unhideWhenUsed="0"/>
+    <w:lsdException w:name="Medium List 2 Accent 2" w:semiHidden="0" w:uiPriority="66" w:unhideWhenUsed="0"/>
+    <w:lsdException w:name="Medium Grid 1 Accent 2" w:semiHidden="0" w:uiPriority="67" w:unhideWhenUsed="0"/>
+    <w:lsdException w:name="Medium Grid 2 Accent 2" w:semiHidden="0" w:uiPriority="68" w:unhideWhenUsed="0"/>
+    <w:lsdException w:name="Medium Grid 3 Accent 2" w:semiHidden="0" w:uiPriority="69" w:unhideWhenUsed="0"/>
+    <w:lsdException w:name="Dark List Accent 2" w:semiHidden="0" w:uiPriority="70" w:unhideWhenUsed="0"/>
+    <w:lsdException w:name="Colorful Shading Accent 2" w:semiHidden="0" w:uiPriority="71" w:unhideWhenUsed="0"/>
+    <w:lsdException w:name="Colorful List Accent 2" w:semiHidden="0" w:uiPriority="72" w:unhideWhenUsed="0"/>
+    <w:lsdException w:name="Colorful Grid Accent 2" w:semiHidden="0" w:uiPriority="73" w:unhideWhenUsed="0"/>
+    <w:lsdException w:name="Light Shading Accent 3" w:semiHidden="0" w:uiPriority="60" w:unhideWhenUsed="0"/>
+    <w:lsdException w:name="Light List Accent 3" w:semiHidden="0" w:uiPriority="61" w:unhideWhenUsed="0"/>
+    <w:lsdException w:name="Light Grid Accent 3" w:semiHidden="0" w:uiPriority="62" w:unhideWhenUsed="0"/>
+    <w:lsdException w:name="Medium Shading 1 Accent 3" w:semiHidden="0" w:uiPriority="63" w:unhideWhenUsed="0"/>
+    <w:lsdException w:name="Medium Shading 2 Accent 3" w:semiHidden="0" w:uiPriority="64" w:unhideWhenUsed="0"/>
+    <w:lsdException w:name="Medium List 1 Accent 3" w:semiHidden="0" w:uiPriority="65" w:unhideWhenUsed="0"/>
+    <w:lsdException w:name="Medium List 2 Accent 3" w:semiHidden="0" w:uiPriority="66" w:unhideWhenUsed="0"/>
+    <w:lsdException w:name="Medium Grid 1 Accent 3" w:semiHidden="0" w:uiPriority="67" w:unhideWhenUsed="0"/>
+    <w:lsdException w:name="Medium Grid 2 Accent 3" w:semiHidden="0" w:uiPriority="68" w:unhideWhenUsed="0"/>
+    <w:lsdException w:name="Medium Grid 3 Accent 3" w:semiHidden="0" w:uiPriority="69" w:unhideWhenUsed="0"/>
+    <w:lsdException w:name="Dark List Accent 3" w:semiHidden="0" w:uiPriority="70" w:unhideWhenUsed="0"/>
+    <w:lsdException w:name="Colorful Shading Accent 3" w:semiHidden="0" w:uiPriority="71" w:unhideWhenUsed="0"/>
+    <w:lsdException w:name="Colorful List Accent 3" w:semiHidden="0" w:uiPriority="72" w:unhideWhenUsed="0"/>
+    <w:lsdException w:name="Colorful Grid Accent 3" w:semiHidden="0" w:uiPriority="73" w:unhideWhenUsed="0"/>
+    <w:lsdException w:name="Light Shading Accent 4" w:semiHidden="0" w:uiPriority="60" w:unhideWhenUsed="0"/>
+    <w:lsdException w:name="Light List Accent 4" w:semiHidden="0" w:uiPriority="61" w:unhideWhenUsed="0"/>
+    <w:lsdException w:name="Light Grid Accent 4" w:semiHidden="0" w:uiPriority="62" w:unhideWhenUsed="0"/>
+    <w:lsdException w:name="Medium Shading 1 Accent 4" w:semiHidden="0" w:uiPriority="63" w:unhideWhenUsed="0"/>
+    <w:lsdException w:name="Medium Shading 2 Accent 4" w:semiHidden="0" w:uiPriority="64" w:unhideWhenUsed="0"/>
+    <w:lsdException w:name="Medium List 1 Accent 4" w:semiHidden="0" w:uiPriority="65" w:unhideWhenUsed="0"/>
+    <w:lsdException w:name="Medium List 2 Accent 4" w:semiHidden="0" w:uiPriority="66" w:unhideWhenUsed="0"/>
+    <w:lsdException w:name="Medium Grid 1 Accent 4" w:semiHidden="0" w:uiPriority="67" w:unhideWhenUsed="0"/>
+    <w:lsdException w:name="Medium Grid 2 Accent 4" w:semiHidden="0" w:uiPriority="68" w:unhideWhenUsed="0"/>
+    <w:lsdException w:name="Medium Grid 3 Accent 4" w:semiHidden="0" w:uiPriority="69" w:unhideWhenUsed="0"/>
+    <w:lsdException w:name="Dark List Accent 4" w:semiHidden="0" w:uiPriority="70" w:unhideWhenUsed="0"/>
+    <w:lsdException w:name="Colorful Shading Accent 4" w:semiHidden="0" w:uiPriority="71" w:unhideWhenUsed="0"/>
+    <w:lsdException w:name="Colorful List Accent 4" w:semiHidden="0" w:uiPriority="72" w:unhideWhenUsed="0"/>
+    <w:lsdException w:name="Colorful Grid Accent 4" w:semiHidden="0" w:uiPriority="73" w:unhideWhenUsed="0"/>
+    <w:lsdException w:name="Light Shading Accent 5" w:semiHidden="0" w:uiPriority="60" w:unhideWhenUsed="0"/>
+    <w:lsdException w:name="Light List Accent 5" w:semiHidden="0" w:uiPriority="61" w:unhideWhenUsed="0"/>
+    <w:lsdException w:name="Light Grid Accent 5" w:semiHidden="0" w:uiPriority="62" w:unhideWhenUsed="0"/>
+    <w:lsdException w:name="Medium Shading 1 Accent 5" w:semiHidden="0" w:uiPriority="63" w:unhideWhenUsed="0"/>
+    <w:lsdException w:name="Medium Shading 2 Accent 5" w:semiHidden="0" w:uiPriority="64" w:unhideWhenUsed="0"/>
+    <w:lsdException w:name="Medium List 1 Accent 5" w:semiHidden="0" w:uiPriority="65" w:unhideWhenUsed="0"/>
+    <w:lsdException w:name="Medium List 2 Accent 5" w:semiHidden="0" w:uiPriority="66" w:unhideWhenUsed="0"/>
+    <w:lsdException w:name="Medium Grid 1 Accent 5" w:semiHidden="0" w:uiPriority="67" w:unhideWhenUsed="0"/>
+    <w:lsdException w:name="Medium Grid 2 Accent 5" w:semiHidden="0" w:uiPriority="68" w:unhideWhenUsed="0"/>
+    <w:lsdException w:name="Medium Grid 3 Accent 5" w:semiHidden="0" w:uiPriority="69" w:unhideWhenUsed="0"/>
+    <w:lsdException w:name="Dark List Accent 5" w:semiHidden="0" w:uiPriority="70" w:unhideWhenUsed="0"/>
+    <w:lsdException w:name="Colorful Shading Accent 5" w:semiHidden="0" w:uiPriority="71" w:unhideWhenUsed="0"/>
+    <w:lsdException w:name="Colorful List Accent 5" w:semiHidden="0" w:uiPriority="72" w:unhideWhenUsed="0"/>
+    <w:lsdException w:name="Colorful Grid Accent 5" w:semiHidden="0" w:uiPriority="73" w:unhideWhenUsed="0"/>
+    <w:lsdException w:name="Light Shading Accent 6" w:semiHidden="0" w:uiPriority="60" w:unhideWhenUsed="0"/>
+    <w:lsdException w:name="Light List Accent 6" w:semiHidden="0" w:uiPriority="61" w:unhideWhenUsed="0"/>
+    <w:lsdException w:name="Light Grid Accent 6" w:semiHidden="0" w:uiPriority="62" w:unhideWhenUsed="0"/>
+    <w:lsdException w:name="Medium Shading 1 Accent 6" w:semiHidden="0" w:uiPriority="63" w:unhideWhenUsed="0"/>
+    <w:lsdException w:name="Medium Shading 2 Accent 6" w:semiHidden="0" w:uiPriority="64" w:unhideWhenUsed="0"/>
+    <w:lsdException w:name="Medium List 1 Accent 6" w:semiHidden="0" w:uiPriority="65" w:unhideWhenUsed="0"/>
+    <w:lsdException w:name="Medium List 2 Accent 6" w:semiHidden="0" w:uiPriority="66" w:unhideWhenUsed="0"/>
+    <w:lsdException w:name="Medium Grid 1 Accent 6" w:semiHidden="0" w:uiPriority="67" w:unhideWhenUsed="0"/>
+    <w:lsdException w:name="Medium Grid 2 Accent 6" w:semiHidden="0" w:uiPriority="68" w:unhideWhenUsed="0"/>
+    <w:lsdException w:name="Medium Grid 3 Accent 6" w:semiHidden="0" w:uiPriority="69" w:unhideWhenUsed="0"/>
+    <w:lsdException w:name="Dark List Accent 6" w:semiHidden="0" w:uiPriority="70" w:unhideWhenUsed="0"/>
+    <w:lsdException w:name="Colorful Shading Accent 6" w:semiHidden="0" w:uiPriority="71" w:unhideWhenUsed="0"/>
+    <w:lsdException w:name="Colorful List Accent 6" w:semiHidden="0" w:uiPriority="72" w:unhideWhenUsed="0"/>
+    <w:lsdException w:name="Colorful Grid Accent 6" w:semiHidden="0" w:uiPriority="73" w:unhideWhenUsed="0"/>
+    <w:lsdException w:name="Subtle Emphasis" w:semiHidden="0" w:uiPriority="19" w:unhideWhenUsed="0" w:qFormat="1"/>
+    <w:lsdException w:name="Intense Emphasis" w:semiHidden="0" w:uiPriority="21" w:unhideWhenUsed="0" w:qFormat="1"/>
+    <w:lsdException w:name="Subtle Reference" w:semiHidden="0" w:uiPriority="31" w:unhideWhenUsed="0" w:qFormat="1"/>
+    <w:lsdException w:name="Intense Reference" w:semiHidden="0" w:uiPriority="32" w:unhideWhenUsed="0" w:qFormat="1"/>
+    <w:lsdException w:name="Book Title" w:semiHidden="0" w:uiPriority="33" w:unhideWhenUsed="0" w:qFormat="1"/>
+    <w:lsdException w:name="Bibliography" w:uiPriority="37"/>
+    <w:lsdException w:name="TOC Heading" w:uiPriority="39" w:qFormat="1"/>
+  </w:latentStyles>
+  <w:style w:type="paragraph" w:default="1" w:styleId="Normal">
+    <w:name w:val="Normal"/>
+    <w:qFormat/>
+  </w:style>
+  <w:style w:type="paragraph" w:styleId="Heading1">
+    <w:name w:val="heading 1"/>
+    <w:basedOn w:val="Normal"/>
+    <w:next w:val="Normal"/>
+    <w:link w:val="Heading1Char"/>
+    <w:uiPriority w:val="9"/>
+    <w:qFormat/>
+    <w:rsid w:val="004F6046"/>
+    <w:pPr>
+      <w:keepNext/>
+      <w:keepLines/>
+      <w:spacing w:before="240" w:after="0"/>
+      <w:outlineLvl w:val="0"/>
+    </w:pPr>
+    <w:rPr>
+      <w:rFonts w:asciiTheme="majorHAnsi" w:eastAsiaTheme="majorEastAsia" w:hAnsiTheme="majorHAnsi" w:cstheme="majorBidi"/>
+      <w:color w:val="365F91" w:themeColor="accent1" w:themeShade="BF"/>
+      <w:sz w:val="32"/>
+      <w:szCs w:val="32"/>
+    </w:rPr>
+  </w:style>
+  <w:style w:type="paragraph" w:styleId="Heading2">
+    <w:name w:val="heading 2"/>
+    <w:basedOn w:val="Normal"/>
+    <w:next w:val="Normal"/>
+    <w:link w:val="Heading2Char"/>
+    <w:uiPriority w:val="9"/>
+    <w:unhideWhenUsed/>
+    <w:qFormat/>
+    <w:rsid w:val="00DB0A13"/>
+    <w:pPr>
+      <w:keepNext/>
+      <w:keepLines/>
+      <w:spacing w:before="200" w:after="0"/>
+      <w:ind w:left="720" w:hanging="360"/>
+      <w:outlineLvl w:val="1"/>
+    </w:pPr>
+    <w:rPr>
+      <w:rFonts w:asciiTheme="majorHAnsi" w:eastAsiaTheme="majorEastAsia" w:hAnsiTheme="majorHAnsi" w:cstheme="majorBidi"/>
+      <w:b/>
+      <w:bCs/>
+      <w:color w:val="4F81BD" w:themeColor="accent1"/>
+      <w:sz w:val="26"/>
+      <w:szCs w:val="26"/>
+    </w:rPr>
+  </w:style>
+  <w:style w:type="character" w:default="1" w:styleId="DefaultParagraphFont">
+    <w:name w:val="Default Paragraph Font"/>
+    <w:uiPriority w:val="1"/>
+    <w:semiHidden/>
+    <w:unhideWhenUsed/>
+  </w:style>
+  <w:style w:type="table" w:default="1" w:styleId="TableNormal">
+    <w:name w:val="Normal Table"/>
+    <w:uiPriority w:val="99"/>
+    <w:semiHidden/>
+    <w:unhideWhenUsed/>
+    <w:tblPr>
+      <w:tblInd w:w="0" w:type="dxa"/>
+      <w:tblCellMar>
+        <w:top w:w="0" w:type="dxa"/>
+        <w:left w:w="108" w:type="dxa"/>
+        <w:bottom w:w="0" w:type="dxa"/>
+        <w:right w:w="108" w:type="dxa"/>
+      </w:tblCellMar>
+    </w:tblPr>
+  </w:style>
+  <w:style w:type="numbering" w:default="1" w:styleId="NoList">
+    <w:name w:val="No List"/>
+    <w:uiPriority w:val="99"/>
+    <w:semiHidden/>
+    <w:unhideWhenUsed/>
+  </w:style>
+  <w:style w:type="paragraph" w:customStyle="1" w:styleId="TableListParagraph">
+    <w:name w:val="Table List Paragraph"/>
+    <w:basedOn w:val="ListParagraph"/>
+    <w:qFormat/>
+    <w:rsid w:val="00A64AB3"/>
+    <w:pPr>
+      <w:numPr>
+        <w:numId w:val="1"/>
+      </w:numPr>
+      <w:spacing w:after="0" w:line="240" w:lineRule="auto"/>
+    </w:pPr>
+  </w:style>
+  <w:style w:type="paragraph" w:styleId="ListParagraph">
+    <w:name w:val="List Paragraph"/>
+    <w:basedOn w:val="Normal"/>
+    <w:uiPriority w:val="34"/>
+    <w:qFormat/>
+    <w:rsid w:val="00A64AB3"/>
+    <w:pPr>
+      <w:ind w:left="720"/>
+      <w:contextualSpacing/>
+    </w:pPr>
+  </w:style>
+  <w:style w:type="character" w:customStyle="1" w:styleId="Heading2Char">
+    <w:name w:val="Heading 2 Char"/>
+    <w:basedOn w:val="DefaultParagraphFont"/>
+    <w:link w:val="Heading2"/>
+    <w:uiPriority w:val="9"/>
+    <w:rsid w:val="00DB0A13"/>
+    <w:rPr>
+      <w:rFonts w:asciiTheme="majorHAnsi" w:eastAsiaTheme="majorEastAsia" w:hAnsiTheme="majorHAnsi" w:cstheme="majorBidi"/>
+      <w:b/>
+      <w:bCs/>
+      <w:color w:val="4F81BD" w:themeColor="accent1"/>
+      <w:sz w:val="26"/>
+      <w:szCs w:val="26"/>
+    </w:rPr>
+  </w:style>
+  <w:style w:type="paragraph" w:customStyle="1" w:styleId="CodeSnippet">
+    <w:name w:val="Code Snippet"/>
+    <w:basedOn w:val="Normal"/>
+    <w:next w:val="Normal"/>
+    <w:autoRedefine/>
+    <w:qFormat/>
+    <w:rsid w:val="00CD5602"/>
+    <w:pPr>
+      <w:keepNext/>
+      <w:keepLines/>
+      <w:pBdr>
+        <w:top w:val="single" w:sz="4" w:space="1" w:color="auto"/>
+        <w:left w:val="single" w:sz="4" w:space="4" w:color="auto"/>
+        <w:bottom w:val="single" w:sz="4" w:space="1" w:color="auto"/>
+        <w:right w:val="single" w:sz="4" w:space="4" w:color="auto"/>
+      </w:pBdr>
+      <w:spacing w:before="240" w:line="240" w:lineRule="auto"/>
+      <w:contextualSpacing/>
+    </w:pPr>
+    <w:rPr>
+      <w:rFonts w:ascii="Courier New" w:hAnsi="Courier New" w:cs="Courier New"/>
+      <w:noProof/>
+      <w:color w:val="244061" w:themeColor="accent1" w:themeShade="80"/>
+    </w:rPr>
+  </w:style>
+  <w:style w:type="paragraph" w:customStyle="1" w:styleId="inlinecode">
+    <w:name w:val="inline code"/>
+    <w:basedOn w:val="Normal"/>
+    <w:next w:val="Normal"/>
+    <w:link w:val="inlinecodeChar"/>
+    <w:qFormat/>
+    <w:rsid w:val="00CD5602"/>
+    <w:rPr>
+      <w:rFonts w:ascii="Courier New" w:hAnsi="Courier New" w:cs="Courier New"/>
+      <w:noProof/>
+      <w:color w:val="31849B" w:themeColor="accent5" w:themeShade="BF"/>
+    </w:rPr>
+  </w:style>
+  <w:style w:type="character" w:customStyle="1" w:styleId="inlinecodeChar">
+    <w:name w:val="inline code Char"/>
+    <w:basedOn w:val="DefaultParagraphFont"/>
+    <w:link w:val="inlinecode"/>
+    <w:rsid w:val="00CD5602"/>
+    <w:rPr>
+      <w:rFonts w:ascii="Courier New" w:hAnsi="Courier New" w:cs="Courier New"/>
+      <w:noProof/>
+      <w:color w:val="31849B" w:themeColor="accent5" w:themeShade="BF"/>
+    </w:rPr>
+  </w:style>
+  <w:style w:type="paragraph" w:styleId="Title">
+    <w:name w:val="Title"/>
+    <w:basedOn w:val="Normal"/>
+    <w:next w:val="Normal"/>
+    <w:link w:val="TitleChar"/>
+    <w:uiPriority w:val="10"/>
+    <w:qFormat/>
+    <w:rsid w:val="00035926"/>
+    <w:pPr>
+      <w:pBdr>
+        <w:bottom w:val="single" w:sz="8" w:space="4" w:color="4F81BD" w:themeColor="accent1"/>
+      </w:pBdr>
+      <w:spacing w:after="300" w:line="240" w:lineRule="auto"/>
+      <w:contextualSpacing/>
+    </w:pPr>
+    <w:rPr>
+      <w:rFonts w:asciiTheme="majorHAnsi" w:eastAsiaTheme="majorEastAsia" w:hAnsiTheme="majorHAnsi" w:cstheme="majorBidi"/>
+      <w:color w:val="17365D" w:themeColor="text2" w:themeShade="BF"/>
+      <w:spacing w:val="5"/>
+      <w:kern w:val="28"/>
+      <w:sz w:val="52"/>
+      <w:szCs w:val="52"/>
+    </w:rPr>
+  </w:style>
+  <w:style w:type="character" w:customStyle="1" w:styleId="TitleChar">
+    <w:name w:val="Title Char"/>
+    <w:basedOn w:val="DefaultParagraphFont"/>
+    <w:link w:val="Title"/>
+    <w:uiPriority w:val="10"/>
+    <w:rsid w:val="00035926"/>
+    <w:rPr>
+      <w:rFonts w:asciiTheme="majorHAnsi" w:eastAsiaTheme="majorEastAsia" w:hAnsiTheme="majorHAnsi" w:cstheme="majorBidi"/>
+      <w:color w:val="17365D" w:themeColor="text2" w:themeShade="BF"/>
+      <w:spacing w:val="5"/>
+      <w:kern w:val="28"/>
+      <w:sz w:val="52"/>
+      <w:szCs w:val="52"/>
+    </w:rPr>
+  </w:style>
+  <w:style w:type="character" w:customStyle="1" w:styleId="Heading1Char">
+    <w:name w:val="Heading 1 Char"/>
+    <w:basedOn w:val="DefaultParagraphFont"/>
+    <w:link w:val="Heading1"/>
+    <w:uiPriority w:val="9"/>
+    <w:rsid w:val="004F6046"/>
+    <w:rPr>
+      <w:rFonts w:asciiTheme="majorHAnsi" w:eastAsiaTheme="majorEastAsia" w:hAnsiTheme="majorHAnsi" w:cstheme="majorBidi"/>
+      <w:color w:val="365F91" w:themeColor="accent1" w:themeShade="BF"/>
+      <w:sz w:val="32"/>
+      <w:szCs w:val="32"/>
+    </w:rPr>
+  </w:style>
+</w:styles>
+</file>
+
+<file path=word/stylesWithEffects.xml><?xml version="1.0" encoding="utf-8"?>
+<w:styles xmlns:wpc="http://schemas.microsoft.com/office/word/2010/wordprocessingCanvas" xmlns:mc="http://schemas.openxmlformats.org/markup-compatibility/2006" xmlns:o="urn:schemas-microsoft-com:office:office" xmlns:r="http://schemas.openxmlformats.org/officeDocument/2006/relationships" xmlns:m="http://schemas.openxmlformats.org/officeDocument/2006/math" xmlns:v="urn:schemas-microsoft-com:vml" xmlns:wp14="http://schemas.microsoft.com/office/word/2010/wordprocessingDrawing" xmlns:wp="http://schemas.openxmlformats.org/drawingml/2006/wordprocessingDrawing" xmlns:w10="urn:schemas-microsoft-com:office:word" xmlns:w="http://schemas.openxmlformats.org/wordprocessingml/2006/main" xmlns:w14="http://schemas.microsoft.com/office/word/2010/wordml" xmlns:wpg="http://schemas.microsoft.com/office/word/2010/wordprocessingGroup" xmlns:wpi="http://schemas.microsoft.com/office/word/2010/wordprocessingInk" xmlns:wne="http://schemas.microsoft.com/office/word/2006/wordml" xmlns:wps="http://schemas.microsoft.com/office/word/2010/wordprocessingShape" mc:Ignorable="w14 wp14">
+  <w:docDefaults>
+    <w:rPrDefault>
+      <w:rPr>
+        <w:rFonts w:asciiTheme="minorHAnsi" w:eastAsiaTheme="minorHAnsi" w:hAnsiTheme="minorHAnsi" w:cstheme="minorBidi"/>
+        <w:sz w:val="22"/>
+        <w:szCs w:val="22"/>
+        <w:lang w:val="en-GB" w:eastAsia="en-US" w:bidi="ar-SA"/>
+      </w:rPr>
+    </w:rPrDefault>
+    <w:pPrDefault>
+      <w:pPr>
+        <w:spacing w:after="200" w:line="276" w:lineRule="auto"/>
+      </w:pPr>
+    </w:pPrDefault>
+  </w:docDefaults>
+  <w:latentStyles w:defLockedState="0" w:defUIPriority="99" w:defSemiHidden="1" w:defUnhideWhenUsed="1" w:defQFormat="0" w:count="267">
+    <w:lsdException w:name="Normal" w:semiHidden="0" w:uiPriority="0" w:unhideWhenUsed="0" w:qFormat="1"/>
+    <w:lsdException w:name="heading 1" w:semiHidden="0" w:uiPriority="9" w:unhideWhenUsed="0" w:qFormat="1"/>
+    <w:lsdException w:name="heading 2" w:uiPriority="9" w:qFormat="1"/>
+    <w:lsdException w:name="heading 3" w:uiPriority="9" w:qFormat="1"/>
+    <w:lsdException w:name="heading 4" w:uiPriority="9" w:qFormat="1"/>
+    <w:lsdException w:name="heading 5" w:uiPriority="9" w:qFormat="1"/>
+    <w:lsdException w:name="heading 6" w:uiPriority="9" w:qFormat="1"/>
+    <w:lsdException w:name="heading 7" w:uiPriority="9" w:qFormat="1"/>
+    <w:lsdException w:name="heading 8" w:uiPriority="9" w:qFormat="1"/>
+    <w:lsdException w:name="heading 9" w:uiPriority="9" w:qFormat="1"/>
+    <w:lsdException w:name="toc 1" w:uiPriority="39"/>
+    <w:lsdException w:name="toc 2" w:uiPriority="39"/>
+    <w:lsdException w:name="toc 3" w:uiPriority="39"/>
+    <w:lsdException w:name="toc 4" w:uiPriority="39"/>
+    <w:lsdException w:name="toc 5" w:uiPriority="39"/>
+    <w:lsdException w:name="toc 6" w:uiPriority="39"/>
+    <w:lsdException w:name="toc 7" w:uiPriority="39"/>
+    <w:lsdException w:name="toc 8" w:uiPriority="39"/>
+    <w:lsdException w:name="toc 9" w:uiPriority="39"/>
+    <w:lsdException w:name="caption" w:uiPriority="35" w:qFormat="1"/>
+    <w:lsdException w:name="Title" w:semiHidden="0" w:uiPriority="10" w:unhideWhenUsed="0" w:qFormat="1"/>
+    <w:lsdException w:name="Default Paragraph Font" w:uiPriority="1"/>
+    <w:lsdException w:name="Subtitle" w:semiHidden="0" w:uiPriority="11" w:unhideWhenUsed="0" w:qFormat="1"/>
+    <w:lsdException w:name="Strong" w:semiHidden="0" w:uiPriority="22" w:unhideWhenUsed="0" w:qFormat="1"/>
+    <w:lsdException w:name="Emphasis" w:semiHidden="0" w:uiPriority="20" w:unhideWhenUsed="0" w:qFormat="1"/>
+    <w:lsdException w:name="Table Grid" w:semiHidden="0" w:uiPriority="59" w:unhideWhenUsed="0"/>
+    <w:lsdException w:name="Placeholder Text" w:unhideWhenUsed="0"/>
+    <w:lsdException w:name="No Spacing" w:semiHidden="0" w:uiPriority="1" w:unhideWhenUsed="0" w:qFormat="1"/>
+    <w:lsdException w:name="Light Shading" w:semiHidden="0" w:uiPriority="60" w:unhideWhenUsed="0"/>
+    <w:lsdException w:name="Light List" w:semiHidden="0" w:uiPriority="61" w:unhideWhenUsed="0"/>
+    <w:lsdException w:name="Light Grid" w:semiHidden="0" w:uiPriority="62" w:unhideWhenUsed="0"/>
+    <w:lsdException w:name="Medium Shading 1" w:semiHidden="0" w:uiPriority="63" w:unhideWhenUsed="0"/>
+    <w:lsdException w:name="Medium Shading 2" w:semiHidden="0" w:uiPriority="64" w:unhideWhenUsed="0"/>
+    <w:lsdException w:name="Medium List 1" w:semiHidden="0" w:uiPriority="65" w:unhideWhenUsed="0"/>
+    <w:lsdException w:name="Medium List 2" w:semiHidden="0" w:uiPriority="66" w:unhideWhenUsed="0"/>
+    <w:lsdException w:name="Medium Grid 1" w:semiHidden="0" w:uiPriority="67" w:unhideWhenUsed="0"/>
+    <w:lsdException w:name="Medium Grid 2" w:semiHidden="0" w:uiPriority="68" w:unhideWhenUsed="0"/>
+    <w:lsdException w:name="Medium Grid 3" w:semiHidden="0" w:uiPriority="69" w:unhideWhenUsed="0"/>
+    <w:lsdException w:name="Dark List" w:semiHidden="0" w:uiPriority="70" w:unhideWhenUsed="0"/>
+    <w:lsdException w:name="Colorful Shading" w:semiHidden="0" w:uiPriority="71" w:unhideWhenUsed="0"/>
+    <w:lsdException w:name="Colorful List" w:semiHidden="0" w:uiPriority="72" w:unhideWhenUsed="0"/>
+    <w:lsdException w:name="Colorful Grid" w:semiHidden="0" w:uiPriority="73" w:unhideWhenUsed="0"/>
+    <w:lsdException w:name="Light Shading Accent 1" w:semiHidden="0" w:uiPriority="60" w:unhideWhenUsed="0"/>
+    <w:lsdException w:name="Light List Accent 1" w:semiHidden="0" w:uiPriority="61" w:unhideWhenUsed="0"/>
+    <w:lsdException w:name="Light Grid Accent 1" w:semiHidden="0" w:uiPriority="62" w:unhideWhenUsed="0"/>
+    <w:lsdException w:name="Medium Shading 1 Accent 1" w:semiHidden="0" w:uiPriority="63" w:unhideWhenUsed="0"/>
+    <w:lsdException w:name="Medium Shading 2 Accent 1" w:semiHidden="0" w:uiPriority="64" w:unhideWhenUsed="0"/>
+    <w:lsdException w:name="Medium List 1 Accent 1" w:semiHidden="0" w:uiPriority="65" w:unhideWhenUsed="0"/>
+    <w:lsdException w:name="Revision" w:unhideWhenUsed="0"/>
+    <w:lsdException w:name="List Paragraph" w:semiHidden="0" w:uiPriority="34" w:unhideWhenUsed="0" w:qFormat="1"/>
+    <w:lsdException w:name="Quote" w:semiHidden="0" w:uiPriority="29" w:unhideWhenUsed="0" w:qFormat="1"/>
+    <w:lsdException w:name="Intense Quote" w:semiHidden="0" w:uiPriority="30" w:unhideWhenUsed="0" w:qFormat="1"/>
+    <w:lsdException w:name="Medium List 2 Accent 1" w:semiHidden="0" w:uiPriority="66" w:unhideWhenUsed="0"/>
+    <w:lsdException w:name="Medium Grid 1 Accent 1" w:semiHidden="0" w:uiPriority="67" w:unhideWhenUsed="0"/>
+    <w:lsdException w:name="Medium Grid 2 Accent 1" w:semiHidden="0" w:uiPriority="68" w:unhideWhenUsed="0"/>
+    <w:lsdException w:name="Medium Grid 3 Accent 1" w:semiHidden="0" w:uiPriority="69" w:unhideWhenUsed="0"/>
+    <w:lsdException w:name="Dark List Accent 1" w:semiHidden="0" w:uiPriority="70" w:unhideWhenUsed="0"/>
+    <w:lsdException w:name="Colorful Shading Accent 1" w:semiHidden="0" w:uiPriority="71" w:unhideWhenUsed="0"/>
+    <w:lsdException w:name="Colorful List Accent 1" w:semiHidden="0" w:uiPriority="72" w:unhideWhenUsed="0"/>
+    <w:lsdException w:name="Colorful Grid Accent 1" w:semiHidden="0" w:uiPriority="73" w:unhideWhenUsed="0"/>
+    <w:lsdException w:name="Light Shading Accent 2" w:semiHidden="0" w:uiPriority="60" w:unhideWhenUsed="0"/>
+    <w:lsdException w:name="Light List Accent 2" w:semiHidden="0" w:uiPriority="61" w:unhideWhenUsed="0"/>
+    <w:lsdException w:name="Light Grid Accent 2" w:semiHidden="0" w:uiPriority="62" w:unhideWhenUsed="0"/>
+    <w:lsdException w:name="Medium Shading 1 Accent 2" w:semiHidden="0" w:uiPriority="63" w:unhideWhenUsed="0"/>
+    <w:lsdException w:name="Medium Shading 2 Accent 2" w:semiHidden="0" w:uiPriority="64" w:unhideWhenUsed="0"/>
+    <w:lsdException w:name="Medium List 1 Accent 2" w:semiHidden="0" w:uiPriority="65" w:unhideWhenUsed="0"/>
+    <w:lsdException w:name="Medium List 2 Accent 2" w:semiHidden="0" w:uiPriority="66" w:unhideWhenUsed="0"/>
+    <w:lsdException w:name="Medium Grid 1 Accent 2" w:semiHidden="0" w:uiPriority="67" w:unhideWhenUsed="0"/>
+    <w:lsdException w:name="Medium Grid 2 Accent 2" w:semiHidden="0" w:uiPriority="68" w:unhideWhenUsed="0"/>
+    <w:lsdException w:name="Medium Grid 3 Accent 2" w:semiHidden="0" w:uiPriority="69" w:unhideWhenUsed="0"/>
+    <w:lsdException w:name="Dark List Accent 2" w:semiHidden="0" w:uiPriority="70" w:unhideWhenUsed="0"/>
+    <w:lsdException w:name="Colorful Shading Accent 2" w:semiHidden="0" w:uiPriority="71" w:unhideWhenUsed="0"/>
+    <w:lsdException w:name="Colorful List Accent 2" w:semiHidden="0" w:uiPriority="72" w:unhideWhenUsed="0"/>
+    <w:lsdException w:name="Colorful Grid Accent 2" w:semiHidden="0" w:uiPriority="73" w:unhideWhenUsed="0"/>
+    <w:lsdException w:name="Light Shading Accent 3" w:semiHidden="0" w:uiPriority="60" w:unhideWhenUsed="0"/>
+    <w:lsdException w:name="Light List Accent 3" w:semiHidden="0" w:uiPriority="61" w:unhideWhenUsed="0"/>
+    <w:lsdException w:name="Light Grid Accent 3" w:semiHidden="0" w:uiPriority="62" w:unhideWhenUsed="0"/>
+    <w:lsdException w:name="Medium Shading 1 Accent 3" w:semiHidden="0" w:uiPriority="63" w:unhideWhenUsed="0"/>
+    <w:lsdException w:name="Medium Shading 2 Accent 3" w:semiHidden="0" w:uiPriority="64" w:unhideWhenUsed="0"/>
+    <w:lsdException w:name="Medium List 1 Accent 3" w:semiHidden="0" w:uiPriority="65" w:unhideWhenUsed="0"/>
+    <w:lsdException w:name="Medium List 2 Accent 3" w:semiHidden="0" w:uiPriority="66" w:unhideWhenUsed="0"/>
+    <w:lsdException w:name="Medium Grid 1 Accent 3" w:semiHidden="0" w:uiPriority="67" w:unhideWhenUsed="0"/>
+    <w:lsdException w:name="Medium Grid 2 Accent 3" w:semiHidden="0" w:uiPriority="68" w:unhideWhenUsed="0"/>
+    <w:lsdException w:name="Medium Grid 3 Accent 3" w:semiHidden="0" w:uiPriority="69" w:unhideWhenUsed="0"/>
+    <w:lsdException w:name="Dark List Accent 3" w:semiHidden="0" w:uiPriority="70" w:unhideWhenUsed="0"/>
+    <w:lsdException w:name="Colorful Shading Accent 3" w:semiHidden="0" w:uiPriority="71" w:unhideWhenUsed="0"/>
+    <w:lsdException w:name="Colorful List Accent 3" w:semiHidden="0" w:uiPriority="72" w:unhideWhenUsed="0"/>
+    <w:lsdException w:name="Colorful Grid Accent 3" w:semiHidden="0" w:uiPriority="73" w:unhideWhenUsed="0"/>
+    <w:lsdException w:name="Light Shading Accent 4" w:semiHidden="0" w:uiPriority="60" w:unhideWhenUsed="0"/>
+    <w:lsdException w:name="Light List Accent 4" w:semiHidden="0" w:uiPriority="61" w:unhideWhenUsed="0"/>
+    <w:lsdException w:name="Light Grid Accent 4" w:semiHidden="0" w:uiPriority="62" w:unhideWhenUsed="0"/>
+    <w:lsdException w:name="Medium Shading 1 Accent 4" w:semiHidden="0" w:uiPriority="63" w:unhideWhenUsed="0"/>
+    <w:lsdException w:name="Medium Shading 2 Accent 4" w:semiHidden="0" w:uiPriority="64" w:unhideWhenUsed="0"/>
+    <w:lsdException w:name="Medium List 1 Accent 4" w:semiHidden="0" w:uiPriority="65" w:unhideWhenUsed="0"/>
+    <w:lsdException w:name="Medium List 2 Accent 4" w:semiHidden="0" w:uiPriority="66" w:unhideWhenUsed="0"/>
+    <w:lsdException w:name="Medium Grid 1 Accent 4" w:semiHidden="0" w:uiPriority="67" w:unhideWhenUsed="0"/>
+    <w:lsdException w:name="Medium Grid 2 Accent 4" w:semiHidden="0" w:uiPriority="68" w:unhideWhenUsed="0"/>
+    <w:lsdException w:name="Medium Grid 3 Accent 4" w:semiHidden="0" w:uiPriority="69" w:unhideWhenUsed="0"/>
+    <w:lsdException w:name="Dark List Accent 4" w:semiHidden="0" w:uiPriority="70" w:unhideWhenUsed="0"/>
+    <w:lsdException w:name="Colorful Shading Accent 4" w:semiHidden="0" w:uiPriority="71" w:unhideWhenUsed="0"/>
+    <w:lsdException w:name="Colorful List Accent 4" w:semiHidden="0" w:uiPriority="72" w:unhideWhenUsed="0"/>
+    <w:lsdException w:name="Colorful Grid Accent 4" w:semiHidden="0" w:uiPriority="73" w:unhideWhenUsed="0"/>
+    <w:lsdException w:name="Light Shading Accent 5" w:semiHidden="0" w:uiPriority="60" w:unhideWhenUsed="0"/>
+    <w:lsdException w:name="Light List Accent 5" w:semiHidden="0" w:uiPriority="61" w:unhideWhenUsed="0"/>
+    <w:lsdException w:name="Light Grid Accent 5" w:semiHidden="0" w:uiPriority="62" w:unhideWhenUsed="0"/>
+    <w:lsdException w:name="Medium Shading 1 Accent 5" w:semiHidden="0" w:uiPriority="63" w:unhideWhenUsed="0"/>
+    <w:lsdException w:name="Medium Shading 2 Accent 5" w:semiHidden="0" w:uiPriority="64" w:unhideWhenUsed="0"/>
+    <w:lsdException w:name="Medium List 1 Accent 5" w:semiHidden="0" w:uiPriority="65" w:unhideWhenUsed="0"/>
+    <w:lsdException w:name="Medium List 2 Accent 5" w:semiHidden="0" w:uiPriority="66" w:unhideWhenUsed="0"/>
+    <w:lsdException w:name="Medium Grid 1 Accent 5" w:semiHidden="0" w:uiPriority="67" w:unhideWhenUsed="0"/>
+    <w:lsdException w:name="Medium Grid 2 Accent 5" w:semiHidden="0" w:uiPriority="68" w:unhideWhenUsed="0"/>
+    <w:lsdException w:name="Medium Grid 3 Accent 5" w:semiHidden="0" w:uiPriority="69" w:unhideWhenUsed="0"/>
+    <w:lsdException w:name="Dark List Accent 5" w:semiHidden="0" w:uiPriority="70" w:unhideWhenUsed="0"/>
+    <w:lsdException w:name="Colorful Shading Accent 5" w:semiHidden="0" w:uiPriority="71" w:unhideWhenUsed="0"/>
+    <w:lsdException w:name="Colorful List Accent 5" w:semiHidden="0" w:uiPriority="72" w:unhideWhenUsed="0"/>
+    <w:lsdException w:name="Colorful Grid Accent 5" w:semiHidden="0" w:uiPriority="73" w:unhideWhenUsed="0"/>
+    <w:lsdException w:name="Light Shading Accent 6" w:semiHidden="0" w:uiPriority="60" w:unhideWhenUsed="0"/>
+    <w:lsdException w:name="Light List Accent 6" w:semiHidden="0" w:uiPriority="61" w:unhideWhenUsed="0"/>
+    <w:lsdException w:name="Light Grid Accent 6" w:semiHidden="0" w:uiPriority="62" w:unhideWhenUsed="0"/>
+    <w:lsdException w:name="Medium Shading 1 Accent 6" w:semiHidden="0" w:uiPriority="63" w:unhideWhenUsed="0"/>
+    <w:lsdException w:name="Medium Shading 2 Accent 6" w:semiHidden="0" w:uiPriority="64" w:unhideWhenUsed="0"/>
+    <w:lsdException w:name="Medium List 1 Accent 6" w:semiHidden="0" w:uiPriority="65" w:unhideWhenUsed="0"/>
+    <w:lsdException w:name="Medium List 2 Accent 6" w:semiHidden="0" w:uiPriority="66" w:unhideWhenUsed="0"/>
+    <w:lsdException w:name="Medium Grid 1 Accent 6" w:semiHidden="0" w:uiPriority="67" w:unhideWhenUsed="0"/>
+    <w:lsdException w:name="Medium Grid 2 Accent 6" w:semiHidden="0" w:uiPriority="68" w:unhideWhenUsed="0"/>
+    <w:lsdException w:name="Medium Grid 3 Accent 6" w:semiHidden="0" w:uiPriority="69" w:unhideWhenUsed="0"/>
+    <w:lsdException w:name="Dark List Accent 6" w:semiHidden="0" w:uiPriority="70" w:unhideWhenUsed="0"/>
+    <w:lsdException w:name="Colorful Shading Accent 6" w:semiHidden="0" w:uiPriority="71" w:unhideWhenUsed="0"/>
+    <w:lsdException w:name="Colorful List Accent 6" w:semiHidden="0" w:uiPriority="72" w:unhideWhenUsed="0"/>
+    <w:lsdException w:name="Colorful Grid Accent 6" w:semiHidden="0" w:uiPriority="73" w:unhideWhenUsed="0"/>
+    <w:lsdException w:name="Subtle Emphasis" w:semiHidden="0" w:uiPriority="19" w:unhideWhenUsed="0" w:qFormat="1"/>
+    <w:lsdException w:name="Intense Emphasis" w:semiHidden="0" w:uiPriority="21" w:unhideWhenUsed="0" w:qFormat="1"/>
+    <w:lsdException w:name="Subtle Reference" w:semiHidden="0" w:uiPriority="31" w:unhideWhenUsed="0" w:qFormat="1"/>
+    <w:lsdException w:name="Intense Reference" w:semiHidden="0" w:uiPriority="32" w:unhideWhenUsed="0" w:qFormat="1"/>
+    <w:lsdException w:name="Book Title" w:semiHidden="0" w:uiPriority="33" w:unhideWhenUsed="0" w:qFormat="1"/>
+    <w:lsdException w:name="Bibliography" w:uiPriority="37"/>
+    <w:lsdException w:name="TOC Heading" w:uiPriority="39" w:qFormat="1"/>
   </w:latentStyles>
   <w:style w:type="paragraph" w:default="1" w:styleId="Normal">
     <w:name w:val="Normal"/>

</xml_diff>

<commit_message>
just closed changes file
</commit_message>
<xml_diff>
--- a/Corrections.docx
+++ b/Corrections.docx
@@ -162,15 +162,33 @@
       <w:r>
         <w:t xml:space="preserve"> Five:</w:t>
       </w:r>
+    </w:p>
+    <w:p>
+      <w:r>
+        <w:t xml:space="preserve">Rename Chapter: </w:t>
+      </w:r>
+      <w:r>
+        <w:t>Use of a Middleware Layer with Ontologies</w:t>
+      </w:r>
       <w:bookmarkStart w:id="0" w:name="_GoBack"/>
       <w:bookmarkEnd w:id="0"/>
     </w:p>
     <w:p>
       <w:r>
-        <w:t xml:space="preserve">Rename Chapter: </w:t>
-      </w:r>
-      <w:r>
-        <w:t>Use of a Middleware Layer with Ontologies</w:t>
+        <w:t>Diagrams clarified and expanded</w:t>
+      </w:r>
+      <w:r>
+        <w:t xml:space="preserve">  </w:t>
+      </w:r>
+    </w:p>
+    <w:p>
+      <w:r>
+        <w:t>Future work expanded</w:t>
+      </w:r>
+    </w:p>
+    <w:p>
+      <w:r>
+        <w:t>Academic Challenges</w:t>
       </w:r>
     </w:p>
     <w:p>
@@ -178,6 +196,7 @@
         <w:pStyle w:val="Heading1"/>
       </w:pPr>
       <w:r>
+        <w:lastRenderedPageBreak/>
         <w:t xml:space="preserve">Chapter </w:t>
       </w:r>
       <w:r>
@@ -205,7 +224,6 @@
     </w:p>
     <w:p>
       <w:r>
-        <w:lastRenderedPageBreak/>
         <w:t xml:space="preserve">Define RETS: </w:t>
       </w:r>
       <w:r>

</xml_diff>

<commit_message>
Changes to the middleware
</commit_message>
<xml_diff>
--- a/Corrections.docx
+++ b/Corrections.docx
@@ -1,6 +1,6 @@
 
 <file path=word/document.xml><?xml version="1.0" encoding="utf-8"?>
-<w:document xmlns:wpc="http://schemas.microsoft.com/office/word/2010/wordprocessingCanvas" xmlns:mc="http://schemas.openxmlformats.org/markup-compatibility/2006" xmlns:o="urn:schemas-microsoft-com:office:office" xmlns:r="http://schemas.openxmlformats.org/officeDocument/2006/relationships" xmlns:m="http://schemas.openxmlformats.org/officeDocument/2006/math" xmlns:v="urn:schemas-microsoft-com:vml" xmlns:wp14="http://schemas.microsoft.com/office/word/2010/wordprocessingDrawing" xmlns:wp="http://schemas.openxmlformats.org/drawingml/2006/wordprocessingDrawing" xmlns:w10="urn:schemas-microsoft-com:office:word" xmlns:w="http://schemas.openxmlformats.org/wordprocessingml/2006/main" xmlns:w14="http://schemas.microsoft.com/office/word/2010/wordml" xmlns:wpg="http://schemas.microsoft.com/office/word/2010/wordprocessingGroup" xmlns:wpi="http://schemas.microsoft.com/office/word/2010/wordprocessingInk" xmlns:wne="http://schemas.microsoft.com/office/word/2006/wordml" xmlns:wps="http://schemas.microsoft.com/office/word/2010/wordprocessingShape" mc:Ignorable="w14 wp14">
+<w:document xmlns:wpc="http://schemas.microsoft.com/office/word/2010/wordprocessingCanvas" xmlns:mc="http://schemas.openxmlformats.org/markup-compatibility/2006" xmlns:o="urn:schemas-microsoft-com:office:office" xmlns:r="http://schemas.openxmlformats.org/officeDocument/2006/relationships" xmlns:m="http://schemas.openxmlformats.org/officeDocument/2006/math" xmlns:v="urn:schemas-microsoft-com:vml" xmlns:wp14="http://schemas.microsoft.com/office/word/2010/wordprocessingDrawing" xmlns:wp="http://schemas.openxmlformats.org/drawingml/2006/wordprocessingDrawing" xmlns:w10="urn:schemas-microsoft-com:office:word" xmlns:w="http://schemas.openxmlformats.org/wordprocessingml/2006/main" xmlns:w14="http://schemas.microsoft.com/office/word/2010/wordml" xmlns:w15="http://schemas.microsoft.com/office/word/2012/wordml" xmlns:wpg="http://schemas.microsoft.com/office/word/2010/wordprocessingGroup" xmlns:wpi="http://schemas.microsoft.com/office/word/2010/wordprocessingInk" xmlns:wne="http://schemas.microsoft.com/office/word/2006/wordml" xmlns:wps="http://schemas.microsoft.com/office/word/2010/wordprocessingShape" mc:Ignorable="w14 w15 wp14">
   <w:body>
     <w:p>
       <w:pPr>
@@ -169,29 +169,44 @@
       </w:r>
       <w:r>
         <w:t>Use of a Middleware Layer with Ontologies</w:t>
+      </w:r>
+    </w:p>
+    <w:p>
+      <w:r>
+        <w:t>Diagrams clarified and expanded</w:t>
+      </w:r>
+      <w:r>
+        <w:t xml:space="preserve">  </w:t>
+      </w:r>
+    </w:p>
+    <w:p>
+      <w:r>
+        <w:t>Future work expanded</w:t>
+      </w:r>
+      <w:r>
+        <w:t>:</w:t>
+      </w:r>
+      <w:r>
+        <w:t xml:space="preserve"> scalability in particular is discussed.</w:t>
+      </w:r>
+    </w:p>
+    <w:p>
+      <w:r>
+        <w:t xml:space="preserve">Academic </w:t>
+      </w:r>
+      <w:r>
+        <w:t xml:space="preserve">Questions set out in introduction (subsection: </w:t>
+      </w:r>
+      <w:r>
+        <w:t>{Questions Considered}</w:t>
+      </w:r>
+      <w:r>
+        <w:t>)</w:t>
       </w:r>
       <w:bookmarkStart w:id="0" w:name="_GoBack"/>
       <w:bookmarkEnd w:id="0"/>
     </w:p>
     <w:p>
-      <w:r>
-        <w:t>Diagrams clarified and expanded</w:t>
-      </w:r>
-      <w:r>
-        <w:t xml:space="preserve">  </w:t>
-      </w:r>
-    </w:p>
-    <w:p>
-      <w:r>
-        <w:t>Future work expanded</w:t>
-      </w:r>
-    </w:p>
-    <w:p>
-      <w:r>
-        <w:t>Academic Challenges</w:t>
-      </w:r>
-    </w:p>
-    <w:p>
       <w:pPr>
         <w:pStyle w:val="Heading1"/>
       </w:pPr>
@@ -208,15 +223,7 @@
     </w:p>
     <w:p>
       <w:r>
-        <w:t xml:space="preserve">Define </w:t>
-      </w:r>
-      <w:proofErr w:type="gramStart"/>
-      <w:r>
-        <w:t>PCIDR :</w:t>
-      </w:r>
-      <w:proofErr w:type="gramEnd"/>
-      <w:r>
-        <w:t xml:space="preserve"> </w:t>
+        <w:t xml:space="preserve">Define PCIDR : </w:t>
       </w:r>
       <w:r>
         <w:t>Track based Point Control Inhibit, and Detection Repeat (PCIDR) and Control</w:t>
@@ -249,8 +256,8 @@
 </file>
 
 <file path=word/numbering.xml><?xml version="1.0" encoding="utf-8"?>
-<w:numbering xmlns:wpc="http://schemas.microsoft.com/office/word/2010/wordprocessingCanvas" xmlns:mc="http://schemas.openxmlformats.org/markup-compatibility/2006" xmlns:o="urn:schemas-microsoft-com:office:office" xmlns:r="http://schemas.openxmlformats.org/officeDocument/2006/relationships" xmlns:m="http://schemas.openxmlformats.org/officeDocument/2006/math" xmlns:v="urn:schemas-microsoft-com:vml" xmlns:wp14="http://schemas.microsoft.com/office/word/2010/wordprocessingDrawing" xmlns:wp="http://schemas.openxmlformats.org/drawingml/2006/wordprocessingDrawing" xmlns:w10="urn:schemas-microsoft-com:office:word" xmlns:w="http://schemas.openxmlformats.org/wordprocessingml/2006/main" xmlns:w14="http://schemas.microsoft.com/office/word/2010/wordml" xmlns:wpg="http://schemas.microsoft.com/office/word/2010/wordprocessingGroup" xmlns:wpi="http://schemas.microsoft.com/office/word/2010/wordprocessingInk" xmlns:wne="http://schemas.microsoft.com/office/word/2006/wordml" xmlns:wps="http://schemas.microsoft.com/office/word/2010/wordprocessingShape" mc:Ignorable="w14 wp14">
-  <w:abstractNum w:abstractNumId="0">
+<w:numbering xmlns:wpc="http://schemas.microsoft.com/office/word/2010/wordprocessingCanvas" xmlns:mc="http://schemas.openxmlformats.org/markup-compatibility/2006" xmlns:o="urn:schemas-microsoft-com:office:office" xmlns:r="http://schemas.openxmlformats.org/officeDocument/2006/relationships" xmlns:m="http://schemas.openxmlformats.org/officeDocument/2006/math" xmlns:v="urn:schemas-microsoft-com:vml" xmlns:wp14="http://schemas.microsoft.com/office/word/2010/wordprocessingDrawing" xmlns:wp="http://schemas.openxmlformats.org/drawingml/2006/wordprocessingDrawing" xmlns:w10="urn:schemas-microsoft-com:office:word" xmlns:w="http://schemas.openxmlformats.org/wordprocessingml/2006/main" xmlns:w14="http://schemas.microsoft.com/office/word/2010/wordml" xmlns:w15="http://schemas.microsoft.com/office/word/2012/wordml" xmlns:wpg="http://schemas.microsoft.com/office/word/2010/wordprocessingGroup" xmlns:wpi="http://schemas.microsoft.com/office/word/2010/wordprocessingInk" xmlns:wne="http://schemas.microsoft.com/office/word/2006/wordml" xmlns:wps="http://schemas.microsoft.com/office/word/2010/wordprocessingShape" mc:Ignorable="w14 w15 wp14">
+  <w:abstractNum w:abstractNumId="0" w15:restartNumberingAfterBreak="0">
     <w:nsid w:val="1548138E"/>
     <w:multiLevelType w:val="hybridMultilevel"/>
     <w:tmpl w:val="B6ECF568"/>
@@ -364,7 +371,7 @@
       </w:rPr>
     </w:lvl>
   </w:abstractNum>
-  <w:abstractNum w:abstractNumId="1">
+  <w:abstractNum w:abstractNumId="1" w15:restartNumberingAfterBreak="0">
     <w:nsid w:val="6C9B4AC1"/>
     <w:multiLevelType w:val="hybridMultilevel"/>
     <w:tmpl w:val="3C2E1B30"/>
@@ -460,7 +467,7 @@
 </file>
 
 <file path=word/styles.xml><?xml version="1.0" encoding="utf-8"?>
-<w:styles xmlns:mc="http://schemas.openxmlformats.org/markup-compatibility/2006" xmlns:r="http://schemas.openxmlformats.org/officeDocument/2006/relationships" xmlns:w="http://schemas.openxmlformats.org/wordprocessingml/2006/main" xmlns:w14="http://schemas.microsoft.com/office/word/2010/wordml" mc:Ignorable="w14">
+<w:styles xmlns:mc="http://schemas.openxmlformats.org/markup-compatibility/2006" xmlns:r="http://schemas.openxmlformats.org/officeDocument/2006/relationships" xmlns:w="http://schemas.openxmlformats.org/wordprocessingml/2006/main" xmlns:w14="http://schemas.microsoft.com/office/word/2010/wordml" xmlns:w15="http://schemas.microsoft.com/office/word/2012/wordml" mc:Ignorable="w14 w15">
   <w:docDefaults>
     <w:rPrDefault>
       <w:rPr>
@@ -476,519 +483,378 @@
       </w:pPr>
     </w:pPrDefault>
   </w:docDefaults>
-  <w:latentStyles w:defLockedState="0" w:defUIPriority="99" w:defSemiHidden="1" w:defUnhideWhenUsed="1" w:defQFormat="0" w:count="267">
-    <w:lsdException w:name="Normal" w:semiHidden="0" w:uiPriority="0" w:unhideWhenUsed="0" w:qFormat="1"/>
-    <w:lsdException w:name="heading 1" w:semiHidden="0" w:uiPriority="9" w:unhideWhenUsed="0" w:qFormat="1"/>
-    <w:lsdException w:name="heading 2" w:uiPriority="9" w:qFormat="1"/>
-    <w:lsdException w:name="heading 3" w:uiPriority="9" w:qFormat="1"/>
-    <w:lsdException w:name="heading 4" w:uiPriority="9" w:qFormat="1"/>
-    <w:lsdException w:name="heading 5" w:uiPriority="9" w:qFormat="1"/>
-    <w:lsdException w:name="heading 6" w:uiPriority="9" w:qFormat="1"/>
-    <w:lsdException w:name="heading 7" w:uiPriority="9" w:qFormat="1"/>
-    <w:lsdException w:name="heading 8" w:uiPriority="9" w:qFormat="1"/>
-    <w:lsdException w:name="heading 9" w:uiPriority="9" w:qFormat="1"/>
-    <w:lsdException w:name="toc 1" w:uiPriority="39"/>
-    <w:lsdException w:name="toc 2" w:uiPriority="39"/>
-    <w:lsdException w:name="toc 3" w:uiPriority="39"/>
-    <w:lsdException w:name="toc 4" w:uiPriority="39"/>
-    <w:lsdException w:name="toc 5" w:uiPriority="39"/>
-    <w:lsdException w:name="toc 6" w:uiPriority="39"/>
-    <w:lsdException w:name="toc 7" w:uiPriority="39"/>
-    <w:lsdException w:name="toc 8" w:uiPriority="39"/>
-    <w:lsdException w:name="toc 9" w:uiPriority="39"/>
-    <w:lsdException w:name="caption" w:uiPriority="35" w:qFormat="1"/>
-    <w:lsdException w:name="Title" w:semiHidden="0" w:uiPriority="10" w:unhideWhenUsed="0" w:qFormat="1"/>
-    <w:lsdException w:name="Default Paragraph Font" w:uiPriority="1"/>
-    <w:lsdException w:name="Subtitle" w:semiHidden="0" w:uiPriority="11" w:unhideWhenUsed="0" w:qFormat="1"/>
-    <w:lsdException w:name="Strong" w:semiHidden="0" w:uiPriority="22" w:unhideWhenUsed="0" w:qFormat="1"/>
-    <w:lsdException w:name="Emphasis" w:semiHidden="0" w:uiPriority="20" w:unhideWhenUsed="0" w:qFormat="1"/>
-    <w:lsdException w:name="Table Grid" w:semiHidden="0" w:uiPriority="59" w:unhideWhenUsed="0"/>
-    <w:lsdException w:name="Placeholder Text" w:unhideWhenUsed="0"/>
-    <w:lsdException w:name="No Spacing" w:semiHidden="0" w:uiPriority="1" w:unhideWhenUsed="0" w:qFormat="1"/>
-    <w:lsdException w:name="Light Shading" w:semiHidden="0" w:uiPriority="60" w:unhideWhenUsed="0"/>
-    <w:lsdException w:name="Light List" w:semiHidden="0" w:uiPriority="61" w:unhideWhenUsed="0"/>
-    <w:lsdException w:name="Light Grid" w:semiHidden="0" w:uiPriority="62" w:unhideWhenUsed="0"/>
-    <w:lsdException w:name="Medium Shading 1" w:semiHidden="0" w:uiPriority="63" w:unhideWhenUsed="0"/>
-    <w:lsdException w:name="Medium Shading 2" w:semiHidden="0" w:uiPriority="64" w:unhideWhenUsed="0"/>
-    <w:lsdException w:name="Medium List 1" w:semiHidden="0" w:uiPriority="65" w:unhideWhenUsed="0"/>
-    <w:lsdException w:name="Medium List 2" w:semiHidden="0" w:uiPriority="66" w:unhideWhenUsed="0"/>
-    <w:lsdException w:name="Medium Grid 1" w:semiHidden="0" w:uiPriority="67" w:unhideWhenUsed="0"/>
-    <w:lsdException w:name="Medium Grid 2" w:semiHidden="0" w:uiPriority="68" w:unhideWhenUsed="0"/>
-    <w:lsdException w:name="Medium Grid 3" w:semiHidden="0" w:uiPriority="69" w:unhideWhenUsed="0"/>
-    <w:lsdException w:name="Dark List" w:semiHidden="0" w:uiPriority="70" w:unhideWhenUsed="0"/>
-    <w:lsdException w:name="Colorful Shading" w:semiHidden="0" w:uiPriority="71" w:unhideWhenUsed="0"/>
-    <w:lsdException w:name="Colorful List" w:semiHidden="0" w:uiPriority="72" w:unhideWhenUsed="0"/>
-    <w:lsdException w:name="Colorful Grid" w:semiHidden="0" w:uiPriority="73" w:unhideWhenUsed="0"/>
-    <w:lsdException w:name="Light Shading Accent 1" w:semiHidden="0" w:uiPriority="60" w:unhideWhenUsed="0"/>
-    <w:lsdException w:name="Light List Accent 1" w:semiHidden="0" w:uiPriority="61" w:unhideWhenUsed="0"/>
-    <w:lsdException w:name="Light Grid Accent 1" w:semiHidden="0" w:uiPriority="62" w:unhideWhenUsed="0"/>
-    <w:lsdException w:name="Medium Shading 1 Accent 1" w:semiHidden="0" w:uiPriority="63" w:unhideWhenUsed="0"/>
-    <w:lsdException w:name="Medium Shading 2 Accent 1" w:semiHidden="0" w:uiPriority="64" w:unhideWhenUsed="0"/>
-    <w:lsdException w:name="Medium List 1 Accent 1" w:semiHidden="0" w:uiPriority="65" w:unhideWhenUsed="0"/>
-    <w:lsdException w:name="Revision" w:unhideWhenUsed="0"/>
-    <w:lsdException w:name="List Paragraph" w:semiHidden="0" w:uiPriority="34" w:unhideWhenUsed="0" w:qFormat="1"/>
-    <w:lsdException w:name="Quote" w:semiHidden="0" w:uiPriority="29" w:unhideWhenUsed="0" w:qFormat="1"/>
-    <w:lsdException w:name="Intense Quote" w:semiHidden="0" w:uiPriority="30" w:unhideWhenUsed="0" w:qFormat="1"/>
-    <w:lsdException w:name="Medium List 2 Accent 1" w:semiHidden="0" w:uiPriority="66" w:unhideWhenUsed="0"/>
-    <w:lsdException w:name="Medium Grid 1 Accent 1" w:semiHidden="0" w:uiPriority="67" w:unhideWhenUsed="0"/>
-    <w:lsdException w:name="Medium Grid 2 Accent 1" w:semiHidden="0" w:uiPriority="68" w:unhideWhenUsed="0"/>
-    <w:lsdException w:name="Medium Grid 3 Accent 1" w:semiHidden="0" w:uiPriority="69" w:unhideWhenUsed="0"/>
-    <w:lsdException w:name="Dark List Accent 1" w:semiHidden="0" w:uiPriority="70" w:unhideWhenUsed="0"/>
-    <w:lsdException w:name="Colorful Shading Accent 1" w:semiHidden="0" w:uiPriority="71" w:unhideWhenUsed="0"/>
-    <w:lsdException w:name="Colorful List Accent 1" w:semiHidden="0" w:uiPriority="72" w:unhideWhenUsed="0"/>
-    <w:lsdException w:name="Colorful Grid Accent 1" w:semiHidden="0" w:uiPriority="73" w:unhideWhenUsed="0"/>
-    <w:lsdException w:name="Light Shading Accent 2" w:semiHidden="0" w:uiPriority="60" w:unhideWhenUsed="0"/>
-    <w:lsdException w:name="Light List Accent 2" w:semiHidden="0" w:uiPriority="61" w:unhideWhenUsed="0"/>
-    <w:lsdException w:name="Light Grid Accent 2" w:semiHidden="0" w:uiPriority="62" w:unhideWhenUsed="0"/>
-    <w:lsdException w:name="Medium Shading 1 Accent 2" w:semiHidden="0" w:uiPriority="63" w:unhideWhenUsed="0"/>
-    <w:lsdException w:name="Medium Shading 2 Accent 2" w:semiHidden="0" w:uiPriority="64" w:unhideWhenUsed="0"/>
-    <w:lsdException w:name="Medium List 1 Accent 2" w:semiHidden="0" w:uiPriority="65" w:unhideWhenUsed="0"/>
-    <w:lsdException w:name="Medium List 2 Accent 2" w:semiHidden="0" w:uiPriority="66" w:unhideWhenUsed="0"/>
-    <w:lsdException w:name="Medium Grid 1 Accent 2" w:semiHidden="0" w:uiPriority="67" w:unhideWhenUsed="0"/>
-    <w:lsdException w:name="Medium Grid 2 Accent 2" w:semiHidden="0" w:uiPriority="68" w:unhideWhenUsed="0"/>
-    <w:lsdException w:name="Medium Grid 3 Accent 2" w:semiHidden="0" w:uiPriority="69" w:unhideWhenUsed="0"/>
-    <w:lsdException w:name="Dark List Accent 2" w:semiHidden="0" w:uiPriority="70" w:unhideWhenUsed="0"/>
-    <w:lsdException w:name="Colorful Shading Accent 2" w:semiHidden="0" w:uiPriority="71" w:unhideWhenUsed="0"/>
-    <w:lsdException w:name="Colorful List Accent 2" w:semiHidden="0" w:uiPriority="72" w:unhideWhenUsed="0"/>
-    <w:lsdException w:name="Colorful Grid Accent 2" w:semiHidden="0" w:uiPriority="73" w:unhideWhenUsed="0"/>
-    <w:lsdException w:name="Light Shading Accent 3" w:semiHidden="0" w:uiPriority="60" w:unhideWhenUsed="0"/>
-    <w:lsdException w:name="Light List Accent 3" w:semiHidden="0" w:uiPriority="61" w:unhideWhenUsed="0"/>
-    <w:lsdException w:name="Light Grid Accent 3" w:semiHidden="0" w:uiPriority="62" w:unhideWhenUsed="0"/>
-    <w:lsdException w:name="Medium Shading 1 Accent 3" w:semiHidden="0" w:uiPriority="63" w:unhideWhenUsed="0"/>
-    <w:lsdException w:name="Medium Shading 2 Accent 3" w:semiHidden="0" w:uiPriority="64" w:unhideWhenUsed="0"/>
-    <w:lsdException w:name="Medium List 1 Accent 3" w:semiHidden="0" w:uiPriority="65" w:unhideWhenUsed="0"/>
-    <w:lsdException w:name="Medium List 2 Accent 3" w:semiHidden="0" w:uiPriority="66" w:unhideWhenUsed="0"/>
-    <w:lsdException w:name="Medium Grid 1 Accent 3" w:semiHidden="0" w:uiPriority="67" w:unhideWhenUsed="0"/>
-    <w:lsdException w:name="Medium Grid 2 Accent 3" w:semiHidden="0" w:uiPriority="68" w:unhideWhenUsed="0"/>
-    <w:lsdException w:name="Medium Grid 3 Accent 3" w:semiHidden="0" w:uiPriority="69" w:unhideWhenUsed="0"/>
-    <w:lsdException w:name="Dark List Accent 3" w:semiHidden="0" w:uiPriority="70" w:unhideWhenUsed="0"/>
-    <w:lsdException w:name="Colorful Shading Accent 3" w:semiHidden="0" w:uiPriority="71" w:unhideWhenUsed="0"/>
-    <w:lsdException w:name="Colorful List Accent 3" w:semiHidden="0" w:uiPriority="72" w:unhideWhenUsed="0"/>
-    <w:lsdException w:name="Colorful Grid Accent 3" w:semiHidden="0" w:uiPriority="73" w:unhideWhenUsed="0"/>
-    <w:lsdException w:name="Light Shading Accent 4" w:semiHidden="0" w:uiPriority="60" w:unhideWhenUsed="0"/>
-    <w:lsdException w:name="Light List Accent 4" w:semiHidden="0" w:uiPriority="61" w:unhideWhenUsed="0"/>
-    <w:lsdException w:name="Light Grid Accent 4" w:semiHidden="0" w:uiPriority="62" w:unhideWhenUsed="0"/>
-    <w:lsdException w:name="Medium Shading 1 Accent 4" w:semiHidden="0" w:uiPriority="63" w:unhideWhenUsed="0"/>
-    <w:lsdException w:name="Medium Shading 2 Accent 4" w:semiHidden="0" w:uiPriority="64" w:unhideWhenUsed="0"/>
-    <w:lsdException w:name="Medium List 1 Accent 4" w:semiHidden="0" w:uiPriority="65" w:unhideWhenUsed="0"/>
-    <w:lsdException w:name="Medium List 2 Accent 4" w:semiHidden="0" w:uiPriority="66" w:unhideWhenUsed="0"/>
-    <w:lsdException w:name="Medium Grid 1 Accent 4" w:semiHidden="0" w:uiPriority="67" w:unhideWhenUsed="0"/>
-    <w:lsdException w:name="Medium Grid 2 Accent 4" w:semiHidden="0" w:uiPriority="68" w:unhideWhenUsed="0"/>
-    <w:lsdException w:name="Medium Grid 3 Accent 4" w:semiHidden="0" w:uiPriority="69" w:unhideWhenUsed="0"/>
-    <w:lsdException w:name="Dark List Accent 4" w:semiHidden="0" w:uiPriority="70" w:unhideWhenUsed="0"/>
-    <w:lsdException w:name="Colorful Shading Accent 4" w:semiHidden="0" w:uiPriority="71" w:unhideWhenUsed="0"/>
-    <w:lsdException w:name="Colorful List Accent 4" w:semiHidden="0" w:uiPriority="72" w:unhideWhenUsed="0"/>
-    <w:lsdException w:name="Colorful Grid Accent 4" w:semiHidden="0" w:uiPriority="73" w:unhideWhenUsed="0"/>
-    <w:lsdException w:name="Light Shading Accent 5" w:semiHidden="0" w:uiPriority="60" w:unhideWhenUsed="0"/>
-    <w:lsdException w:name="Light List Accent 5" w:semiHidden="0" w:uiPriority="61" w:unhideWhenUsed="0"/>
-    <w:lsdException w:name="Light Grid Accent 5" w:semiHidden="0" w:uiPriority="62" w:unhideWhenUsed="0"/>
-    <w:lsdException w:name="Medium Shading 1 Accent 5" w:semiHidden="0" w:uiPriority="63" w:unhideWhenUsed="0"/>
-    <w:lsdException w:name="Medium Shading 2 Accent 5" w:semiHidden="0" w:uiPriority="64" w:unhideWhenUsed="0"/>
-    <w:lsdException w:name="Medium List 1 Accent 5" w:semiHidden="0" w:uiPriority="65" w:unhideWhenUsed="0"/>
-    <w:lsdException w:name="Medium List 2 Accent 5" w:semiHidden="0" w:uiPriority="66" w:unhideWhenUsed="0"/>
-    <w:lsdException w:name="Medium Grid 1 Accent 5" w:semiHidden="0" w:uiPriority="67" w:unhideWhenUsed="0"/>
-    <w:lsdException w:name="Medium Grid 2 Accent 5" w:semiHidden="0" w:uiPriority="68" w:unhideWhenUsed="0"/>
-    <w:lsdException w:name="Medium Grid 3 Accent 5" w:semiHidden="0" w:uiPriority="69" w:unhideWhenUsed="0"/>
-    <w:lsdException w:name="Dark List Accent 5" w:semiHidden="0" w:uiPriority="70" w:unhideWhenUsed="0"/>
-    <w:lsdException w:name="Colorful Shading Accent 5" w:semiHidden="0" w:uiPriority="71" w:unhideWhenUsed="0"/>
-    <w:lsdException w:name="Colorful List Accent 5" w:semiHidden="0" w:uiPriority="72" w:unhideWhenUsed="0"/>
-    <w:lsdException w:name="Colorful Grid Accent 5" w:semiHidden="0" w:uiPriority="73" w:unhideWhenUsed="0"/>
-    <w:lsdException w:name="Light Shading Accent 6" w:semiHidden="0" w:uiPriority="60" w:unhideWhenUsed="0"/>
-    <w:lsdException w:name="Light List Accent 6" w:semiHidden="0" w:uiPriority="61" w:unhideWhenUsed="0"/>
-    <w:lsdException w:name="Light Grid Accent 6" w:semiHidden="0" w:uiPriority="62" w:unhideWhenUsed="0"/>
-    <w:lsdException w:name="Medium Shading 1 Accent 6" w:semiHidden="0" w:uiPriority="63" w:unhideWhenUsed="0"/>
-    <w:lsdException w:name="Medium Shading 2 Accent 6" w:semiHidden="0" w:uiPriority="64" w:unhideWhenUsed="0"/>
-    <w:lsdException w:name="Medium List 1 Accent 6" w:semiHidden="0" w:uiPriority="65" w:unhideWhenUsed="0"/>
-    <w:lsdException w:name="Medium List 2 Accent 6" w:semiHidden="0" w:uiPriority="66" w:unhideWhenUsed="0"/>
-    <w:lsdException w:name="Medium Grid 1 Accent 6" w:semiHidden="0" w:uiPriority="67" w:unhideWhenUsed="0"/>
-    <w:lsdException w:name="Medium Grid 2 Accent 6" w:semiHidden="0" w:uiPriority="68" w:unhideWhenUsed="0"/>
-    <w:lsdException w:name="Medium Grid 3 Accent 6" w:semiHidden="0" w:uiPriority="69" w:unhideWhenUsed="0"/>
-    <w:lsdException w:name="Dark List Accent 6" w:semiHidden="0" w:uiPriority="70" w:unhideWhenUsed="0"/>
-    <w:lsdException w:name="Colorful Shading Accent 6" w:semiHidden="0" w:uiPriority="71" w:unhideWhenUsed="0"/>
-    <w:lsdException w:name="Colorful List Accent 6" w:semiHidden="0" w:uiPriority="72" w:unhideWhenUsed="0"/>
-    <w:lsdException w:name="Colorful Grid Accent 6" w:semiHidden="0" w:uiPriority="73" w:unhideWhenUsed="0"/>
-    <w:lsdException w:name="Subtle Emphasis" w:semiHidden="0" w:uiPriority="19" w:unhideWhenUsed="0" w:qFormat="1"/>
-    <w:lsdException w:name="Intense Emphasis" w:semiHidden="0" w:uiPriority="21" w:unhideWhenUsed="0" w:qFormat="1"/>
-    <w:lsdException w:name="Subtle Reference" w:semiHidden="0" w:uiPriority="31" w:unhideWhenUsed="0" w:qFormat="1"/>
-    <w:lsdException w:name="Intense Reference" w:semiHidden="0" w:uiPriority="32" w:unhideWhenUsed="0" w:qFormat="1"/>
-    <w:lsdException w:name="Book Title" w:semiHidden="0" w:uiPriority="33" w:unhideWhenUsed="0" w:qFormat="1"/>
-    <w:lsdException w:name="Bibliography" w:uiPriority="37"/>
-    <w:lsdException w:name="TOC Heading" w:uiPriority="39" w:qFormat="1"/>
-  </w:latentStyles>
-  <w:style w:type="paragraph" w:default="1" w:styleId="Normal">
-    <w:name w:val="Normal"/>
-    <w:qFormat/>
-  </w:style>
-  <w:style w:type="paragraph" w:styleId="Heading1">
-    <w:name w:val="heading 1"/>
-    <w:basedOn w:val="Normal"/>
-    <w:next w:val="Normal"/>
-    <w:link w:val="Heading1Char"/>
-    <w:uiPriority w:val="9"/>
-    <w:qFormat/>
-    <w:rsid w:val="004F6046"/>
-    <w:pPr>
-      <w:keepNext/>
-      <w:keepLines/>
-      <w:spacing w:before="240" w:after="0"/>
-      <w:outlineLvl w:val="0"/>
-    </w:pPr>
-    <w:rPr>
-      <w:rFonts w:asciiTheme="majorHAnsi" w:eastAsiaTheme="majorEastAsia" w:hAnsiTheme="majorHAnsi" w:cstheme="majorBidi"/>
-      <w:color w:val="365F91" w:themeColor="accent1" w:themeShade="BF"/>
-      <w:sz w:val="32"/>
-      <w:szCs w:val="32"/>
-    </w:rPr>
-  </w:style>
-  <w:style w:type="paragraph" w:styleId="Heading2">
-    <w:name w:val="heading 2"/>
-    <w:basedOn w:val="Normal"/>
-    <w:next w:val="Normal"/>
-    <w:link w:val="Heading2Char"/>
-    <w:uiPriority w:val="9"/>
-    <w:unhideWhenUsed/>
-    <w:qFormat/>
-    <w:rsid w:val="00DB0A13"/>
-    <w:pPr>
-      <w:keepNext/>
-      <w:keepLines/>
-      <w:spacing w:before="200" w:after="0"/>
-      <w:ind w:left="720" w:hanging="360"/>
-      <w:outlineLvl w:val="1"/>
-    </w:pPr>
-    <w:rPr>
-      <w:rFonts w:asciiTheme="majorHAnsi" w:eastAsiaTheme="majorEastAsia" w:hAnsiTheme="majorHAnsi" w:cstheme="majorBidi"/>
-      <w:b/>
-      <w:bCs/>
-      <w:color w:val="4F81BD" w:themeColor="accent1"/>
-      <w:sz w:val="26"/>
-      <w:szCs w:val="26"/>
-    </w:rPr>
-  </w:style>
-  <w:style w:type="character" w:default="1" w:styleId="DefaultParagraphFont">
-    <w:name w:val="Default Paragraph Font"/>
-    <w:uiPriority w:val="1"/>
-    <w:semiHidden/>
-    <w:unhideWhenUsed/>
-  </w:style>
-  <w:style w:type="table" w:default="1" w:styleId="TableNormal">
-    <w:name w:val="Normal Table"/>
-    <w:uiPriority w:val="99"/>
-    <w:semiHidden/>
-    <w:unhideWhenUsed/>
-    <w:tblPr>
-      <w:tblInd w:w="0" w:type="dxa"/>
-      <w:tblCellMar>
-        <w:top w:w="0" w:type="dxa"/>
-        <w:left w:w="108" w:type="dxa"/>
-        <w:bottom w:w="0" w:type="dxa"/>
-        <w:right w:w="108" w:type="dxa"/>
-      </w:tblCellMar>
-    </w:tblPr>
-  </w:style>
-  <w:style w:type="numbering" w:default="1" w:styleId="NoList">
-    <w:name w:val="No List"/>
-    <w:uiPriority w:val="99"/>
-    <w:semiHidden/>
-    <w:unhideWhenUsed/>
-  </w:style>
-  <w:style w:type="paragraph" w:customStyle="1" w:styleId="TableListParagraph">
-    <w:name w:val="Table List Paragraph"/>
-    <w:basedOn w:val="ListParagraph"/>
-    <w:qFormat/>
-    <w:rsid w:val="00A64AB3"/>
-    <w:pPr>
-      <w:numPr>
-        <w:numId w:val="1"/>
-      </w:numPr>
-      <w:spacing w:after="0" w:line="240" w:lineRule="auto"/>
-    </w:pPr>
-  </w:style>
-  <w:style w:type="paragraph" w:styleId="ListParagraph">
-    <w:name w:val="List Paragraph"/>
-    <w:basedOn w:val="Normal"/>
-    <w:uiPriority w:val="34"/>
-    <w:qFormat/>
-    <w:rsid w:val="00A64AB3"/>
-    <w:pPr>
-      <w:ind w:left="720"/>
-      <w:contextualSpacing/>
-    </w:pPr>
-  </w:style>
-  <w:style w:type="character" w:customStyle="1" w:styleId="Heading2Char">
-    <w:name w:val="Heading 2 Char"/>
-    <w:basedOn w:val="DefaultParagraphFont"/>
-    <w:link w:val="Heading2"/>
-    <w:uiPriority w:val="9"/>
-    <w:rsid w:val="00DB0A13"/>
-    <w:rPr>
-      <w:rFonts w:asciiTheme="majorHAnsi" w:eastAsiaTheme="majorEastAsia" w:hAnsiTheme="majorHAnsi" w:cstheme="majorBidi"/>
-      <w:b/>
-      <w:bCs/>
-      <w:color w:val="4F81BD" w:themeColor="accent1"/>
-      <w:sz w:val="26"/>
-      <w:szCs w:val="26"/>
-    </w:rPr>
-  </w:style>
-  <w:style w:type="paragraph" w:customStyle="1" w:styleId="CodeSnippet">
-    <w:name w:val="Code Snippet"/>
-    <w:basedOn w:val="Normal"/>
-    <w:next w:val="Normal"/>
-    <w:autoRedefine/>
-    <w:qFormat/>
-    <w:rsid w:val="00CD5602"/>
-    <w:pPr>
-      <w:keepNext/>
-      <w:keepLines/>
-      <w:pBdr>
-        <w:top w:val="single" w:sz="4" w:space="1" w:color="auto"/>
-        <w:left w:val="single" w:sz="4" w:space="4" w:color="auto"/>
-        <w:bottom w:val="single" w:sz="4" w:space="1" w:color="auto"/>
-        <w:right w:val="single" w:sz="4" w:space="4" w:color="auto"/>
-      </w:pBdr>
-      <w:spacing w:before="240" w:line="240" w:lineRule="auto"/>
-      <w:contextualSpacing/>
-    </w:pPr>
-    <w:rPr>
-      <w:rFonts w:ascii="Courier New" w:hAnsi="Courier New" w:cs="Courier New"/>
-      <w:noProof/>
-      <w:color w:val="244061" w:themeColor="accent1" w:themeShade="80"/>
-    </w:rPr>
-  </w:style>
-  <w:style w:type="paragraph" w:customStyle="1" w:styleId="inlinecode">
-    <w:name w:val="inline code"/>
-    <w:basedOn w:val="Normal"/>
-    <w:next w:val="Normal"/>
-    <w:link w:val="inlinecodeChar"/>
-    <w:qFormat/>
-    <w:rsid w:val="00CD5602"/>
-    <w:rPr>
-      <w:rFonts w:ascii="Courier New" w:hAnsi="Courier New" w:cs="Courier New"/>
-      <w:noProof/>
-      <w:color w:val="31849B" w:themeColor="accent5" w:themeShade="BF"/>
-    </w:rPr>
-  </w:style>
-  <w:style w:type="character" w:customStyle="1" w:styleId="inlinecodeChar">
-    <w:name w:val="inline code Char"/>
-    <w:basedOn w:val="DefaultParagraphFont"/>
-    <w:link w:val="inlinecode"/>
-    <w:rsid w:val="00CD5602"/>
-    <w:rPr>
-      <w:rFonts w:ascii="Courier New" w:hAnsi="Courier New" w:cs="Courier New"/>
-      <w:noProof/>
-      <w:color w:val="31849B" w:themeColor="accent5" w:themeShade="BF"/>
-    </w:rPr>
-  </w:style>
-  <w:style w:type="paragraph" w:styleId="Title">
-    <w:name w:val="Title"/>
-    <w:basedOn w:val="Normal"/>
-    <w:next w:val="Normal"/>
-    <w:link w:val="TitleChar"/>
-    <w:uiPriority w:val="10"/>
-    <w:qFormat/>
-    <w:rsid w:val="00035926"/>
-    <w:pPr>
-      <w:pBdr>
-        <w:bottom w:val="single" w:sz="8" w:space="4" w:color="4F81BD" w:themeColor="accent1"/>
-      </w:pBdr>
-      <w:spacing w:after="300" w:line="240" w:lineRule="auto"/>
-      <w:contextualSpacing/>
-    </w:pPr>
-    <w:rPr>
-      <w:rFonts w:asciiTheme="majorHAnsi" w:eastAsiaTheme="majorEastAsia" w:hAnsiTheme="majorHAnsi" w:cstheme="majorBidi"/>
-      <w:color w:val="17365D" w:themeColor="text2" w:themeShade="BF"/>
-      <w:spacing w:val="5"/>
-      <w:kern w:val="28"/>
-      <w:sz w:val="52"/>
-      <w:szCs w:val="52"/>
-    </w:rPr>
-  </w:style>
-  <w:style w:type="character" w:customStyle="1" w:styleId="TitleChar">
-    <w:name w:val="Title Char"/>
-    <w:basedOn w:val="DefaultParagraphFont"/>
-    <w:link w:val="Title"/>
-    <w:uiPriority w:val="10"/>
-    <w:rsid w:val="00035926"/>
-    <w:rPr>
-      <w:rFonts w:asciiTheme="majorHAnsi" w:eastAsiaTheme="majorEastAsia" w:hAnsiTheme="majorHAnsi" w:cstheme="majorBidi"/>
-      <w:color w:val="17365D" w:themeColor="text2" w:themeShade="BF"/>
-      <w:spacing w:val="5"/>
-      <w:kern w:val="28"/>
-      <w:sz w:val="52"/>
-      <w:szCs w:val="52"/>
-    </w:rPr>
-  </w:style>
-  <w:style w:type="character" w:customStyle="1" w:styleId="Heading1Char">
-    <w:name w:val="Heading 1 Char"/>
-    <w:basedOn w:val="DefaultParagraphFont"/>
-    <w:link w:val="Heading1"/>
-    <w:uiPriority w:val="9"/>
-    <w:rsid w:val="004F6046"/>
-    <w:rPr>
-      <w:rFonts w:asciiTheme="majorHAnsi" w:eastAsiaTheme="majorEastAsia" w:hAnsiTheme="majorHAnsi" w:cstheme="majorBidi"/>
-      <w:color w:val="365F91" w:themeColor="accent1" w:themeShade="BF"/>
-      <w:sz w:val="32"/>
-      <w:szCs w:val="32"/>
-    </w:rPr>
-  </w:style>
-</w:styles>
-</file>
-
-<file path=word/stylesWithEffects.xml><?xml version="1.0" encoding="utf-8"?>
-<w:styles xmlns:wpc="http://schemas.microsoft.com/office/word/2010/wordprocessingCanvas" xmlns:mc="http://schemas.openxmlformats.org/markup-compatibility/2006" xmlns:o="urn:schemas-microsoft-com:office:office" xmlns:r="http://schemas.openxmlformats.org/officeDocument/2006/relationships" xmlns:m="http://schemas.openxmlformats.org/officeDocument/2006/math" xmlns:v="urn:schemas-microsoft-com:vml" xmlns:wp14="http://schemas.microsoft.com/office/word/2010/wordprocessingDrawing" xmlns:wp="http://schemas.openxmlformats.org/drawingml/2006/wordprocessingDrawing" xmlns:w10="urn:schemas-microsoft-com:office:word" xmlns:w="http://schemas.openxmlformats.org/wordprocessingml/2006/main" xmlns:w14="http://schemas.microsoft.com/office/word/2010/wordml" xmlns:wpg="http://schemas.microsoft.com/office/word/2010/wordprocessingGroup" xmlns:wpi="http://schemas.microsoft.com/office/word/2010/wordprocessingInk" xmlns:wne="http://schemas.microsoft.com/office/word/2006/wordml" xmlns:wps="http://schemas.microsoft.com/office/word/2010/wordprocessingShape" mc:Ignorable="w14 wp14">
-  <w:docDefaults>
-    <w:rPrDefault>
-      <w:rPr>
-        <w:rFonts w:asciiTheme="minorHAnsi" w:eastAsiaTheme="minorHAnsi" w:hAnsiTheme="minorHAnsi" w:cstheme="minorBidi"/>
-        <w:sz w:val="22"/>
-        <w:szCs w:val="22"/>
-        <w:lang w:val="en-GB" w:eastAsia="en-US" w:bidi="ar-SA"/>
-      </w:rPr>
-    </w:rPrDefault>
-    <w:pPrDefault>
-      <w:pPr>
-        <w:spacing w:after="200" w:line="276" w:lineRule="auto"/>
-      </w:pPr>
-    </w:pPrDefault>
-  </w:docDefaults>
-  <w:latentStyles w:defLockedState="0" w:defUIPriority="99" w:defSemiHidden="1" w:defUnhideWhenUsed="1" w:defQFormat="0" w:count="267">
-    <w:lsdException w:name="Normal" w:semiHidden="0" w:uiPriority="0" w:unhideWhenUsed="0" w:qFormat="1"/>
-    <w:lsdException w:name="heading 1" w:semiHidden="0" w:uiPriority="9" w:unhideWhenUsed="0" w:qFormat="1"/>
-    <w:lsdException w:name="heading 2" w:uiPriority="9" w:qFormat="1"/>
-    <w:lsdException w:name="heading 3" w:uiPriority="9" w:qFormat="1"/>
-    <w:lsdException w:name="heading 4" w:uiPriority="9" w:qFormat="1"/>
-    <w:lsdException w:name="heading 5" w:uiPriority="9" w:qFormat="1"/>
-    <w:lsdException w:name="heading 6" w:uiPriority="9" w:qFormat="1"/>
-    <w:lsdException w:name="heading 7" w:uiPriority="9" w:qFormat="1"/>
-    <w:lsdException w:name="heading 8" w:uiPriority="9" w:qFormat="1"/>
-    <w:lsdException w:name="heading 9" w:uiPriority="9" w:qFormat="1"/>
-    <w:lsdException w:name="toc 1" w:uiPriority="39"/>
-    <w:lsdException w:name="toc 2" w:uiPriority="39"/>
-    <w:lsdException w:name="toc 3" w:uiPriority="39"/>
-    <w:lsdException w:name="toc 4" w:uiPriority="39"/>
-    <w:lsdException w:name="toc 5" w:uiPriority="39"/>
-    <w:lsdException w:name="toc 6" w:uiPriority="39"/>
-    <w:lsdException w:name="toc 7" w:uiPriority="39"/>
-    <w:lsdException w:name="toc 8" w:uiPriority="39"/>
-    <w:lsdException w:name="toc 9" w:uiPriority="39"/>
-    <w:lsdException w:name="caption" w:uiPriority="35" w:qFormat="1"/>
-    <w:lsdException w:name="Title" w:semiHidden="0" w:uiPriority="10" w:unhideWhenUsed="0" w:qFormat="1"/>
-    <w:lsdException w:name="Default Paragraph Font" w:uiPriority="1"/>
-    <w:lsdException w:name="Subtitle" w:semiHidden="0" w:uiPriority="11" w:unhideWhenUsed="0" w:qFormat="1"/>
-    <w:lsdException w:name="Strong" w:semiHidden="0" w:uiPriority="22" w:unhideWhenUsed="0" w:qFormat="1"/>
-    <w:lsdException w:name="Emphasis" w:semiHidden="0" w:uiPriority="20" w:unhideWhenUsed="0" w:qFormat="1"/>
-    <w:lsdException w:name="Table Grid" w:semiHidden="0" w:uiPriority="59" w:unhideWhenUsed="0"/>
-    <w:lsdException w:name="Placeholder Text" w:unhideWhenUsed="0"/>
-    <w:lsdException w:name="No Spacing" w:semiHidden="0" w:uiPriority="1" w:unhideWhenUsed="0" w:qFormat="1"/>
-    <w:lsdException w:name="Light Shading" w:semiHidden="0" w:uiPriority="60" w:unhideWhenUsed="0"/>
-    <w:lsdException w:name="Light List" w:semiHidden="0" w:uiPriority="61" w:unhideWhenUsed="0"/>
-    <w:lsdException w:name="Light Grid" w:semiHidden="0" w:uiPriority="62" w:unhideWhenUsed="0"/>
-    <w:lsdException w:name="Medium Shading 1" w:semiHidden="0" w:uiPriority="63" w:unhideWhenUsed="0"/>
-    <w:lsdException w:name="Medium Shading 2" w:semiHidden="0" w:uiPriority="64" w:unhideWhenUsed="0"/>
-    <w:lsdException w:name="Medium List 1" w:semiHidden="0" w:uiPriority="65" w:unhideWhenUsed="0"/>
-    <w:lsdException w:name="Medium List 2" w:semiHidden="0" w:uiPriority="66" w:unhideWhenUsed="0"/>
-    <w:lsdException w:name="Medium Grid 1" w:semiHidden="0" w:uiPriority="67" w:unhideWhenUsed="0"/>
-    <w:lsdException w:name="Medium Grid 2" w:semiHidden="0" w:uiPriority="68" w:unhideWhenUsed="0"/>
-    <w:lsdException w:name="Medium Grid 3" w:semiHidden="0" w:uiPriority="69" w:unhideWhenUsed="0"/>
-    <w:lsdException w:name="Dark List" w:semiHidden="0" w:uiPriority="70" w:unhideWhenUsed="0"/>
-    <w:lsdException w:name="Colorful Shading" w:semiHidden="0" w:uiPriority="71" w:unhideWhenUsed="0"/>
-    <w:lsdException w:name="Colorful List" w:semiHidden="0" w:uiPriority="72" w:unhideWhenUsed="0"/>
-    <w:lsdException w:name="Colorful Grid" w:semiHidden="0" w:uiPriority="73" w:unhideWhenUsed="0"/>
-    <w:lsdException w:name="Light Shading Accent 1" w:semiHidden="0" w:uiPriority="60" w:unhideWhenUsed="0"/>
-    <w:lsdException w:name="Light List Accent 1" w:semiHidden="0" w:uiPriority="61" w:unhideWhenUsed="0"/>
-    <w:lsdException w:name="Light Grid Accent 1" w:semiHidden="0" w:uiPriority="62" w:unhideWhenUsed="0"/>
-    <w:lsdException w:name="Medium Shading 1 Accent 1" w:semiHidden="0" w:uiPriority="63" w:unhideWhenUsed="0"/>
-    <w:lsdException w:name="Medium Shading 2 Accent 1" w:semiHidden="0" w:uiPriority="64" w:unhideWhenUsed="0"/>
-    <w:lsdException w:name="Medium List 1 Accent 1" w:semiHidden="0" w:uiPriority="65" w:unhideWhenUsed="0"/>
-    <w:lsdException w:name="Revision" w:unhideWhenUsed="0"/>
-    <w:lsdException w:name="List Paragraph" w:semiHidden="0" w:uiPriority="34" w:unhideWhenUsed="0" w:qFormat="1"/>
-    <w:lsdException w:name="Quote" w:semiHidden="0" w:uiPriority="29" w:unhideWhenUsed="0" w:qFormat="1"/>
-    <w:lsdException w:name="Intense Quote" w:semiHidden="0" w:uiPriority="30" w:unhideWhenUsed="0" w:qFormat="1"/>
-    <w:lsdException w:name="Medium List 2 Accent 1" w:semiHidden="0" w:uiPriority="66" w:unhideWhenUsed="0"/>
-    <w:lsdException w:name="Medium Grid 1 Accent 1" w:semiHidden="0" w:uiPriority="67" w:unhideWhenUsed="0"/>
-    <w:lsdException w:name="Medium Grid 2 Accent 1" w:semiHidden="0" w:uiPriority="68" w:unhideWhenUsed="0"/>
-    <w:lsdException w:name="Medium Grid 3 Accent 1" w:semiHidden="0" w:uiPriority="69" w:unhideWhenUsed="0"/>
-    <w:lsdException w:name="Dark List Accent 1" w:semiHidden="0" w:uiPriority="70" w:unhideWhenUsed="0"/>
-    <w:lsdException w:name="Colorful Shading Accent 1" w:semiHidden="0" w:uiPriority="71" w:unhideWhenUsed="0"/>
-    <w:lsdException w:name="Colorful List Accent 1" w:semiHidden="0" w:uiPriority="72" w:unhideWhenUsed="0"/>
-    <w:lsdException w:name="Colorful Grid Accent 1" w:semiHidden="0" w:uiPriority="73" w:unhideWhenUsed="0"/>
-    <w:lsdException w:name="Light Shading Accent 2" w:semiHidden="0" w:uiPriority="60" w:unhideWhenUsed="0"/>
-    <w:lsdException w:name="Light List Accent 2" w:semiHidden="0" w:uiPriority="61" w:unhideWhenUsed="0"/>
-    <w:lsdException w:name="Light Grid Accent 2" w:semiHidden="0" w:uiPriority="62" w:unhideWhenUsed="0"/>
-    <w:lsdException w:name="Medium Shading 1 Accent 2" w:semiHidden="0" w:uiPriority="63" w:unhideWhenUsed="0"/>
-    <w:lsdException w:name="Medium Shading 2 Accent 2" w:semiHidden="0" w:uiPriority="64" w:unhideWhenUsed="0"/>
-    <w:lsdException w:name="Medium List 1 Accent 2" w:semiHidden="0" w:uiPriority="65" w:unhideWhenUsed="0"/>
-    <w:lsdException w:name="Medium List 2 Accent 2" w:semiHidden="0" w:uiPriority="66" w:unhideWhenUsed="0"/>
-    <w:lsdException w:name="Medium Grid 1 Accent 2" w:semiHidden="0" w:uiPriority="67" w:unhideWhenUsed="0"/>
-    <w:lsdException w:name="Medium Grid 2 Accent 2" w:semiHidden="0" w:uiPriority="68" w:unhideWhenUsed="0"/>
-    <w:lsdException w:name="Medium Grid 3 Accent 2" w:semiHidden="0" w:uiPriority="69" w:unhideWhenUsed="0"/>
-    <w:lsdException w:name="Dark List Accent 2" w:semiHidden="0" w:uiPriority="70" w:unhideWhenUsed="0"/>
-    <w:lsdException w:name="Colorful Shading Accent 2" w:semiHidden="0" w:uiPriority="71" w:unhideWhenUsed="0"/>
-    <w:lsdException w:name="Colorful List Accent 2" w:semiHidden="0" w:uiPriority="72" w:unhideWhenUsed="0"/>
-    <w:lsdException w:name="Colorful Grid Accent 2" w:semiHidden="0" w:uiPriority="73" w:unhideWhenUsed="0"/>
-    <w:lsdException w:name="Light Shading Accent 3" w:semiHidden="0" w:uiPriority="60" w:unhideWhenUsed="0"/>
-    <w:lsdException w:name="Light List Accent 3" w:semiHidden="0" w:uiPriority="61" w:unhideWhenUsed="0"/>
-    <w:lsdException w:name="Light Grid Accent 3" w:semiHidden="0" w:uiPriority="62" w:unhideWhenUsed="0"/>
-    <w:lsdException w:name="Medium Shading 1 Accent 3" w:semiHidden="0" w:uiPriority="63" w:unhideWhenUsed="0"/>
-    <w:lsdException w:name="Medium Shading 2 Accent 3" w:semiHidden="0" w:uiPriority="64" w:unhideWhenUsed="0"/>
-    <w:lsdException w:name="Medium List 1 Accent 3" w:semiHidden="0" w:uiPriority="65" w:unhideWhenUsed="0"/>
-    <w:lsdException w:name="Medium List 2 Accent 3" w:semiHidden="0" w:uiPriority="66" w:unhideWhenUsed="0"/>
-    <w:lsdException w:name="Medium Grid 1 Accent 3" w:semiHidden="0" w:uiPriority="67" w:unhideWhenUsed="0"/>
-    <w:lsdException w:name="Medium Grid 2 Accent 3" w:semiHidden="0" w:uiPriority="68" w:unhideWhenUsed="0"/>
-    <w:lsdException w:name="Medium Grid 3 Accent 3" w:semiHidden="0" w:uiPriority="69" w:unhideWhenUsed="0"/>
-    <w:lsdException w:name="Dark List Accent 3" w:semiHidden="0" w:uiPriority="70" w:unhideWhenUsed="0"/>
-    <w:lsdException w:name="Colorful Shading Accent 3" w:semiHidden="0" w:uiPriority="71" w:unhideWhenUsed="0"/>
-    <w:lsdException w:name="Colorful List Accent 3" w:semiHidden="0" w:uiPriority="72" w:unhideWhenUsed="0"/>
-    <w:lsdException w:name="Colorful Grid Accent 3" w:semiHidden="0" w:uiPriority="73" w:unhideWhenUsed="0"/>
-    <w:lsdException w:name="Light Shading Accent 4" w:semiHidden="0" w:uiPriority="60" w:unhideWhenUsed="0"/>
-    <w:lsdException w:name="Light List Accent 4" w:semiHidden="0" w:uiPriority="61" w:unhideWhenUsed="0"/>
-    <w:lsdException w:name="Light Grid Accent 4" w:semiHidden="0" w:uiPriority="62" w:unhideWhenUsed="0"/>
-    <w:lsdException w:name="Medium Shading 1 Accent 4" w:semiHidden="0" w:uiPriority="63" w:unhideWhenUsed="0"/>
-    <w:lsdException w:name="Medium Shading 2 Accent 4" w:semiHidden="0" w:uiPriority="64" w:unhideWhenUsed="0"/>
-    <w:lsdException w:name="Medium List 1 Accent 4" w:semiHidden="0" w:uiPriority="65" w:unhideWhenUsed="0"/>
-    <w:lsdException w:name="Medium List 2 Accent 4" w:semiHidden="0" w:uiPriority="66" w:unhideWhenUsed="0"/>
-    <w:lsdException w:name="Medium Grid 1 Accent 4" w:semiHidden="0" w:uiPriority="67" w:unhideWhenUsed="0"/>
-    <w:lsdException w:name="Medium Grid 2 Accent 4" w:semiHidden="0" w:uiPriority="68" w:unhideWhenUsed="0"/>
-    <w:lsdException w:name="Medium Grid 3 Accent 4" w:semiHidden="0" w:uiPriority="69" w:unhideWhenUsed="0"/>
-    <w:lsdException w:name="Dark List Accent 4" w:semiHidden="0" w:uiPriority="70" w:unhideWhenUsed="0"/>
-    <w:lsdException w:name="Colorful Shading Accent 4" w:semiHidden="0" w:uiPriority="71" w:unhideWhenUsed="0"/>
-    <w:lsdException w:name="Colorful List Accent 4" w:semiHidden="0" w:uiPriority="72" w:unhideWhenUsed="0"/>
-    <w:lsdException w:name="Colorful Grid Accent 4" w:semiHidden="0" w:uiPriority="73" w:unhideWhenUsed="0"/>
-    <w:lsdException w:name="Light Shading Accent 5" w:semiHidden="0" w:uiPriority="60" w:unhideWhenUsed="0"/>
-    <w:lsdException w:name="Light List Accent 5" w:semiHidden="0" w:uiPriority="61" w:unhideWhenUsed="0"/>
-    <w:lsdException w:name="Light Grid Accent 5" w:semiHidden="0" w:uiPriority="62" w:unhideWhenUsed="0"/>
-    <w:lsdException w:name="Medium Shading 1 Accent 5" w:semiHidden="0" w:uiPriority="63" w:unhideWhenUsed="0"/>
-    <w:lsdException w:name="Medium Shading 2 Accent 5" w:semiHidden="0" w:uiPriority="64" w:unhideWhenUsed="0"/>
-    <w:lsdException w:name="Medium List 1 Accent 5" w:semiHidden="0" w:uiPriority="65" w:unhideWhenUsed="0"/>
-    <w:lsdException w:name="Medium List 2 Accent 5" w:semiHidden="0" w:uiPriority="66" w:unhideWhenUsed="0"/>
-    <w:lsdException w:name="Medium Grid 1 Accent 5" w:semiHidden="0" w:uiPriority="67" w:unhideWhenUsed="0"/>
-    <w:lsdException w:name="Medium Grid 2 Accent 5" w:semiHidden="0" w:uiPriority="68" w:unhideWhenUsed="0"/>
-    <w:lsdException w:name="Medium Grid 3 Accent 5" w:semiHidden="0" w:uiPriority="69" w:unhideWhenUsed="0"/>
-    <w:lsdException w:name="Dark List Accent 5" w:semiHidden="0" w:uiPriority="70" w:unhideWhenUsed="0"/>
-    <w:lsdException w:name="Colorful Shading Accent 5" w:semiHidden="0" w:uiPriority="71" w:unhideWhenUsed="0"/>
-    <w:lsdException w:name="Colorful List Accent 5" w:semiHidden="0" w:uiPriority="72" w:unhideWhenUsed="0"/>
-    <w:lsdException w:name="Colorful Grid Accent 5" w:semiHidden="0" w:uiPriority="73" w:unhideWhenUsed="0"/>
-    <w:lsdException w:name="Light Shading Accent 6" w:semiHidden="0" w:uiPriority="60" w:unhideWhenUsed="0"/>
-    <w:lsdException w:name="Light List Accent 6" w:semiHidden="0" w:uiPriority="61" w:unhideWhenUsed="0"/>
-    <w:lsdException w:name="Light Grid Accent 6" w:semiHidden="0" w:uiPriority="62" w:unhideWhenUsed="0"/>
-    <w:lsdException w:name="Medium Shading 1 Accent 6" w:semiHidden="0" w:uiPriority="63" w:unhideWhenUsed="0"/>
-    <w:lsdException w:name="Medium Shading 2 Accent 6" w:semiHidden="0" w:uiPriority="64" w:unhideWhenUsed="0"/>
-    <w:lsdException w:name="Medium List 1 Accent 6" w:semiHidden="0" w:uiPriority="65" w:unhideWhenUsed="0"/>
-    <w:lsdException w:name="Medium List 2 Accent 6" w:semiHidden="0" w:uiPriority="66" w:unhideWhenUsed="0"/>
-    <w:lsdException w:name="Medium Grid 1 Accent 6" w:semiHidden="0" w:uiPriority="67" w:unhideWhenUsed="0"/>
-    <w:lsdException w:name="Medium Grid 2 Accent 6" w:semiHidden="0" w:uiPriority="68" w:unhideWhenUsed="0"/>
-    <w:lsdException w:name="Medium Grid 3 Accent 6" w:semiHidden="0" w:uiPriority="69" w:unhideWhenUsed="0"/>
-    <w:lsdException w:name="Dark List Accent 6" w:semiHidden="0" w:uiPriority="70" w:unhideWhenUsed="0"/>
-    <w:lsdException w:name="Colorful Shading Accent 6" w:semiHidden="0" w:uiPriority="71" w:unhideWhenUsed="0"/>
-    <w:lsdException w:name="Colorful List Accent 6" w:semiHidden="0" w:uiPriority="72" w:unhideWhenUsed="0"/>
-    <w:lsdException w:name="Colorful Grid Accent 6" w:semiHidden="0" w:uiPriority="73" w:unhideWhenUsed="0"/>
-    <w:lsdException w:name="Subtle Emphasis" w:semiHidden="0" w:uiPriority="19" w:unhideWhenUsed="0" w:qFormat="1"/>
-    <w:lsdException w:name="Intense Emphasis" w:semiHidden="0" w:uiPriority="21" w:unhideWhenUsed="0" w:qFormat="1"/>
-    <w:lsdException w:name="Subtle Reference" w:semiHidden="0" w:uiPriority="31" w:unhideWhenUsed="0" w:qFormat="1"/>
-    <w:lsdException w:name="Intense Reference" w:semiHidden="0" w:uiPriority="32" w:unhideWhenUsed="0" w:qFormat="1"/>
-    <w:lsdException w:name="Book Title" w:semiHidden="0" w:uiPriority="33" w:unhideWhenUsed="0" w:qFormat="1"/>
-    <w:lsdException w:name="Bibliography" w:uiPriority="37"/>
-    <w:lsdException w:name="TOC Heading" w:uiPriority="39" w:qFormat="1"/>
+  <w:latentStyles w:defLockedState="0" w:defUIPriority="99" w:defSemiHidden="0" w:defUnhideWhenUsed="0" w:defQFormat="0" w:count="371">
+    <w:lsdException w:name="Normal" w:uiPriority="0" w:qFormat="1"/>
+    <w:lsdException w:name="heading 1" w:uiPriority="9" w:qFormat="1"/>
+    <w:lsdException w:name="heading 2" w:semiHidden="1" w:uiPriority="9" w:unhideWhenUsed="1" w:qFormat="1"/>
+    <w:lsdException w:name="heading 3" w:semiHidden="1" w:uiPriority="9" w:unhideWhenUsed="1" w:qFormat="1"/>
+    <w:lsdException w:name="heading 4" w:semiHidden="1" w:uiPriority="9" w:unhideWhenUsed="1" w:qFormat="1"/>
+    <w:lsdException w:name="heading 5" w:semiHidden="1" w:uiPriority="9" w:unhideWhenUsed="1" w:qFormat="1"/>
+    <w:lsdException w:name="heading 6" w:semiHidden="1" w:uiPriority="9" w:unhideWhenUsed="1" w:qFormat="1"/>
+    <w:lsdException w:name="heading 7" w:semiHidden="1" w:uiPriority="9" w:unhideWhenUsed="1" w:qFormat="1"/>
+    <w:lsdException w:name="heading 8" w:semiHidden="1" w:uiPriority="9" w:unhideWhenUsed="1" w:qFormat="1"/>
+    <w:lsdException w:name="heading 9" w:semiHidden="1" w:uiPriority="9" w:unhideWhenUsed="1" w:qFormat="1"/>
+    <w:lsdException w:name="index 1" w:semiHidden="1" w:unhideWhenUsed="1"/>
+    <w:lsdException w:name="index 2" w:semiHidden="1" w:unhideWhenUsed="1"/>
+    <w:lsdException w:name="index 3" w:semiHidden="1" w:unhideWhenUsed="1"/>
+    <w:lsdException w:name="index 4" w:semiHidden="1" w:unhideWhenUsed="1"/>
+    <w:lsdException w:name="index 5" w:semiHidden="1" w:unhideWhenUsed="1"/>
+    <w:lsdException w:name="index 6" w:semiHidden="1" w:unhideWhenUsed="1"/>
+    <w:lsdException w:name="index 7" w:semiHidden="1" w:unhideWhenUsed="1"/>
+    <w:lsdException w:name="index 8" w:semiHidden="1" w:unhideWhenUsed="1"/>
+    <w:lsdException w:name="index 9" w:semiHidden="1" w:unhideWhenUsed="1"/>
+    <w:lsdException w:name="toc 1" w:semiHidden="1" w:uiPriority="39" w:unhideWhenUsed="1"/>
+    <w:lsdException w:name="toc 2" w:semiHidden="1" w:uiPriority="39" w:unhideWhenUsed="1"/>
+    <w:lsdException w:name="toc 3" w:semiHidden="1" w:uiPriority="39" w:unhideWhenUsed="1"/>
+    <w:lsdException w:name="toc 4" w:semiHidden="1" w:uiPriority="39" w:unhideWhenUsed="1"/>
+    <w:lsdException w:name="toc 5" w:semiHidden="1" w:uiPriority="39" w:unhideWhenUsed="1"/>
+    <w:lsdException w:name="toc 6" w:semiHidden="1" w:uiPriority="39" w:unhideWhenUsed="1"/>
+    <w:lsdException w:name="toc 7" w:semiHidden="1" w:uiPriority="39" w:unhideWhenUsed="1"/>
+    <w:lsdException w:name="toc 8" w:semiHidden="1" w:uiPriority="39" w:unhideWhenUsed="1"/>
+    <w:lsdException w:name="toc 9" w:semiHidden="1" w:uiPriority="39" w:unhideWhenUsed="1"/>
+    <w:lsdException w:name="Normal Indent" w:semiHidden="1" w:unhideWhenUsed="1"/>
+    <w:lsdException w:name="footnote text" w:semiHidden="1" w:unhideWhenUsed="1"/>
+    <w:lsdException w:name="annotation text" w:semiHidden="1" w:unhideWhenUsed="1"/>
+    <w:lsdException w:name="header" w:semiHidden="1" w:unhideWhenUsed="1"/>
+    <w:lsdException w:name="footer" w:semiHidden="1" w:unhideWhenUsed="1"/>
+    <w:lsdException w:name="index heading" w:semiHidden="1" w:unhideWhenUsed="1"/>
+    <w:lsdException w:name="caption" w:semiHidden="1" w:uiPriority="35" w:unhideWhenUsed="1" w:qFormat="1"/>
+    <w:lsdException w:name="table of figures" w:semiHidden="1" w:unhideWhenUsed="1"/>
+    <w:lsdException w:name="envelope address" w:semiHidden="1" w:unhideWhenUsed="1"/>
+    <w:lsdException w:name="envelope return" w:semiHidden="1" w:unhideWhenUsed="1"/>
+    <w:lsdException w:name="footnote reference" w:semiHidden="1" w:unhideWhenUsed="1"/>
+    <w:lsdException w:name="annotation reference" w:semiHidden="1" w:unhideWhenUsed="1"/>
+    <w:lsdException w:name="line number" w:semiHidden="1" w:unhideWhenUsed="1"/>
+    <w:lsdException w:name="page number" w:semiHidden="1" w:unhideWhenUsed="1"/>
+    <w:lsdException w:name="endnote reference" w:semiHidden="1" w:unhideWhenUsed="1"/>
+    <w:lsdException w:name="endnote text" w:semiHidden="1" w:unhideWhenUsed="1"/>
+    <w:lsdException w:name="table of authorities" w:semiHidden="1" w:unhideWhenUsed="1"/>
+    <w:lsdException w:name="macro" w:semiHidden="1" w:unhideWhenUsed="1"/>
+    <w:lsdException w:name="toa heading" w:semiHidden="1" w:unhideWhenUsed="1"/>
+    <w:lsdException w:name="List" w:semiHidden="1" w:unhideWhenUsed="1"/>
+    <w:lsdException w:name="List Bullet" w:semiHidden="1" w:unhideWhenUsed="1"/>
+    <w:lsdException w:name="List Number" w:semiHidden="1" w:unhideWhenUsed="1"/>
+    <w:lsdException w:name="List 2" w:semiHidden="1" w:unhideWhenUsed="1"/>
+    <w:lsdException w:name="List 3" w:semiHidden="1" w:unhideWhenUsed="1"/>
+    <w:lsdException w:name="List 4" w:semiHidden="1" w:unhideWhenUsed="1"/>
+    <w:lsdException w:name="List 5" w:semiHidden="1" w:unhideWhenUsed="1"/>
+    <w:lsdException w:name="List Bullet 2" w:semiHidden="1" w:unhideWhenUsed="1"/>
+    <w:lsdException w:name="List Bullet 3" w:semiHidden="1" w:unhideWhenUsed="1"/>
+    <w:lsdException w:name="List Bullet 4" w:semiHidden="1" w:unhideWhenUsed="1"/>
+    <w:lsdException w:name="List Bullet 5" w:semiHidden="1" w:unhideWhenUsed="1"/>
+    <w:lsdException w:name="List Number 2" w:semiHidden="1" w:unhideWhenUsed="1"/>
+    <w:lsdException w:name="List Number 3" w:semiHidden="1" w:unhideWhenUsed="1"/>
+    <w:lsdException w:name="List Number 4" w:semiHidden="1" w:unhideWhenUsed="1"/>
+    <w:lsdException w:name="List Number 5" w:semiHidden="1" w:unhideWhenUsed="1"/>
+    <w:lsdException w:name="Title" w:uiPriority="10" w:qFormat="1"/>
+    <w:lsdException w:name="Closing" w:semiHidden="1" w:unhideWhenUsed="1"/>
+    <w:lsdException w:name="Signature" w:semiHidden="1" w:unhideWhenUsed="1"/>
+    <w:lsdException w:name="Default Paragraph Font" w:semiHidden="1" w:uiPriority="1" w:unhideWhenUsed="1"/>
+    <w:lsdException w:name="Body Text" w:semiHidden="1" w:unhideWhenUsed="1"/>
+    <w:lsdException w:name="Body Text Indent" w:semiHidden="1" w:unhideWhenUsed="1"/>
+    <w:lsdException w:name="List Continue" w:semiHidden="1" w:unhideWhenUsed="1"/>
+    <w:lsdException w:name="List Continue 2" w:semiHidden="1" w:unhideWhenUsed="1"/>
+    <w:lsdException w:name="List Continue 3" w:semiHidden="1" w:unhideWhenUsed="1"/>
+    <w:lsdException w:name="List Continue 4" w:semiHidden="1" w:unhideWhenUsed="1"/>
+    <w:lsdException w:name="List Continue 5" w:semiHidden="1" w:unhideWhenUsed="1"/>
+    <w:lsdException w:name="Message Header" w:semiHidden="1" w:unhideWhenUsed="1"/>
+    <w:lsdException w:name="Subtitle" w:uiPriority="11" w:qFormat="1"/>
+    <w:lsdException w:name="Salutation" w:semiHidden="1" w:unhideWhenUsed="1"/>
+    <w:lsdException w:name="Date" w:semiHidden="1" w:unhideWhenUsed="1"/>
+    <w:lsdException w:name="Body Text First Indent" w:semiHidden="1" w:unhideWhenUsed="1"/>
+    <w:lsdException w:name="Body Text First Indent 2" w:semiHidden="1" w:unhideWhenUsed="1"/>
+    <w:lsdException w:name="Note Heading" w:semiHidden="1" w:unhideWhenUsed="1"/>
+    <w:lsdException w:name="Body Text 2" w:semiHidden="1" w:unhideWhenUsed="1"/>
+    <w:lsdException w:name="Body Text 3" w:semiHidden="1" w:unhideWhenUsed="1"/>
+    <w:lsdException w:name="Body Text Indent 2" w:semiHidden="1" w:unhideWhenUsed="1"/>
+    <w:lsdException w:name="Body Text Indent 3" w:semiHidden="1" w:unhideWhenUsed="1"/>
+    <w:lsdException w:name="Block Text" w:semiHidden="1" w:unhideWhenUsed="1"/>
+    <w:lsdException w:name="Hyperlink" w:semiHidden="1" w:unhideWhenUsed="1"/>
+    <w:lsdException w:name="FollowedHyperlink" w:semiHidden="1" w:unhideWhenUsed="1"/>
+    <w:lsdException w:name="Strong" w:uiPriority="22" w:qFormat="1"/>
+    <w:lsdException w:name="Emphasis" w:uiPriority="20" w:qFormat="1"/>
+    <w:lsdException w:name="Document Map" w:semiHidden="1" w:unhideWhenUsed="1"/>
+    <w:lsdException w:name="Plain Text" w:semiHidden="1" w:unhideWhenUsed="1"/>
+    <w:lsdException w:name="E-mail Signature" w:semiHidden="1" w:unhideWhenUsed="1"/>
+    <w:lsdException w:name="HTML Top of Form" w:semiHidden="1" w:unhideWhenUsed="1"/>
+    <w:lsdException w:name="HTML Bottom of Form" w:semiHidden="1" w:unhideWhenUsed="1"/>
+    <w:lsdException w:name="Normal (Web)" w:semiHidden="1" w:unhideWhenUsed="1"/>
+    <w:lsdException w:name="HTML Acronym" w:semiHidden="1" w:unhideWhenUsed="1"/>
+    <w:lsdException w:name="HTML Address" w:semiHidden="1" w:unhideWhenUsed="1"/>
+    <w:lsdException w:name="HTML Cite" w:semiHidden="1" w:unhideWhenUsed="1"/>
+    <w:lsdException w:name="HTML Code" w:semiHidden="1" w:unhideWhenUsed="1"/>
+    <w:lsdException w:name="HTML Definition" w:semiHidden="1" w:unhideWhenUsed="1"/>
+    <w:lsdException w:name="HTML Keyboard" w:semiHidden="1" w:unhideWhenUsed="1"/>
+    <w:lsdException w:name="HTML Preformatted" w:semiHidden="1" w:unhideWhenUsed="1"/>
+    <w:lsdException w:name="HTML Sample" w:semiHidden="1" w:unhideWhenUsed="1"/>
+    <w:lsdException w:name="HTML Typewriter" w:semiHidden="1" w:unhideWhenUsed="1"/>
+    <w:lsdException w:name="HTML Variable" w:semiHidden="1" w:unhideWhenUsed="1"/>
+    <w:lsdException w:name="Normal Table" w:semiHidden="1" w:unhideWhenUsed="1"/>
+    <w:lsdException w:name="annotation subject" w:semiHidden="1" w:unhideWhenUsed="1"/>
+    <w:lsdException w:name="No List" w:semiHidden="1" w:unhideWhenUsed="1"/>
+    <w:lsdException w:name="Outline List 1" w:semiHidden="1" w:unhideWhenUsed="1"/>
+    <w:lsdException w:name="Outline List 2" w:semiHidden="1" w:unhideWhenUsed="1"/>
+    <w:lsdException w:name="Outline List 3" w:semiHidden="1" w:unhideWhenUsed="1"/>
+    <w:lsdException w:name="Table Simple 1" w:semiHidden="1" w:unhideWhenUsed="1"/>
+    <w:lsdException w:name="Table Simple 2" w:semiHidden="1" w:unhideWhenUsed="1"/>
+    <w:lsdException w:name="Table Simple 3" w:semiHidden="1" w:unhideWhenUsed="1"/>
+    <w:lsdException w:name="Table Classic 1" w:semiHidden="1" w:unhideWhenUsed="1"/>
+    <w:lsdException w:name="Table Classic 2" w:semiHidden="1" w:unhideWhenUsed="1"/>
+    <w:lsdException w:name="Table Classic 3" w:semiHidden="1" w:unhideWhenUsed="1"/>
+    <w:lsdException w:name="Table Classic 4" w:semiHidden="1" w:unhideWhenUsed="1"/>
+    <w:lsdException w:name="Table Colorful 1" w:semiHidden="1" w:unhideWhenUsed="1"/>
+    <w:lsdException w:name="Table Colorful 2" w:semiHidden="1" w:unhideWhenUsed="1"/>
+    <w:lsdException w:name="Table Colorful 3" w:semiHidden="1" w:unhideWhenUsed="1"/>
+    <w:lsdException w:name="Table Columns 1" w:semiHidden="1" w:unhideWhenUsed="1"/>
+    <w:lsdException w:name="Table Columns 2" w:semiHidden="1" w:unhideWhenUsed="1"/>
+    <w:lsdException w:name="Table Columns 3" w:semiHidden="1" w:unhideWhenUsed="1"/>
+    <w:lsdException w:name="Table Columns 4" w:semiHidden="1" w:unhideWhenUsed="1"/>
+    <w:lsdException w:name="Table Columns 5" w:semiHidden="1" w:unhideWhenUsed="1"/>
+    <w:lsdException w:name="Table Grid 1" w:semiHidden="1" w:unhideWhenUsed="1"/>
+    <w:lsdException w:name="Table Grid 2" w:semiHidden="1" w:unhideWhenUsed="1"/>
+    <w:lsdException w:name="Table Grid 3" w:semiHidden="1" w:unhideWhenUsed="1"/>
+    <w:lsdException w:name="Table Grid 4" w:semiHidden="1" w:unhideWhenUsed="1"/>
+    <w:lsdException w:name="Table Grid 5" w:semiHidden="1" w:unhideWhenUsed="1"/>
+    <w:lsdException w:name="Table Grid 6" w:semiHidden="1" w:unhideWhenUsed="1"/>
+    <w:lsdException w:name="Table Grid 7" w:semiHidden="1" w:unhideWhenUsed="1"/>
+    <w:lsdException w:name="Table Grid 8" w:semiHidden="1" w:unhideWhenUsed="1"/>
+    <w:lsdException w:name="Table List 1" w:semiHidden="1" w:unhideWhenUsed="1"/>
+    <w:lsdException w:name="Table List 2" w:semiHidden="1" w:unhideWhenUsed="1"/>
+    <w:lsdException w:name="Table List 3" w:semiHidden="1" w:unhideWhenUsed="1"/>
+    <w:lsdException w:name="Table List 4" w:semiHidden="1" w:unhideWhenUsed="1"/>
+    <w:lsdException w:name="Table List 5" w:semiHidden="1" w:unhideWhenUsed="1"/>
+    <w:lsdException w:name="Table List 6" w:semiHidden="1" w:unhideWhenUsed="1"/>
+    <w:lsdException w:name="Table List 7" w:semiHidden="1" w:unhideWhenUsed="1"/>
+    <w:lsdException w:name="Table List 8" w:semiHidden="1" w:unhideWhenUsed="1"/>
+    <w:lsdException w:name="Table 3D effects 1" w:semiHidden="1" w:unhideWhenUsed="1"/>
+    <w:lsdException w:name="Table 3D effects 2" w:semiHidden="1" w:unhideWhenUsed="1"/>
+    <w:lsdException w:name="Table 3D effects 3" w:semiHidden="1" w:unhideWhenUsed="1"/>
+    <w:lsdException w:name="Table Contemporary" w:semiHidden="1" w:unhideWhenUsed="1"/>
+    <w:lsdException w:name="Table Elegant" w:semiHidden="1" w:unhideWhenUsed="1"/>
+    <w:lsdException w:name="Table Professional" w:semiHidden="1" w:unhideWhenUsed="1"/>
+    <w:lsdException w:name="Table Subtle 1" w:semiHidden="1" w:unhideWhenUsed="1"/>
+    <w:lsdException w:name="Table Subtle 2" w:semiHidden="1" w:unhideWhenUsed="1"/>
+    <w:lsdException w:name="Table Web 1" w:semiHidden="1" w:unhideWhenUsed="1"/>
+    <w:lsdException w:name="Table Web 2" w:semiHidden="1" w:unhideWhenUsed="1"/>
+    <w:lsdException w:name="Table Web 3" w:semiHidden="1" w:unhideWhenUsed="1"/>
+    <w:lsdException w:name="Balloon Text" w:semiHidden="1" w:unhideWhenUsed="1"/>
+    <w:lsdException w:name="Table Grid" w:uiPriority="59"/>
+    <w:lsdException w:name="Table Theme" w:semiHidden="1" w:unhideWhenUsed="1"/>
+    <w:lsdException w:name="Placeholder Text" w:semiHidden="1"/>
+    <w:lsdException w:name="No Spacing" w:uiPriority="1" w:qFormat="1"/>
+    <w:lsdException w:name="Light Shading" w:uiPriority="60"/>
+    <w:lsdException w:name="Light List" w:uiPriority="61"/>
+    <w:lsdException w:name="Light Grid" w:uiPriority="62"/>
+    <w:lsdException w:name="Medium Shading 1" w:uiPriority="63"/>
+    <w:lsdException w:name="Medium Shading 2" w:uiPriority="64"/>
+    <w:lsdException w:name="Medium List 1" w:uiPriority="65"/>
+    <w:lsdException w:name="Medium List 2" w:uiPriority="66"/>
+    <w:lsdException w:name="Medium Grid 1" w:uiPriority="67"/>
+    <w:lsdException w:name="Medium Grid 2" w:uiPriority="68"/>
+    <w:lsdException w:name="Medium Grid 3" w:uiPriority="69"/>
+    <w:lsdException w:name="Dark List" w:uiPriority="70"/>
+    <w:lsdException w:name="Colorful Shading" w:uiPriority="71"/>
+    <w:lsdException w:name="Colorful List" w:uiPriority="72"/>
+    <w:lsdException w:name="Colorful Grid" w:uiPriority="73"/>
+    <w:lsdException w:name="Light Shading Accent 1" w:uiPriority="60"/>
+    <w:lsdException w:name="Light List Accent 1" w:uiPriority="61"/>
+    <w:lsdException w:name="Light Grid Accent 1" w:uiPriority="62"/>
+    <w:lsdException w:name="Medium Shading 1 Accent 1" w:uiPriority="63"/>
+    <w:lsdException w:name="Medium Shading 2 Accent 1" w:uiPriority="64"/>
+    <w:lsdException w:name="Medium List 1 Accent 1" w:uiPriority="65"/>
+    <w:lsdException w:name="Revision" w:semiHidden="1"/>
+    <w:lsdException w:name="List Paragraph" w:uiPriority="34" w:qFormat="1"/>
+    <w:lsdException w:name="Quote" w:uiPriority="29" w:qFormat="1"/>
+    <w:lsdException w:name="Intense Quote" w:uiPriority="30" w:qFormat="1"/>
+    <w:lsdException w:name="Medium List 2 Accent 1" w:uiPriority="66"/>
+    <w:lsdException w:name="Medium Grid 1 Accent 1" w:uiPriority="67"/>
+    <w:lsdException w:name="Medium Grid 2 Accent 1" w:uiPriority="68"/>
+    <w:lsdException w:name="Medium Grid 3 Accent 1" w:uiPriority="69"/>
+    <w:lsdException w:name="Dark List Accent 1" w:uiPriority="70"/>
+    <w:lsdException w:name="Colorful Shading Accent 1" w:uiPriority="71"/>
+    <w:lsdException w:name="Colorful List Accent 1" w:uiPriority="72"/>
+    <w:lsdException w:name="Colorful Grid Accent 1" w:uiPriority="73"/>
+    <w:lsdException w:name="Light Shading Accent 2" w:uiPriority="60"/>
+    <w:lsdException w:name="Light List Accent 2" w:uiPriority="61"/>
+    <w:lsdException w:name="Light Grid Accent 2" w:uiPriority="62"/>
+    <w:lsdException w:name="Medium Shading 1 Accent 2" w:uiPriority="63"/>
+    <w:lsdException w:name="Medium Shading 2 Accent 2" w:uiPriority="64"/>
+    <w:lsdException w:name="Medium List 1 Accent 2" w:uiPriority="65"/>
+    <w:lsdException w:name="Medium List 2 Accent 2" w:uiPriority="66"/>
+    <w:lsdException w:name="Medium Grid 1 Accent 2" w:uiPriority="67"/>
+    <w:lsdException w:name="Medium Grid 2 Accent 2" w:uiPriority="68"/>
+    <w:lsdException w:name="Medium Grid 3 Accent 2" w:uiPriority="69"/>
+    <w:lsdException w:name="Dark List Accent 2" w:uiPriority="70"/>
+    <w:lsdException w:name="Colorful Shading Accent 2" w:uiPriority="71"/>
+    <w:lsdException w:name="Colorful List Accent 2" w:uiPriority="72"/>
+    <w:lsdException w:name="Colorful Grid Accent 2" w:uiPriority="73"/>
+    <w:lsdException w:name="Light Shading Accent 3" w:uiPriority="60"/>
+    <w:lsdException w:name="Light List Accent 3" w:uiPriority="61"/>
+    <w:lsdException w:name="Light Grid Accent 3" w:uiPriority="62"/>
+    <w:lsdException w:name="Medium Shading 1 Accent 3" w:uiPriority="63"/>
+    <w:lsdException w:name="Medium Shading 2 Accent 3" w:uiPriority="64"/>
+    <w:lsdException w:name="Medium List 1 Accent 3" w:uiPriority="65"/>
+    <w:lsdException w:name="Medium List 2 Accent 3" w:uiPriority="66"/>
+    <w:lsdException w:name="Medium Grid 1 Accent 3" w:uiPriority="67"/>
+    <w:lsdException w:name="Medium Grid 2 Accent 3" w:uiPriority="68"/>
+    <w:lsdException w:name="Medium Grid 3 Accent 3" w:uiPriority="69"/>
+    <w:lsdException w:name="Dark List Accent 3" w:uiPriority="70"/>
+    <w:lsdException w:name="Colorful Shading Accent 3" w:uiPriority="71"/>
+    <w:lsdException w:name="Colorful List Accent 3" w:uiPriority="72"/>
+    <w:lsdException w:name="Colorful Grid Accent 3" w:uiPriority="73"/>
+    <w:lsdException w:name="Light Shading Accent 4" w:uiPriority="60"/>
+    <w:lsdException w:name="Light List Accent 4" w:uiPriority="61"/>
+    <w:lsdException w:name="Light Grid Accent 4" w:uiPriority="62"/>
+    <w:lsdException w:name="Medium Shading 1 Accent 4" w:uiPriority="63"/>
+    <w:lsdException w:name="Medium Shading 2 Accent 4" w:uiPriority="64"/>
+    <w:lsdException w:name="Medium List 1 Accent 4" w:uiPriority="65"/>
+    <w:lsdException w:name="Medium List 2 Accent 4" w:uiPriority="66"/>
+    <w:lsdException w:name="Medium Grid 1 Accent 4" w:uiPriority="67"/>
+    <w:lsdException w:name="Medium Grid 2 Accent 4" w:uiPriority="68"/>
+    <w:lsdException w:name="Medium Grid 3 Accent 4" w:uiPriority="69"/>
+    <w:lsdException w:name="Dark List Accent 4" w:uiPriority="70"/>
+    <w:lsdException w:name="Colorful Shading Accent 4" w:uiPriority="71"/>
+    <w:lsdException w:name="Colorful List Accent 4" w:uiPriority="72"/>
+    <w:lsdException w:name="Colorful Grid Accent 4" w:uiPriority="73"/>
+    <w:lsdException w:name="Light Shading Accent 5" w:uiPriority="60"/>
+    <w:lsdException w:name="Light List Accent 5" w:uiPriority="61"/>
+    <w:lsdException w:name="Light Grid Accent 5" w:uiPriority="62"/>
+    <w:lsdException w:name="Medium Shading 1 Accent 5" w:uiPriority="63"/>
+    <w:lsdException w:name="Medium Shading 2 Accent 5" w:uiPriority="64"/>
+    <w:lsdException w:name="Medium List 1 Accent 5" w:uiPriority="65"/>
+    <w:lsdException w:name="Medium List 2 Accent 5" w:uiPriority="66"/>
+    <w:lsdException w:name="Medium Grid 1 Accent 5" w:uiPriority="67"/>
+    <w:lsdException w:name="Medium Grid 2 Accent 5" w:uiPriority="68"/>
+    <w:lsdException w:name="Medium Grid 3 Accent 5" w:uiPriority="69"/>
+    <w:lsdException w:name="Dark List Accent 5" w:uiPriority="70"/>
+    <w:lsdException w:name="Colorful Shading Accent 5" w:uiPriority="71"/>
+    <w:lsdException w:name="Colorful List Accent 5" w:uiPriority="72"/>
+    <w:lsdException w:name="Colorful Grid Accent 5" w:uiPriority="73"/>
+    <w:lsdException w:name="Light Shading Accent 6" w:uiPriority="60"/>
+    <w:lsdException w:name="Light List Accent 6" w:uiPriority="61"/>
+    <w:lsdException w:name="Light Grid Accent 6" w:uiPriority="62"/>
+    <w:lsdException w:name="Medium Shading 1 Accent 6" w:uiPriority="63"/>
+    <w:lsdException w:name="Medium Shading 2 Accent 6" w:uiPriority="64"/>
+    <w:lsdException w:name="Medium List 1 Accent 6" w:uiPriority="65"/>
+    <w:lsdException w:name="Medium List 2 Accent 6" w:uiPriority="66"/>
+    <w:lsdException w:name="Medium Grid 1 Accent 6" w:uiPriority="67"/>
+    <w:lsdException w:name="Medium Grid 2 Accent 6" w:uiPriority="68"/>
+    <w:lsdException w:name="Medium Grid 3 Accent 6" w:uiPriority="69"/>
+    <w:lsdException w:name="Dark List Accent 6" w:uiPriority="70"/>
+    <w:lsdException w:name="Colorful Shading Accent 6" w:uiPriority="71"/>
+    <w:lsdException w:name="Colorful List Accent 6" w:uiPriority="72"/>
+    <w:lsdException w:name="Colorful Grid Accent 6" w:uiPriority="73"/>
+    <w:lsdException w:name="Subtle Emphasis" w:uiPriority="19" w:qFormat="1"/>
+    <w:lsdException w:name="Intense Emphasis" w:uiPriority="21" w:qFormat="1"/>
+    <w:lsdException w:name="Subtle Reference" w:uiPriority="31" w:qFormat="1"/>
+    <w:lsdException w:name="Intense Reference" w:uiPriority="32" w:qFormat="1"/>
+    <w:lsdException w:name="Book Title" w:uiPriority="33" w:qFormat="1"/>
+    <w:lsdException w:name="Bibliography" w:semiHidden="1" w:uiPriority="37" w:unhideWhenUsed="1"/>
+    <w:lsdException w:name="TOC Heading" w:semiHidden="1" w:uiPriority="39" w:unhideWhenUsed="1" w:qFormat="1"/>
+    <w:lsdException w:name="Plain Table 1" w:uiPriority="41"/>
+    <w:lsdException w:name="Plain Table 2" w:uiPriority="42"/>
+    <w:lsdException w:name="Plain Table 3" w:uiPriority="43"/>
+    <w:lsdException w:name="Plain Table 4" w:uiPriority="44"/>
+    <w:lsdException w:name="Plain Table 5" w:uiPriority="45"/>
+    <w:lsdException w:name="Grid Table Light" w:uiPriority="40"/>
+    <w:lsdException w:name="Grid Table 1 Light" w:uiPriority="46"/>
+    <w:lsdException w:name="Grid Table 2" w:uiPriority="47"/>
+    <w:lsdException w:name="Grid Table 3" w:uiPriority="48"/>
+    <w:lsdException w:name="Grid Table 4" w:uiPriority="49"/>
+    <w:lsdException w:name="Grid Table 5 Dark" w:uiPriority="50"/>
+    <w:lsdException w:name="Grid Table 6 Colorful" w:uiPriority="51"/>
+    <w:lsdException w:name="Grid Table 7 Colorful" w:uiPriority="52"/>
+    <w:lsdException w:name="Grid Table 1 Light Accent 1" w:uiPriority="46"/>
+    <w:lsdException w:name="Grid Table 2 Accent 1" w:uiPriority="47"/>
+    <w:lsdException w:name="Grid Table 3 Accent 1" w:uiPriority="48"/>
+    <w:lsdException w:name="Grid Table 4 Accent 1" w:uiPriority="49"/>
+    <w:lsdException w:name="Grid Table 5 Dark Accent 1" w:uiPriority="50"/>
+    <w:lsdException w:name="Grid Table 6 Colorful Accent 1" w:uiPriority="51"/>
+    <w:lsdException w:name="Grid Table 7 Colorful Accent 1" w:uiPriority="52"/>
+    <w:lsdException w:name="Grid Table 1 Light Accent 2" w:uiPriority="46"/>
+    <w:lsdException w:name="Grid Table 2 Accent 2" w:uiPriority="47"/>
+    <w:lsdException w:name="Grid Table 3 Accent 2" w:uiPriority="48"/>
+    <w:lsdException w:name="Grid Table 4 Accent 2" w:uiPriority="49"/>
+    <w:lsdException w:name="Grid Table 5 Dark Accent 2" w:uiPriority="50"/>
+    <w:lsdException w:name="Grid Table 6 Colorful Accent 2" w:uiPriority="51"/>
+    <w:lsdException w:name="Grid Table 7 Colorful Accent 2" w:uiPriority="52"/>
+    <w:lsdException w:name="Grid Table 1 Light Accent 3" w:uiPriority="46"/>
+    <w:lsdException w:name="Grid Table 2 Accent 3" w:uiPriority="47"/>
+    <w:lsdException w:name="Grid Table 3 Accent 3" w:uiPriority="48"/>
+    <w:lsdException w:name="Grid Table 4 Accent 3" w:uiPriority="49"/>
+    <w:lsdException w:name="Grid Table 5 Dark Accent 3" w:uiPriority="50"/>
+    <w:lsdException w:name="Grid Table 6 Colorful Accent 3" w:uiPriority="51"/>
+    <w:lsdException w:name="Grid Table 7 Colorful Accent 3" w:uiPriority="52"/>
+    <w:lsdException w:name="Grid Table 1 Light Accent 4" w:uiPriority="46"/>
+    <w:lsdException w:name="Grid Table 2 Accent 4" w:uiPriority="47"/>
+    <w:lsdException w:name="Grid Table 3 Accent 4" w:uiPriority="48"/>
+    <w:lsdException w:name="Grid Table 4 Accent 4" w:uiPriority="49"/>
+    <w:lsdException w:name="Grid Table 5 Dark Accent 4" w:uiPriority="50"/>
+    <w:lsdException w:name="Grid Table 6 Colorful Accent 4" w:uiPriority="51"/>
+    <w:lsdException w:name="Grid Table 7 Colorful Accent 4" w:uiPriority="52"/>
+    <w:lsdException w:name="Grid Table 1 Light Accent 5" w:uiPriority="46"/>
+    <w:lsdException w:name="Grid Table 2 Accent 5" w:uiPriority="47"/>
+    <w:lsdException w:name="Grid Table 3 Accent 5" w:uiPriority="48"/>
+    <w:lsdException w:name="Grid Table 4 Accent 5" w:uiPriority="49"/>
+    <w:lsdException w:name="Grid Table 5 Dark Accent 5" w:uiPriority="50"/>
+    <w:lsdException w:name="Grid Table 6 Colorful Accent 5" w:uiPriority="51"/>
+    <w:lsdException w:name="Grid Table 7 Colorful Accent 5" w:uiPriority="52"/>
+    <w:lsdException w:name="Grid Table 1 Light Accent 6" w:uiPriority="46"/>
+    <w:lsdException w:name="Grid Table 2 Accent 6" w:uiPriority="47"/>
+    <w:lsdException w:name="Grid Table 3 Accent 6" w:uiPriority="48"/>
+    <w:lsdException w:name="Grid Table 4 Accent 6" w:uiPriority="49"/>
+    <w:lsdException w:name="Grid Table 5 Dark Accent 6" w:uiPriority="50"/>
+    <w:lsdException w:name="Grid Table 6 Colorful Accent 6" w:uiPriority="51"/>
+    <w:lsdException w:name="Grid Table 7 Colorful Accent 6" w:uiPriority="52"/>
+    <w:lsdException w:name="List Table 1 Light" w:uiPriority="46"/>
+    <w:lsdException w:name="List Table 2" w:uiPriority="47"/>
+    <w:lsdException w:name="List Table 3" w:uiPriority="48"/>
+    <w:lsdException w:name="List Table 4" w:uiPriority="49"/>
+    <w:lsdException w:name="List Table 5 Dark" w:uiPriority="50"/>
+    <w:lsdException w:name="List Table 6 Colorful" w:uiPriority="51"/>
+    <w:lsdException w:name="List Table 7 Colorful" w:uiPriority="52"/>
+    <w:lsdException w:name="List Table 1 Light Accent 1" w:uiPriority="46"/>
+    <w:lsdException w:name="List Table 2 Accent 1" w:uiPriority="47"/>
+    <w:lsdException w:name="List Table 3 Accent 1" w:uiPriority="48"/>
+    <w:lsdException w:name="List Table 4 Accent 1" w:uiPriority="49"/>
+    <w:lsdException w:name="List Table 5 Dark Accent 1" w:uiPriority="50"/>
+    <w:lsdException w:name="List Table 6 Colorful Accent 1" w:uiPriority="51"/>
+    <w:lsdException w:name="List Table 7 Colorful Accent 1" w:uiPriority="52"/>
+    <w:lsdException w:name="List Table 1 Light Accent 2" w:uiPriority="46"/>
+    <w:lsdException w:name="List Table 2 Accent 2" w:uiPriority="47"/>
+    <w:lsdException w:name="List Table 3 Accent 2" w:uiPriority="48"/>
+    <w:lsdException w:name="List Table 4 Accent 2" w:uiPriority="49"/>
+    <w:lsdException w:name="List Table 5 Dark Accent 2" w:uiPriority="50"/>
+    <w:lsdException w:name="List Table 6 Colorful Accent 2" w:uiPriority="51"/>
+    <w:lsdException w:name="List Table 7 Colorful Accent 2" w:uiPriority="52"/>
+    <w:lsdException w:name="List Table 1 Light Accent 3" w:uiPriority="46"/>
+    <w:lsdException w:name="List Table 2 Accent 3" w:uiPriority="47"/>
+    <w:lsdException w:name="List Table 3 Accent 3" w:uiPriority="48"/>
+    <w:lsdException w:name="List Table 4 Accent 3" w:uiPriority="49"/>
+    <w:lsdException w:name="List Table 5 Dark Accent 3" w:uiPriority="50"/>
+    <w:lsdException w:name="List Table 6 Colorful Accent 3" w:uiPriority="51"/>
+    <w:lsdException w:name="List Table 7 Colorful Accent 3" w:uiPriority="52"/>
+    <w:lsdException w:name="List Table 1 Light Accent 4" w:uiPriority="46"/>
+    <w:lsdException w:name="List Table 2 Accent 4" w:uiPriority="47"/>
+    <w:lsdException w:name="List Table 3 Accent 4" w:uiPriority="48"/>
+    <w:lsdException w:name="List Table 4 Accent 4" w:uiPriority="49"/>
+    <w:lsdException w:name="List Table 5 Dark Accent 4" w:uiPriority="50"/>
+    <w:lsdException w:name="List Table 6 Colorful Accent 4" w:uiPriority="51"/>
+    <w:lsdException w:name="List Table 7 Colorful Accent 4" w:uiPriority="52"/>
+    <w:lsdException w:name="List Table 1 Light Accent 5" w:uiPriority="46"/>
+    <w:lsdException w:name="List Table 2 Accent 5" w:uiPriority="47"/>
+    <w:lsdException w:name="List Table 3 Accent 5" w:uiPriority="48"/>
+    <w:lsdException w:name="List Table 4 Accent 5" w:uiPriority="49"/>
+    <w:lsdException w:name="List Table 5 Dark Accent 5" w:uiPriority="50"/>
+    <w:lsdException w:name="List Table 6 Colorful Accent 5" w:uiPriority="51"/>
+    <w:lsdException w:name="List Table 7 Colorful Accent 5" w:uiPriority="52"/>
+    <w:lsdException w:name="List Table 1 Light Accent 6" w:uiPriority="46"/>
+    <w:lsdException w:name="List Table 2 Accent 6" w:uiPriority="47"/>
+    <w:lsdException w:name="List Table 3 Accent 6" w:uiPriority="48"/>
+    <w:lsdException w:name="List Table 4 Accent 6" w:uiPriority="49"/>
+    <w:lsdException w:name="List Table 5 Dark Accent 6" w:uiPriority="50"/>
+    <w:lsdException w:name="List Table 6 Colorful Accent 6" w:uiPriority="51"/>
+    <w:lsdException w:name="List Table 7 Colorful Accent 6" w:uiPriority="52"/>
   </w:latentStyles>
   <w:style w:type="paragraph" w:default="1" w:styleId="Normal">
     <w:name w:val="Normal"/>

</xml_diff>

<commit_message>
Lit Review Changes, as requested both reviewers
</commit_message>
<xml_diff>
--- a/Corrections.docx
+++ b/Corrections.docx
@@ -29,6 +29,19 @@
       </w:r>
     </w:p>
     <w:p>
+      <w:r>
+        <w:t xml:space="preserve">Any questions not addressed in this document </w:t>
+      </w:r>
+      <w:proofErr w:type="gramStart"/>
+      <w:r>
+        <w:t>were answered</w:t>
+      </w:r>
+      <w:proofErr w:type="gramEnd"/>
+      <w:r>
+        <w:t xml:space="preserve"> at the viva.</w:t>
+      </w:r>
+    </w:p>
+    <w:p>
       <w:pPr>
         <w:pStyle w:val="Heading1"/>
       </w:pPr>
@@ -111,97 +124,74 @@
         <w:pStyle w:val="Heading1"/>
       </w:pPr>
       <w:r>
-        <w:t>Chapter two:</w:t>
-      </w:r>
-    </w:p>
-    <w:p>
-      <w:r>
-        <w:t>Information Security: section re-titled</w:t>
-      </w:r>
-      <w:r>
-        <w:t xml:space="preserve"> and clarified </w:t>
-      </w:r>
-    </w:p>
-    <w:p>
-      <w:pPr>
-        <w:pStyle w:val="Heading1"/>
-      </w:pPr>
-      <w:r>
-        <w:t>Chapter three:</w:t>
-      </w:r>
-    </w:p>
-    <w:p/>
-    <w:p>
-      <w:pPr>
-        <w:pStyle w:val="Heading1"/>
-      </w:pPr>
-      <w:r>
-        <w:t>Chapter Four:</w:t>
-      </w:r>
-    </w:p>
-    <w:p>
-      <w:r>
-        <w:t>Formatting changes as requested</w:t>
-      </w:r>
-    </w:p>
-    <w:p>
-      <w:r>
-        <w:t xml:space="preserve">Removed multiple screen shots of manual data entry tool and replaced with new </w:t>
-      </w:r>
-      <w:r>
-        <w:t>diagram. The screen shots were moved to an appendix, as requested. The chapter text was updated to reflect this.</w:t>
-      </w:r>
-    </w:p>
-    <w:p>
-      <w:pPr>
-        <w:pStyle w:val="Heading1"/>
-      </w:pPr>
-      <w:r>
-        <w:t>Chapter</w:t>
-      </w:r>
-      <w:r>
-        <w:t xml:space="preserve"> Five:</w:t>
-      </w:r>
-    </w:p>
-    <w:p>
-      <w:r>
-        <w:t xml:space="preserve">Rename Chapter: </w:t>
-      </w:r>
-      <w:r>
-        <w:t>Use of a Middleware Layer with Ontologies</w:t>
-      </w:r>
-    </w:p>
-    <w:p>
-      <w:r>
-        <w:t>Diagrams clarified and expanded</w:t>
-      </w:r>
-      <w:r>
-        <w:t xml:space="preserve">  </w:t>
-      </w:r>
-    </w:p>
-    <w:p>
-      <w:r>
-        <w:t>Future work expanded</w:t>
-      </w:r>
+        <w:t xml:space="preserve">Chapter </w:t>
+      </w:r>
+      <w:proofErr w:type="gramStart"/>
+      <w:r>
+        <w:t>two</w:t>
+      </w:r>
+      <w:proofErr w:type="gramEnd"/>
       <w:r>
         <w:t>:</w:t>
       </w:r>
-      <w:r>
-        <w:t xml:space="preserve"> scalability in particular is discussed.</w:t>
-      </w:r>
-    </w:p>
-    <w:p>
-      <w:r>
-        <w:t xml:space="preserve">Academic </w:t>
-      </w:r>
-      <w:r>
-        <w:t xml:space="preserve">Questions set out in introduction (subsection: </w:t>
-      </w:r>
-      <w:r>
-        <w:t>{Questions Considered}</w:t>
-      </w:r>
-      <w:r>
-        <w:t>)</w:t>
+    </w:p>
+    <w:p>
+      <w:r>
+        <w:t xml:space="preserve">More recent </w:t>
+      </w:r>
+      <w:proofErr w:type="spellStart"/>
+      <w:r>
+        <w:t>railML</w:t>
+      </w:r>
+      <w:proofErr w:type="spellEnd"/>
+      <w:r>
+        <w:t xml:space="preserve"> reference found. Previous reference (2010) was </w:t>
+      </w:r>
+      <w:proofErr w:type="gramStart"/>
+      <w:r>
+        <w:t>valid,</w:t>
+      </w:r>
+      <w:proofErr w:type="gramEnd"/>
+      <w:r>
+        <w:t xml:space="preserve"> however a newer reference was requested.</w:t>
+      </w:r>
+    </w:p>
+    <w:p>
+      <w:r>
+        <w:t xml:space="preserve">Examples </w:t>
+      </w:r>
+      <w:proofErr w:type="gramStart"/>
+      <w:r>
+        <w:t>were added</w:t>
+      </w:r>
+      <w:proofErr w:type="gramEnd"/>
+      <w:r>
+        <w:t xml:space="preserve"> for the formats discussed.</w:t>
+      </w:r>
+    </w:p>
+    <w:p>
+      <w:proofErr w:type="spellStart"/>
+      <w:r>
+        <w:t>RaCoOn</w:t>
+      </w:r>
+      <w:proofErr w:type="spellEnd"/>
+      <w:r>
+        <w:t xml:space="preserve"> defined when first mentioned.</w:t>
+      </w:r>
+    </w:p>
+    <w:p>
+      <w:r>
+        <w:t xml:space="preserve">Information Security: section re-titled and clarified </w:t>
+      </w:r>
+    </w:p>
+    <w:p>
+      <w:r>
+        <w:t>Section Headings updated.</w:t>
+      </w:r>
+    </w:p>
+    <w:p>
+      <w:r>
+        <w:t>Formatting</w:t>
       </w:r>
       <w:bookmarkStart w:id="0" w:name="_GoBack"/>
       <w:bookmarkEnd w:id="0"/>
@@ -211,7 +201,105 @@
         <w:pStyle w:val="Heading1"/>
       </w:pPr>
       <w:r>
+        <w:t xml:space="preserve">Chapter </w:t>
+      </w:r>
+      <w:proofErr w:type="gramStart"/>
+      <w:r>
+        <w:t>three</w:t>
+      </w:r>
+      <w:proofErr w:type="gramEnd"/>
+      <w:r>
+        <w:t>:</w:t>
+      </w:r>
+    </w:p>
+    <w:p/>
+    <w:p>
+      <w:pPr>
+        <w:pStyle w:val="Heading1"/>
+      </w:pPr>
+      <w:r>
+        <w:t>Chapter Four:</w:t>
+      </w:r>
+    </w:p>
+    <w:p>
+      <w:r>
+        <w:t>Formatting changes as requested</w:t>
+      </w:r>
+    </w:p>
+    <w:p>
+      <w:r>
         <w:lastRenderedPageBreak/>
+        <w:t xml:space="preserve">Removed multiple screen shots of manual data entry tool and replaced with new </w:t>
+      </w:r>
+      <w:r>
+        <w:t>diagram. The screen shots were moved to an appendix, as requested. The chapter text was updated to reflect this.</w:t>
+      </w:r>
+    </w:p>
+    <w:p>
+      <w:pPr>
+        <w:pStyle w:val="Heading1"/>
+      </w:pPr>
+      <w:r>
+        <w:t>Chapter</w:t>
+      </w:r>
+      <w:r>
+        <w:t xml:space="preserve"> Five:</w:t>
+      </w:r>
+    </w:p>
+    <w:p>
+      <w:r>
+        <w:t xml:space="preserve">Rename Chapter: </w:t>
+      </w:r>
+      <w:r>
+        <w:t>Use of a Middleware Layer with Ontologies</w:t>
+      </w:r>
+    </w:p>
+    <w:p>
+      <w:r>
+        <w:t>Diagrams clarified and expanded</w:t>
+      </w:r>
+      <w:r>
+        <w:t xml:space="preserve">  </w:t>
+      </w:r>
+    </w:p>
+    <w:p>
+      <w:r>
+        <w:t>Future work expanded</w:t>
+      </w:r>
+      <w:r>
+        <w:t>:</w:t>
+      </w:r>
+      <w:r>
+        <w:t xml:space="preserve"> scalability in particular </w:t>
+      </w:r>
+      <w:proofErr w:type="gramStart"/>
+      <w:r>
+        <w:t>is discussed</w:t>
+      </w:r>
+      <w:proofErr w:type="gramEnd"/>
+      <w:r>
+        <w:t>.</w:t>
+      </w:r>
+    </w:p>
+    <w:p>
+      <w:r>
+        <w:t xml:space="preserve">Academic </w:t>
+      </w:r>
+      <w:r>
+        <w:t xml:space="preserve">Questions set out in introduction (subsection: </w:t>
+      </w:r>
+      <w:r>
+        <w:t>{Questions Considered}</w:t>
+      </w:r>
+      <w:r>
+        <w:t>)</w:t>
+      </w:r>
+    </w:p>
+    <w:p>
+      <w:pPr>
+        <w:pStyle w:val="Heading1"/>
+      </w:pPr>
+      <w:r>
         <w:t xml:space="preserve">Chapter </w:t>
       </w:r>
       <w:r>
@@ -223,7 +311,15 @@
     </w:p>
     <w:p>
       <w:r>
-        <w:t xml:space="preserve">Define PCIDR : </w:t>
+        <w:t xml:space="preserve">Define </w:t>
+      </w:r>
+      <w:proofErr w:type="gramStart"/>
+      <w:r>
+        <w:t>PCIDR :</w:t>
+      </w:r>
+      <w:proofErr w:type="gramEnd"/>
+      <w:r>
+        <w:t xml:space="preserve"> </w:t>
       </w:r>
       <w:r>
         <w:t>Track based Point Control Inhibit, and Detection Repeat (PCIDR) and Control</w:t>

</xml_diff>

<commit_message>
Cif Processing tool changes, COMPASS chapter changes (incomplete)
</commit_message>
<xml_diff>
--- a/Corrections.docx
+++ b/Corrections.docx
@@ -193,152 +193,231 @@
       <w:r>
         <w:t>Formatting</w:t>
       </w:r>
+    </w:p>
+    <w:p>
+      <w:r>
+        <w:t>Reference to turtle added as per Bruno request in chapter 4</w:t>
+      </w:r>
+    </w:p>
+    <w:p>
+      <w:pPr>
+        <w:pStyle w:val="Heading1"/>
+      </w:pPr>
+      <w:r>
+        <w:t xml:space="preserve">Chapter </w:t>
+      </w:r>
+      <w:proofErr w:type="gramStart"/>
+      <w:r>
+        <w:t>three</w:t>
+      </w:r>
+      <w:proofErr w:type="gramEnd"/>
+      <w:r>
+        <w:t>:</w:t>
+      </w:r>
+    </w:p>
+    <w:p/>
+    <w:p>
+      <w:pPr>
+        <w:pStyle w:val="Heading1"/>
+      </w:pPr>
+      <w:r>
+        <w:lastRenderedPageBreak/>
+        <w:t>Chapter Four:</w:t>
+      </w:r>
+    </w:p>
+    <w:p>
+      <w:r>
+        <w:t>Formatting changes as requested</w:t>
+      </w:r>
+    </w:p>
+    <w:p>
+      <w:r>
+        <w:t xml:space="preserve">Removed multiple screen shots of manual data entry tool and replaced with new </w:t>
+      </w:r>
+      <w:r>
+        <w:t xml:space="preserve">diagram. The screen shots were moved to an appendix, as requested. The chapter text </w:t>
+      </w:r>
+      <w:proofErr w:type="gramStart"/>
+      <w:r>
+        <w:t>was updated</w:t>
+      </w:r>
+      <w:proofErr w:type="gramEnd"/>
+      <w:r>
+        <w:t xml:space="preserve"> to reflect this.</w:t>
+      </w:r>
+    </w:p>
+    <w:p>
+      <w:r>
+        <w:t>CIF file format example provided and explained</w:t>
+      </w:r>
+    </w:p>
+    <w:p>
+      <w:r>
+        <w:t>Clarified memory footprint</w:t>
+      </w:r>
+    </w:p>
+    <w:p>
+      <w:r>
+        <w:t>Generic References to “The Program” removed or clarified</w:t>
+      </w:r>
+    </w:p>
+    <w:p>
+      <w:r>
+        <w:t xml:space="preserve">License added at </w:t>
+      </w:r>
+      <w:proofErr w:type="spellStart"/>
+      <w:r>
+        <w:t>github</w:t>
+      </w:r>
+      <w:proofErr w:type="spellEnd"/>
+    </w:p>
+    <w:p>
+      <w:r>
+        <w:t>Further work extended</w:t>
+      </w:r>
+    </w:p>
+    <w:p>
+      <w:pPr>
+        <w:pStyle w:val="Heading1"/>
+      </w:pPr>
+      <w:r>
+        <w:t>Chapter</w:t>
+      </w:r>
+      <w:r>
+        <w:t xml:space="preserve"> Five:</w:t>
+      </w:r>
+    </w:p>
+    <w:p>
+      <w:r>
+        <w:t xml:space="preserve">Rename Chapter: </w:t>
+      </w:r>
+      <w:r>
+        <w:t>Use of a Middleware Layer with Ontologies</w:t>
+      </w:r>
+    </w:p>
+    <w:p>
+      <w:r>
+        <w:t>Diagrams clarified and expanded</w:t>
+      </w:r>
+      <w:r>
+        <w:t xml:space="preserve">  </w:t>
+      </w:r>
+    </w:p>
+    <w:p>
+      <w:r>
+        <w:t>Future work expanded</w:t>
+      </w:r>
+      <w:r>
+        <w:t>:</w:t>
+      </w:r>
+      <w:r>
+        <w:t xml:space="preserve"> scalability </w:t>
+      </w:r>
+      <w:r>
+        <w:t>and datastore access speeds are</w:t>
+      </w:r>
+      <w:r>
+        <w:t xml:space="preserve"> particular </w:t>
+      </w:r>
+      <w:proofErr w:type="gramStart"/>
+      <w:r>
+        <w:t>is discussed</w:t>
+      </w:r>
+      <w:proofErr w:type="gramEnd"/>
+      <w:r>
+        <w:t>.</w:t>
+      </w:r>
+    </w:p>
+    <w:p>
+      <w:r>
+        <w:t xml:space="preserve">Academic </w:t>
+      </w:r>
+      <w:r>
+        <w:t xml:space="preserve">Questions set out in introduction (subsection: </w:t>
+      </w:r>
+      <w:r>
+        <w:t>{Questions Considered}</w:t>
+      </w:r>
+      <w:r>
+        <w:t>)</w:t>
+      </w:r>
+    </w:p>
+    <w:p>
+      <w:pPr>
+        <w:pStyle w:val="Heading1"/>
+      </w:pPr>
+      <w:r>
+        <w:t xml:space="preserve">Chapter </w:t>
+      </w:r>
+      <w:r>
+        <w:t>Six</w:t>
+      </w:r>
+      <w:r>
+        <w:t>:</w:t>
+      </w:r>
+    </w:p>
+    <w:p>
+      <w:r>
+        <w:t xml:space="preserve">Define </w:t>
+      </w:r>
+      <w:proofErr w:type="gramStart"/>
+      <w:r>
+        <w:t>PCIDR :</w:t>
+      </w:r>
+      <w:proofErr w:type="gramEnd"/>
+      <w:r>
+        <w:t xml:space="preserve"> </w:t>
+      </w:r>
+      <w:r>
+        <w:t>Track based Point Control Inhibit, and Detection Repeat (PCIDR) and Control</w:t>
+      </w:r>
+    </w:p>
+    <w:p>
+      <w:r>
+        <w:t xml:space="preserve">Define RETS: </w:t>
+      </w:r>
+      <w:r>
+        <w:t>RETS is a rail network simulator used by the project's commercial partner, capable of micro level simulation and of outputting absolute positions, where it has the necessary data.</w:t>
+      </w:r>
+    </w:p>
+    <w:p>
+      <w:r>
+        <w:t>Diagrams (figures 6.7-6.9)</w:t>
+      </w:r>
+      <w:r>
+        <w:t xml:space="preserve"> revised and made smaller</w:t>
+      </w:r>
+    </w:p>
+    <w:p>
+      <w:r>
+        <w:t>Meaning of “Points” clarified – a synonym for switches or turnouts in this context.</w:t>
+      </w:r>
+    </w:p>
+    <w:p>
+      <w:r>
+        <w:t>Role of commercial partners clarified</w:t>
+      </w:r>
+    </w:p>
+    <w:p>
+      <w:r>
+        <w:t>Further work selection expande</w:t>
+      </w:r>
       <w:bookmarkStart w:id="0" w:name="_GoBack"/>
       <w:bookmarkEnd w:id="0"/>
-    </w:p>
-    <w:p>
-      <w:pPr>
-        <w:pStyle w:val="Heading1"/>
-      </w:pPr>
-      <w:r>
-        <w:t xml:space="preserve">Chapter </w:t>
-      </w:r>
+      <w:r>
+        <w:t xml:space="preserve">d </w:t>
+      </w:r>
+    </w:p>
+    <w:p>
+      <w:proofErr w:type="spellStart"/>
       <w:proofErr w:type="gramStart"/>
       <w:r>
-        <w:t>three</w:t>
-      </w:r>
+        <w:t>dotNetRDF</w:t>
+      </w:r>
+      <w:proofErr w:type="spellEnd"/>
       <w:proofErr w:type="gramEnd"/>
       <w:r>
-        <w:t>:</w:t>
-      </w:r>
-    </w:p>
-    <w:p/>
-    <w:p>
-      <w:pPr>
-        <w:pStyle w:val="Heading1"/>
-      </w:pPr>
-      <w:r>
-        <w:t>Chapter Four:</w:t>
-      </w:r>
-    </w:p>
-    <w:p>
-      <w:r>
-        <w:t>Formatting changes as requested</w:t>
-      </w:r>
-    </w:p>
-    <w:p>
-      <w:r>
-        <w:lastRenderedPageBreak/>
-        <w:t xml:space="preserve">Removed multiple screen shots of manual data entry tool and replaced with new </w:t>
-      </w:r>
-      <w:r>
-        <w:t>diagram. The screen shots were moved to an appendix, as requested. The chapter text was updated to reflect this.</w:t>
-      </w:r>
-    </w:p>
-    <w:p>
-      <w:pPr>
-        <w:pStyle w:val="Heading1"/>
-      </w:pPr>
-      <w:r>
-        <w:t>Chapter</w:t>
-      </w:r>
-      <w:r>
-        <w:t xml:space="preserve"> Five:</w:t>
-      </w:r>
-    </w:p>
-    <w:p>
-      <w:r>
-        <w:t xml:space="preserve">Rename Chapter: </w:t>
-      </w:r>
-      <w:r>
-        <w:t>Use of a Middleware Layer with Ontologies</w:t>
-      </w:r>
-    </w:p>
-    <w:p>
-      <w:r>
-        <w:t>Diagrams clarified and expanded</w:t>
-      </w:r>
-      <w:r>
-        <w:t xml:space="preserve">  </w:t>
-      </w:r>
-    </w:p>
-    <w:p>
-      <w:r>
-        <w:t>Future work expanded</w:t>
-      </w:r>
-      <w:r>
-        <w:t>:</w:t>
-      </w:r>
-      <w:r>
-        <w:t xml:space="preserve"> scalability in particular </w:t>
-      </w:r>
-      <w:proofErr w:type="gramStart"/>
-      <w:r>
-        <w:t>is discussed</w:t>
-      </w:r>
-      <w:proofErr w:type="gramEnd"/>
-      <w:r>
-        <w:t>.</w:t>
-      </w:r>
-    </w:p>
-    <w:p>
-      <w:r>
-        <w:t xml:space="preserve">Academic </w:t>
-      </w:r>
-      <w:r>
-        <w:t xml:space="preserve">Questions set out in introduction (subsection: </w:t>
-      </w:r>
-      <w:r>
-        <w:t>{Questions Considered}</w:t>
-      </w:r>
-      <w:r>
-        <w:t>)</w:t>
-      </w:r>
-    </w:p>
-    <w:p>
-      <w:pPr>
-        <w:pStyle w:val="Heading1"/>
-      </w:pPr>
-      <w:r>
-        <w:t xml:space="preserve">Chapter </w:t>
-      </w:r>
-      <w:r>
-        <w:t>Six</w:t>
-      </w:r>
-      <w:r>
-        <w:t>:</w:t>
-      </w:r>
-    </w:p>
-    <w:p>
-      <w:r>
-        <w:t xml:space="preserve">Define </w:t>
-      </w:r>
-      <w:proofErr w:type="gramStart"/>
-      <w:r>
-        <w:t>PCIDR :</w:t>
-      </w:r>
-      <w:proofErr w:type="gramEnd"/>
-      <w:r>
-        <w:t xml:space="preserve"> </w:t>
-      </w:r>
-      <w:r>
-        <w:t>Track based Point Control Inhibit, and Detection Repeat (PCIDR) and Control</w:t>
-      </w:r>
-    </w:p>
-    <w:p>
-      <w:r>
-        <w:t xml:space="preserve">Define RETS: </w:t>
-      </w:r>
-      <w:r>
-        <w:t>RETS is a rail network simulator used by the project's commercial partner, capable of micro level simulation and of outputting absolute positions, where it has the necessary data.</w:t>
-      </w:r>
-    </w:p>
-    <w:p>
-      <w:r>
-        <w:t>Diagrams (figures 6.7-6.9)</w:t>
-      </w:r>
-      <w:r>
-        <w:t xml:space="preserve"> revised and made smaller</w:t>
+        <w:t xml:space="preserve"> performance considered</w:t>
       </w:r>
     </w:p>
     <w:sectPr>

</xml_diff>

<commit_message>
First draft of corrections complete, excluding abstract
</commit_message>
<xml_diff>
--- a/Corrections.docx
+++ b/Corrections.docx
@@ -11,51 +11,117 @@
       </w:r>
     </w:p>
     <w:p>
-      <w:r>
-        <w:t xml:space="preserve">All </w:t>
-      </w:r>
-      <w:r>
-        <w:t xml:space="preserve">Spelling punctuation and grammar: All of Bruno’s “Minor corrections” carried out as requested. </w:t>
-      </w:r>
-    </w:p>
-    <w:p>
-      <w:r>
-        <w:t xml:space="preserve">Spelling \ Grammar \ </w:t>
-      </w:r>
-      <w:r>
-        <w:t>layout errors as highlighted in Dr Chen’s</w:t>
-      </w:r>
-      <w:r>
-        <w:t xml:space="preserve"> notes in the thesis also corrected</w:t>
-      </w:r>
-    </w:p>
-    <w:p>
-      <w:r>
-        <w:t xml:space="preserve">Other, trivial, grammar \ spelling points also revised. </w:t>
-      </w:r>
-    </w:p>
-    <w:p>
-      <w:r>
-        <w:t>Any questions not addressed in this document were answered at the viva.</w:t>
-      </w:r>
-    </w:p>
-    <w:p>
       <w:pPr>
         <w:pStyle w:val="Heading1"/>
       </w:pPr>
       <w:r>
+        <w:t>General Corrections</w:t>
+      </w:r>
+    </w:p>
+    <w:p>
+      <w:r>
+        <w:t xml:space="preserve">Throughout the thesis a number of spelling and grammar errors were identified. All of these have been corrected, </w:t>
+      </w:r>
+      <w:proofErr w:type="gramStart"/>
+      <w:r>
+        <w:t>including  those</w:t>
+      </w:r>
+      <w:proofErr w:type="gramEnd"/>
+      <w:r>
+        <w:t xml:space="preserve"> listed under </w:t>
+      </w:r>
+      <w:r>
+        <w:t xml:space="preserve">“Minor corrections” </w:t>
+      </w:r>
+      <w:r>
+        <w:t xml:space="preserve">in the document supplied by Dr </w:t>
+      </w:r>
+      <w:proofErr w:type="spellStart"/>
+      <w:r>
+        <w:t>Volckaert</w:t>
+      </w:r>
+      <w:proofErr w:type="spellEnd"/>
+      <w:r>
+        <w:t xml:space="preserve"> and those noted on the thesis by Dr Chen. </w:t>
+      </w:r>
+      <w:r>
+        <w:t xml:space="preserve"> </w:t>
+      </w:r>
+    </w:p>
+    <w:p>
+      <w:r>
+        <w:t xml:space="preserve">Any questions </w:t>
+      </w:r>
+      <w:r>
+        <w:t>listed either in</w:t>
+      </w:r>
+      <w:r>
+        <w:t xml:space="preserve"> </w:t>
+      </w:r>
+      <w:r>
+        <w:t xml:space="preserve">Dr </w:t>
+      </w:r>
+      <w:proofErr w:type="spellStart"/>
+      <w:r>
+        <w:t>Volckaert</w:t>
+      </w:r>
+      <w:r>
+        <w:t>’s</w:t>
+      </w:r>
+      <w:proofErr w:type="spellEnd"/>
+      <w:r>
+        <w:t xml:space="preserve"> document or Dr Chen’s annotations of the thesis </w:t>
+      </w:r>
+      <w:r>
+        <w:t xml:space="preserve">not </w:t>
+      </w:r>
+      <w:r>
+        <w:t xml:space="preserve">explicitly </w:t>
+      </w:r>
+      <w:r>
+        <w:t xml:space="preserve">addressed in this document were answered </w:t>
+      </w:r>
+      <w:r>
+        <w:t xml:space="preserve">in person </w:t>
+      </w:r>
+      <w:r>
+        <w:t>in the course of the viva</w:t>
+      </w:r>
+      <w:r>
+        <w:t>.</w:t>
+      </w:r>
+    </w:p>
+    <w:p>
+      <w:pPr>
+        <w:pStyle w:val="Heading1"/>
+      </w:pPr>
+      <w:r>
         <w:t>Chapter one:</w:t>
       </w:r>
     </w:p>
     <w:p>
       <w:r>
-        <w:t>Add summary of published papers – section added at end of chapter</w:t>
-      </w:r>
-    </w:p>
-    <w:p>
-      <w:r>
-        <w:t>Expand Upon: the consensus of the research is that ontology will save money and improve customer service.</w:t>
-      </w:r>
+        <w:t xml:space="preserve">A summary of the papers published in the course of this project was added as a </w:t>
+      </w:r>
+      <w:r>
+        <w:t>section added at end of chapter</w:t>
+      </w:r>
+      <w:r>
+        <w:t>.</w:t>
+      </w:r>
+    </w:p>
+    <w:p>
+      <w:proofErr w:type="gramStart"/>
+      <w:r>
+        <w:t>Expand</w:t>
+      </w:r>
+      <w:r>
+        <w:t>ed</w:t>
+      </w:r>
+      <w:r>
+        <w:t xml:space="preserve"> Upon: the consensus of the research is that ontology will save money and improve customer service.</w:t>
+      </w:r>
+      <w:proofErr w:type="gramEnd"/>
     </w:p>
     <w:p>
       <w:r>
@@ -64,54 +130,47 @@
     </w:p>
     <w:p>
       <w:r>
-        <w:t>Summarise academic innovations of this project:</w:t>
+        <w:rPr>
+          <w:b/>
+        </w:rPr>
+        <w:t>Summarise academic innovations of this project</w:t>
+      </w:r>
+      <w:r>
+        <w:t>:</w:t>
       </w:r>
       <w:r>
         <w:t xml:space="preserve"> aims and objectives section clarified </w:t>
       </w:r>
     </w:p>
     <w:p>
-      <w:r>
-        <w:t xml:space="preserve">This thesis will first investigate the current state of data integration in the rail domain, considering both solutions that employ ontology alongside more traditional techniques. The benefits of using ontology for data integration </w:t>
-      </w:r>
-      <w:r>
-        <w:t xml:space="preserve">in the rail domain </w:t>
-      </w:r>
-      <w:r>
-        <w:t>will then be assessed</w:t>
-      </w:r>
-      <w:r>
-        <w:t xml:space="preserve">, taking into account progress made in other domains. </w:t>
-      </w:r>
-      <w:r>
-        <w:t xml:space="preserve"> </w:t>
-      </w:r>
-      <w:r>
-        <w:t xml:space="preserve">This thesis will then examine the barriers to using ontology for data integration in the rail domain, before considering methods for overcoming those barriers. </w:t>
-      </w:r>
-      <w:r>
-        <w:t xml:space="preserve"> </w:t>
-      </w:r>
-      <w:r>
-        <w:t>This thesis</w:t>
-      </w:r>
-      <w:r>
-        <w:t xml:space="preserve"> will </w:t>
-      </w:r>
-      <w:r>
-        <w:t>then summarise</w:t>
-      </w:r>
-      <w:r>
-        <w:t xml:space="preserve"> tooling </w:t>
-      </w:r>
-      <w:r>
-        <w:t xml:space="preserve">created </w:t>
-      </w:r>
-      <w:r>
-        <w:t xml:space="preserve">to overcome the known barriers to adoption, and how these may be used within a typical industry </w:t>
-      </w:r>
-      <w:r>
-        <w:t>workflow</w:t>
+      <w:pPr>
+        <w:pStyle w:val="Heading1"/>
+      </w:pPr>
+      <w:r>
+        <w:t>Chapter two:</w:t>
+      </w:r>
+    </w:p>
+    <w:p>
+      <w:pPr>
+        <w:pStyle w:val="ListParagraph"/>
+        <w:numPr>
+          <w:ilvl w:val="0"/>
+          <w:numId w:val="3"/>
+        </w:numPr>
+      </w:pPr>
+      <w:r>
+        <w:t xml:space="preserve">More recent railML reference found. Previous reference (2010) was </w:t>
+      </w:r>
+      <w:proofErr w:type="gramStart"/>
+      <w:r>
+        <w:t>valid,</w:t>
+      </w:r>
+      <w:proofErr w:type="gramEnd"/>
+      <w:r>
+        <w:t xml:space="preserve"> however a newer reference was requested</w:t>
+      </w:r>
+      <w:r>
+        <w:t xml:space="preserve"> and found</w:t>
       </w:r>
       <w:r>
         <w:t>.</w:t>
@@ -119,48 +178,93 @@
     </w:p>
     <w:p>
       <w:pPr>
+        <w:pStyle w:val="ListParagraph"/>
+        <w:numPr>
+          <w:ilvl w:val="0"/>
+          <w:numId w:val="3"/>
+        </w:numPr>
+      </w:pPr>
+      <w:r>
+        <w:t>Examples were added</w:t>
+      </w:r>
+      <w:r>
+        <w:t xml:space="preserve"> for the formats discussed.</w:t>
+      </w:r>
+    </w:p>
+    <w:p>
+      <w:pPr>
+        <w:pStyle w:val="ListParagraph"/>
+        <w:numPr>
+          <w:ilvl w:val="0"/>
+          <w:numId w:val="3"/>
+        </w:numPr>
+      </w:pPr>
+      <w:r>
+        <w:t>RaCoOn defined when first mentioned.</w:t>
+      </w:r>
+    </w:p>
+    <w:p>
+      <w:pPr>
+        <w:pStyle w:val="ListParagraph"/>
+        <w:numPr>
+          <w:ilvl w:val="0"/>
+          <w:numId w:val="3"/>
+        </w:numPr>
+      </w:pPr>
+      <w:r>
+        <w:t xml:space="preserve">Information Security: section re-titled and clarified </w:t>
+      </w:r>
+    </w:p>
+    <w:p>
+      <w:pPr>
+        <w:pStyle w:val="ListParagraph"/>
+        <w:numPr>
+          <w:ilvl w:val="0"/>
+          <w:numId w:val="3"/>
+        </w:numPr>
+      </w:pPr>
+      <w:r>
+        <w:t>Section Headings updated</w:t>
+      </w:r>
+    </w:p>
+    <w:p>
+      <w:pPr>
+        <w:pStyle w:val="ListParagraph"/>
+        <w:numPr>
+          <w:ilvl w:val="0"/>
+          <w:numId w:val="3"/>
+        </w:numPr>
+      </w:pPr>
+      <w:r>
+        <w:t>Formatting</w:t>
+      </w:r>
+    </w:p>
+    <w:p>
+      <w:pPr>
+        <w:pStyle w:val="ListParagraph"/>
+        <w:numPr>
+          <w:ilvl w:val="0"/>
+          <w:numId w:val="3"/>
+        </w:numPr>
+      </w:pPr>
+      <w:r>
+        <w:t>Reference to turtle added as per Bruno request in chapter 4</w:t>
+      </w:r>
+    </w:p>
+    <w:p>
+      <w:pPr>
         <w:pStyle w:val="Heading1"/>
       </w:pPr>
       <w:r>
-        <w:t>Chapter two:</w:t>
-      </w:r>
-    </w:p>
-    <w:p>
-      <w:r>
-        <w:t>More recent railML reference found. Previous reference (2010) was valid, however a newer reference was requested.</w:t>
-      </w:r>
-    </w:p>
-    <w:p>
-      <w:r>
-        <w:t>Examples were added</w:t>
-      </w:r>
-      <w:r>
-        <w:t xml:space="preserve"> for the formats discussed.</w:t>
-      </w:r>
-    </w:p>
-    <w:p>
-      <w:r>
-        <w:t>RaCoOn defined when first mentioned.</w:t>
-      </w:r>
-    </w:p>
-    <w:p>
-      <w:r>
-        <w:t xml:space="preserve">Information Security: section re-titled and clarified </w:t>
-      </w:r>
-    </w:p>
-    <w:p>
-      <w:r>
-        <w:t>Section Headings updated.</w:t>
-      </w:r>
-    </w:p>
-    <w:p>
-      <w:r>
-        <w:t>Formatting</w:t>
-      </w:r>
-    </w:p>
-    <w:p>
-      <w:r>
-        <w:t>Reference to turtle added as per Bruno request in chapter 4</w:t>
+        <w:t>Chapter three:</w:t>
+      </w:r>
+    </w:p>
+    <w:p>
+      <w:r>
+        <w:t>Only grammar \ spelling corrections were req</w:t>
+      </w:r>
+      <w:r>
+        <w:t>uired in this chapter.</w:t>
       </w:r>
     </w:p>
     <w:p>
@@ -168,20 +272,6 @@
         <w:pStyle w:val="Heading1"/>
       </w:pPr>
       <w:r>
-        <w:t>Chapter three:</w:t>
-      </w:r>
-    </w:p>
-    <w:p>
-      <w:r>
-        <w:t>(Only grammar \ spelling corrections were required in this chapter)</w:t>
-      </w:r>
-    </w:p>
-    <w:p>
-      <w:pPr>
-        <w:pStyle w:val="Heading1"/>
-      </w:pPr>
-      <w:r>
-        <w:lastRenderedPageBreak/>
         <w:t>Chapter Four:</w:t>
       </w:r>
     </w:p>
@@ -205,7 +295,12 @@
     </w:p>
     <w:p>
       <w:r>
-        <w:t xml:space="preserve">Removed multiple screen shots of manual data entry tool and replaced with new </w:t>
+        <w:t>Removed multiple scre</w:t>
+      </w:r>
+      <w:bookmarkStart w:id="0" w:name="_GoBack"/>
+      <w:bookmarkEnd w:id="0"/>
+      <w:r>
+        <w:t xml:space="preserve">en shots of manual data entry tool and replaced with new </w:t>
       </w:r>
       <w:r>
         <w:t>diagram. The screen shots were moved to an appendix, as requested. The chapter text was updated to reflect this.</w:t>
@@ -223,6 +318,7 @@
     </w:p>
     <w:p>
       <w:r>
+        <w:lastRenderedPageBreak/>
         <w:t>Generic References to “The Program” removed or clarified</w:t>
       </w:r>
     </w:p>
@@ -243,8 +339,13 @@
     </w:p>
     <w:p>
       <w:r>
-        <w:t>License added at github</w:t>
-      </w:r>
+        <w:t xml:space="preserve">License added at </w:t>
+      </w:r>
+      <w:proofErr w:type="spellStart"/>
+      <w:r>
+        <w:t>github</w:t>
+      </w:r>
+      <w:proofErr w:type="spellEnd"/>
     </w:p>
     <w:p>
       <w:r>
@@ -352,8 +453,12 @@
         </w:rPr>
         <w:t>Academic questions further considered as part of the introduction</w:t>
       </w:r>
-      <w:bookmarkStart w:id="0" w:name="_GoBack"/>
-      <w:bookmarkEnd w:id="0"/>
+      <w:r>
+        <w:rPr>
+          <w:b/>
+        </w:rPr>
+        <w:t xml:space="preserve"> – subsection: Questions Considered</w:t>
+      </w:r>
     </w:p>
     <w:p>
       <w:r>
@@ -365,7 +470,15 @@
     </w:p>
     <w:p>
       <w:r>
-        <w:t xml:space="preserve">Define PCIDR : </w:t>
+        <w:t xml:space="preserve">Define </w:t>
+      </w:r>
+      <w:proofErr w:type="gramStart"/>
+      <w:r>
+        <w:t>PCIDR :</w:t>
+      </w:r>
+      <w:proofErr w:type="gramEnd"/>
+      <w:r>
+        <w:t xml:space="preserve"> </w:t>
       </w:r>
       <w:r>
         <w:t>Track based Point Control Inhibit, and Detection Repeat (PCIDR) and Control</w:t>
@@ -398,8 +511,28 @@
       </w:r>
     </w:p>
     <w:p>
-      <w:r>
-        <w:t>dotNetRDF performance considered</w:t>
+      <w:proofErr w:type="spellStart"/>
+      <w:proofErr w:type="gramStart"/>
+      <w:r>
+        <w:t>dotNetRDF</w:t>
+      </w:r>
+      <w:proofErr w:type="spellEnd"/>
+      <w:proofErr w:type="gramEnd"/>
+      <w:r>
+        <w:t xml:space="preserve"> performance considered</w:t>
+      </w:r>
+    </w:p>
+    <w:p>
+      <w:pPr>
+        <w:pStyle w:val="Heading1"/>
+      </w:pPr>
+      <w:r>
+        <w:t>Bibliography:</w:t>
+      </w:r>
+    </w:p>
+    <w:p>
+      <w:r>
+        <w:t>Minor formatting issues were addressed</w:t>
       </w:r>
     </w:p>
     <w:sectPr>
@@ -529,6 +662,119 @@
     </w:lvl>
   </w:abstractNum>
   <w:abstractNum w:abstractNumId="1">
+    <w:nsid w:val="521827FA"/>
+    <w:multiLevelType w:val="hybridMultilevel"/>
+    <w:tmpl w:val="B01472EE"/>
+    <w:lvl w:ilvl="0" w:tplc="08090001">
+      <w:start w:val="1"/>
+      <w:numFmt w:val="bullet"/>
+      <w:lvlText w:val=""/>
+      <w:lvlJc w:val="left"/>
+      <w:pPr>
+        <w:ind w:left="720" w:hanging="360"/>
+      </w:pPr>
+      <w:rPr>
+        <w:rFonts w:ascii="Symbol" w:hAnsi="Symbol" w:hint="default"/>
+      </w:rPr>
+    </w:lvl>
+    <w:lvl w:ilvl="1" w:tplc="08090003" w:tentative="1">
+      <w:start w:val="1"/>
+      <w:numFmt w:val="bullet"/>
+      <w:lvlText w:val="o"/>
+      <w:lvlJc w:val="left"/>
+      <w:pPr>
+        <w:ind w:left="1440" w:hanging="360"/>
+      </w:pPr>
+      <w:rPr>
+        <w:rFonts w:ascii="Courier New" w:hAnsi="Courier New" w:cs="Courier New" w:hint="default"/>
+      </w:rPr>
+    </w:lvl>
+    <w:lvl w:ilvl="2" w:tplc="08090005" w:tentative="1">
+      <w:start w:val="1"/>
+      <w:numFmt w:val="bullet"/>
+      <w:lvlText w:val=""/>
+      <w:lvlJc w:val="left"/>
+      <w:pPr>
+        <w:ind w:left="2160" w:hanging="360"/>
+      </w:pPr>
+      <w:rPr>
+        <w:rFonts w:ascii="Wingdings" w:hAnsi="Wingdings" w:hint="default"/>
+      </w:rPr>
+    </w:lvl>
+    <w:lvl w:ilvl="3" w:tplc="08090001" w:tentative="1">
+      <w:start w:val="1"/>
+      <w:numFmt w:val="bullet"/>
+      <w:lvlText w:val=""/>
+      <w:lvlJc w:val="left"/>
+      <w:pPr>
+        <w:ind w:left="2880" w:hanging="360"/>
+      </w:pPr>
+      <w:rPr>
+        <w:rFonts w:ascii="Symbol" w:hAnsi="Symbol" w:hint="default"/>
+      </w:rPr>
+    </w:lvl>
+    <w:lvl w:ilvl="4" w:tplc="08090003" w:tentative="1">
+      <w:start w:val="1"/>
+      <w:numFmt w:val="bullet"/>
+      <w:lvlText w:val="o"/>
+      <w:lvlJc w:val="left"/>
+      <w:pPr>
+        <w:ind w:left="3600" w:hanging="360"/>
+      </w:pPr>
+      <w:rPr>
+        <w:rFonts w:ascii="Courier New" w:hAnsi="Courier New" w:cs="Courier New" w:hint="default"/>
+      </w:rPr>
+    </w:lvl>
+    <w:lvl w:ilvl="5" w:tplc="08090005" w:tentative="1">
+      <w:start w:val="1"/>
+      <w:numFmt w:val="bullet"/>
+      <w:lvlText w:val=""/>
+      <w:lvlJc w:val="left"/>
+      <w:pPr>
+        <w:ind w:left="4320" w:hanging="360"/>
+      </w:pPr>
+      <w:rPr>
+        <w:rFonts w:ascii="Wingdings" w:hAnsi="Wingdings" w:hint="default"/>
+      </w:rPr>
+    </w:lvl>
+    <w:lvl w:ilvl="6" w:tplc="08090001" w:tentative="1">
+      <w:start w:val="1"/>
+      <w:numFmt w:val="bullet"/>
+      <w:lvlText w:val=""/>
+      <w:lvlJc w:val="left"/>
+      <w:pPr>
+        <w:ind w:left="5040" w:hanging="360"/>
+      </w:pPr>
+      <w:rPr>
+        <w:rFonts w:ascii="Symbol" w:hAnsi="Symbol" w:hint="default"/>
+      </w:rPr>
+    </w:lvl>
+    <w:lvl w:ilvl="7" w:tplc="08090003" w:tentative="1">
+      <w:start w:val="1"/>
+      <w:numFmt w:val="bullet"/>
+      <w:lvlText w:val="o"/>
+      <w:lvlJc w:val="left"/>
+      <w:pPr>
+        <w:ind w:left="5760" w:hanging="360"/>
+      </w:pPr>
+      <w:rPr>
+        <w:rFonts w:ascii="Courier New" w:hAnsi="Courier New" w:cs="Courier New" w:hint="default"/>
+      </w:rPr>
+    </w:lvl>
+    <w:lvl w:ilvl="8" w:tplc="08090005" w:tentative="1">
+      <w:start w:val="1"/>
+      <w:numFmt w:val="bullet"/>
+      <w:lvlText w:val=""/>
+      <w:lvlJc w:val="left"/>
+      <w:pPr>
+        <w:ind w:left="6480" w:hanging="360"/>
+      </w:pPr>
+      <w:rPr>
+        <w:rFonts w:ascii="Wingdings" w:hAnsi="Wingdings" w:hint="default"/>
+      </w:rPr>
+    </w:lvl>
+  </w:abstractNum>
+  <w:abstractNum w:abstractNumId="2">
     <w:nsid w:val="6C9B4AC1"/>
     <w:multiLevelType w:val="hybridMultilevel"/>
     <w:tmpl w:val="3C2E1B30"/>
@@ -618,6 +864,9 @@
     <w:abstractNumId w:val="0"/>
   </w:num>
   <w:num w:numId="2">
+    <w:abstractNumId w:val="2"/>
+  </w:num>
+  <w:num w:numId="3">
     <w:abstractNumId w:val="1"/>
   </w:num>
 </w:numbering>

</xml_diff>

<commit_message>
My own final corrections, as emailed to Lei
</commit_message>
<xml_diff>
--- a/Corrections.docx
+++ b/Corrections.docx
@@ -1,6 +1,6 @@
 
 <file path=word/document.xml><?xml version="1.0" encoding="utf-8"?>
-<w:document xmlns:wpc="http://schemas.microsoft.com/office/word/2010/wordprocessingCanvas" xmlns:mc="http://schemas.openxmlformats.org/markup-compatibility/2006" xmlns:o="urn:schemas-microsoft-com:office:office" xmlns:r="http://schemas.openxmlformats.org/officeDocument/2006/relationships" xmlns:m="http://schemas.openxmlformats.org/officeDocument/2006/math" xmlns:v="urn:schemas-microsoft-com:vml" xmlns:wp14="http://schemas.microsoft.com/office/word/2010/wordprocessingDrawing" xmlns:wp="http://schemas.openxmlformats.org/drawingml/2006/wordprocessingDrawing" xmlns:w10="urn:schemas-microsoft-com:office:word" xmlns:w="http://schemas.openxmlformats.org/wordprocessingml/2006/main" xmlns:w14="http://schemas.microsoft.com/office/word/2010/wordml" xmlns:w15="http://schemas.microsoft.com/office/word/2012/wordml" xmlns:wpg="http://schemas.microsoft.com/office/word/2010/wordprocessingGroup" xmlns:wpi="http://schemas.microsoft.com/office/word/2010/wordprocessingInk" xmlns:wne="http://schemas.microsoft.com/office/word/2006/wordml" xmlns:wps="http://schemas.microsoft.com/office/word/2010/wordprocessingShape" mc:Ignorable="w14 w15 wp14">
+<w:document xmlns:wpc="http://schemas.microsoft.com/office/word/2010/wordprocessingCanvas" xmlns:mc="http://schemas.openxmlformats.org/markup-compatibility/2006" xmlns:o="urn:schemas-microsoft-com:office:office" xmlns:r="http://schemas.openxmlformats.org/officeDocument/2006/relationships" xmlns:m="http://schemas.openxmlformats.org/officeDocument/2006/math" xmlns:v="urn:schemas-microsoft-com:vml" xmlns:wp14="http://schemas.microsoft.com/office/word/2010/wordprocessingDrawing" xmlns:wp="http://schemas.openxmlformats.org/drawingml/2006/wordprocessingDrawing" xmlns:w10="urn:schemas-microsoft-com:office:word" xmlns:w="http://schemas.openxmlformats.org/wordprocessingml/2006/main" xmlns:w14="http://schemas.microsoft.com/office/word/2010/wordml" xmlns:wpg="http://schemas.microsoft.com/office/word/2010/wordprocessingGroup" xmlns:wpi="http://schemas.microsoft.com/office/word/2010/wordprocessingInk" xmlns:wne="http://schemas.microsoft.com/office/word/2006/wordml" xmlns:wps="http://schemas.microsoft.com/office/word/2010/wordprocessingShape" mc:Ignorable="w14 wp14">
   <w:body>
     <w:p>
       <w:pPr>
@@ -20,7 +20,13 @@
     </w:p>
     <w:p>
       <w:r>
-        <w:t xml:space="preserve">Throughout the thesis a number of spelling and grammar errors were identified. All of these have been corrected, including  those listed under </w:t>
+        <w:t xml:space="preserve">Throughout the thesis a number of spelling and grammar errors were identified. All of these have been corrected, </w:t>
+      </w:r>
+      <w:r>
+        <w:t>including those</w:t>
+      </w:r>
+      <w:r>
+        <w:t xml:space="preserve"> listed under </w:t>
       </w:r>
       <w:r>
         <w:t xml:space="preserve">“Minor corrections” </w:t>
@@ -28,9 +34,11 @@
       <w:r>
         <w:t xml:space="preserve">in the document supplied by Dr </w:t>
       </w:r>
+      <w:proofErr w:type="spellStart"/>
       <w:r>
         <w:t>Volckaert</w:t>
       </w:r>
+      <w:proofErr w:type="spellEnd"/>
       <w:r>
         <w:t xml:space="preserve"> and those noted on the thesis by Dr Chen. </w:t>
       </w:r>
@@ -51,11 +59,16 @@
       <w:r>
         <w:t xml:space="preserve">Dr </w:t>
       </w:r>
+      <w:proofErr w:type="spellStart"/>
       <w:r>
         <w:t>Volckaert</w:t>
       </w:r>
       <w:r>
-        <w:t xml:space="preserve">’s document or Dr Chen’s annotations of the thesis </w:t>
+        <w:t>’s</w:t>
+      </w:r>
+      <w:proofErr w:type="spellEnd"/>
+      <w:r>
+        <w:t xml:space="preserve"> document or Dr Chen’s annotations of the thesis </w:t>
       </w:r>
       <w:r>
         <w:t xml:space="preserve">not </w:t>
@@ -97,14 +110,51 @@
     </w:p>
     <w:p>
       <w:r>
-        <w:t>Expand</w:t>
-      </w:r>
-      <w:r>
-        <w:t>ed</w:t>
-      </w:r>
-      <w:r>
-        <w:t xml:space="preserve"> Upon: the consensus of the research is that ontology will save money and improve customer service.</w:t>
-      </w:r>
+        <w:t>The sentence</w:t>
+      </w:r>
+      <w:r>
+        <w:t>:</w:t>
+      </w:r>
+      <w:r>
+        <w:t xml:space="preserve"> “</w:t>
+      </w:r>
+      <w:r>
+        <w:t>the consensus of the research is that ontology will save money and improve customer service.</w:t>
+      </w:r>
+      <w:r>
+        <w:t xml:space="preserve">” </w:t>
+      </w:r>
+      <w:proofErr w:type="gramStart"/>
+      <w:r>
+        <w:t>Was e</w:t>
+      </w:r>
+      <w:r>
+        <w:t xml:space="preserve">xpanded </w:t>
+      </w:r>
+      <w:r>
+        <w:t>u</w:t>
+      </w:r>
+      <w:r>
+        <w:t>pon</w:t>
+      </w:r>
+      <w:r>
+        <w:t xml:space="preserve">, as per </w:t>
+      </w:r>
+      <w:r>
+        <w:t xml:space="preserve">Dr </w:t>
+      </w:r>
+      <w:proofErr w:type="spellStart"/>
+      <w:r>
+        <w:t>Volckaert</w:t>
+      </w:r>
+      <w:r>
+        <w:t>’s</w:t>
+      </w:r>
+      <w:proofErr w:type="spellEnd"/>
+      <w:r>
+        <w:t xml:space="preserve"> request.</w:t>
+      </w:r>
+      <w:proofErr w:type="gramEnd"/>
     </w:p>
     <w:p>
       <w:r>
@@ -142,7 +192,15 @@
         </w:numPr>
       </w:pPr>
       <w:r>
-        <w:t>More recent railML reference found. Previous reference (2010) was valid, however a newer reference was requested</w:t>
+        <w:t xml:space="preserve">More recent railML reference found. Previous reference (2010) was </w:t>
+      </w:r>
+      <w:proofErr w:type="gramStart"/>
+      <w:r>
+        <w:t>valid,</w:t>
+      </w:r>
+      <w:proofErr w:type="gramEnd"/>
+      <w:r>
+        <w:t xml:space="preserve"> however a newer reference was requested</w:t>
       </w:r>
       <w:r>
         <w:t xml:space="preserve"> and found</w:t>
@@ -236,7 +294,16 @@
     </w:p>
     <w:p>
       <w:r>
-        <w:t>Only grammar \ spelling corrections were req</w:t>
+        <w:t xml:space="preserve">Only </w:t>
+      </w:r>
+      <w:r>
+        <w:t>spelling</w:t>
+      </w:r>
+      <w:r>
+        <w:t xml:space="preserve"> and grammar</w:t>
+      </w:r>
+      <w:r>
+        <w:t xml:space="preserve"> corrections were req</w:t>
       </w:r>
       <w:r>
         <w:t>uired in this chapter.</w:t>
@@ -268,8 +335,6 @@
         </w:rPr>
         <w:t>and the conclusion</w:t>
       </w:r>
-      <w:bookmarkStart w:id="0" w:name="_GoBack"/>
-      <w:bookmarkEnd w:id="0"/>
     </w:p>
     <w:p>
       <w:r>
@@ -297,7 +362,13 @@
     <w:p>
       <w:r>
         <w:lastRenderedPageBreak/>
-        <w:t>Generic References to “The Program” removed or clarified</w:t>
+        <w:t xml:space="preserve">Generic </w:t>
+      </w:r>
+      <w:r>
+        <w:t>r</w:t>
+      </w:r>
+      <w:r>
+        <w:t>eferences to “The Program” removed or clarified</w:t>
       </w:r>
     </w:p>
     <w:p>
@@ -317,8 +388,13 @@
     </w:p>
     <w:p>
       <w:r>
-        <w:t>License added at github</w:t>
-      </w:r>
+        <w:t xml:space="preserve">License added at </w:t>
+      </w:r>
+      <w:proofErr w:type="spellStart"/>
+      <w:r>
+        <w:t>github</w:t>
+      </w:r>
+      <w:proofErr w:type="spellEnd"/>
     </w:p>
     <w:p>
       <w:r>
@@ -363,7 +439,15 @@
         <w:t xml:space="preserve"> scalability </w:t>
       </w:r>
       <w:r>
-        <w:t>and datastore access speeds are</w:t>
+        <w:t xml:space="preserve">and </w:t>
+      </w:r>
+      <w:proofErr w:type="spellStart"/>
+      <w:r>
+        <w:t>datastore</w:t>
+      </w:r>
+      <w:proofErr w:type="spellEnd"/>
+      <w:r>
+        <w:t xml:space="preserve"> access speeds are</w:t>
       </w:r>
       <w:r>
         <w:t xml:space="preserve"> particular is discussed.</w:t>
@@ -440,7 +524,15 @@
     </w:p>
     <w:p>
       <w:r>
-        <w:t xml:space="preserve">Define PCIDR : </w:t>
+        <w:t xml:space="preserve">Define </w:t>
+      </w:r>
+      <w:proofErr w:type="gramStart"/>
+      <w:r>
+        <w:t>PCIDR :</w:t>
+      </w:r>
+      <w:proofErr w:type="gramEnd"/>
+      <w:r>
+        <w:t xml:space="preserve"> </w:t>
       </w:r>
       <w:r>
         <w:t>Track based Point Control Inhibit, and Detection Repeat (PCIDR) and Control</w:t>
@@ -473,8 +565,15 @@
       </w:r>
     </w:p>
     <w:p>
-      <w:r>
-        <w:t>dotNetRDF performance considered</w:t>
+      <w:proofErr w:type="spellStart"/>
+      <w:proofErr w:type="gramStart"/>
+      <w:r>
+        <w:t>dotNetRDF</w:t>
+      </w:r>
+      <w:proofErr w:type="spellEnd"/>
+      <w:proofErr w:type="gramEnd"/>
+      <w:r>
+        <w:t xml:space="preserve"> performance considered</w:t>
       </w:r>
     </w:p>
     <w:p>
@@ -486,6 +585,8 @@
       </w:r>
     </w:p>
     <w:p>
+      <w:bookmarkStart w:id="0" w:name="_GoBack"/>
+      <w:bookmarkEnd w:id="0"/>
       <w:r>
         <w:t>Minor formatting issues were addressed</w:t>
       </w:r>
@@ -501,8 +602,8 @@
 </file>
 
 <file path=word/numbering.xml><?xml version="1.0" encoding="utf-8"?>
-<w:numbering xmlns:wpc="http://schemas.microsoft.com/office/word/2010/wordprocessingCanvas" xmlns:mc="http://schemas.openxmlformats.org/markup-compatibility/2006" xmlns:o="urn:schemas-microsoft-com:office:office" xmlns:r="http://schemas.openxmlformats.org/officeDocument/2006/relationships" xmlns:m="http://schemas.openxmlformats.org/officeDocument/2006/math" xmlns:v="urn:schemas-microsoft-com:vml" xmlns:wp14="http://schemas.microsoft.com/office/word/2010/wordprocessingDrawing" xmlns:wp="http://schemas.openxmlformats.org/drawingml/2006/wordprocessingDrawing" xmlns:w10="urn:schemas-microsoft-com:office:word" xmlns:w="http://schemas.openxmlformats.org/wordprocessingml/2006/main" xmlns:w14="http://schemas.microsoft.com/office/word/2010/wordml" xmlns:w15="http://schemas.microsoft.com/office/word/2012/wordml" xmlns:wpg="http://schemas.microsoft.com/office/word/2010/wordprocessingGroup" xmlns:wpi="http://schemas.microsoft.com/office/word/2010/wordprocessingInk" xmlns:wne="http://schemas.microsoft.com/office/word/2006/wordml" xmlns:wps="http://schemas.microsoft.com/office/word/2010/wordprocessingShape" mc:Ignorable="w14 w15 wp14">
-  <w:abstractNum w:abstractNumId="0" w15:restartNumberingAfterBreak="0">
+<w:numbering xmlns:wpc="http://schemas.microsoft.com/office/word/2010/wordprocessingCanvas" xmlns:mc="http://schemas.openxmlformats.org/markup-compatibility/2006" xmlns:o="urn:schemas-microsoft-com:office:office" xmlns:r="http://schemas.openxmlformats.org/officeDocument/2006/relationships" xmlns:m="http://schemas.openxmlformats.org/officeDocument/2006/math" xmlns:v="urn:schemas-microsoft-com:vml" xmlns:wp14="http://schemas.microsoft.com/office/word/2010/wordprocessingDrawing" xmlns:wp="http://schemas.openxmlformats.org/drawingml/2006/wordprocessingDrawing" xmlns:w10="urn:schemas-microsoft-com:office:word" xmlns:w="http://schemas.openxmlformats.org/wordprocessingml/2006/main" xmlns:w14="http://schemas.microsoft.com/office/word/2010/wordml" xmlns:wpg="http://schemas.microsoft.com/office/word/2010/wordprocessingGroup" xmlns:wpi="http://schemas.microsoft.com/office/word/2010/wordprocessingInk" xmlns:wne="http://schemas.microsoft.com/office/word/2006/wordml" xmlns:wps="http://schemas.microsoft.com/office/word/2010/wordprocessingShape" mc:Ignorable="w14 wp14">
+  <w:abstractNum w:abstractNumId="0">
     <w:nsid w:val="1548138E"/>
     <w:multiLevelType w:val="hybridMultilevel"/>
     <w:tmpl w:val="B6ECF568"/>
@@ -616,7 +717,7 @@
       </w:rPr>
     </w:lvl>
   </w:abstractNum>
-  <w:abstractNum w:abstractNumId="1" w15:restartNumberingAfterBreak="0">
+  <w:abstractNum w:abstractNumId="1">
     <w:nsid w:val="521827FA"/>
     <w:multiLevelType w:val="hybridMultilevel"/>
     <w:tmpl w:val="B01472EE"/>
@@ -729,7 +830,7 @@
       </w:rPr>
     </w:lvl>
   </w:abstractNum>
-  <w:abstractNum w:abstractNumId="2" w15:restartNumberingAfterBreak="0">
+  <w:abstractNum w:abstractNumId="2">
     <w:nsid w:val="6C9B4AC1"/>
     <w:multiLevelType w:val="hybridMultilevel"/>
     <w:tmpl w:val="3C2E1B30"/>
@@ -828,7 +929,7 @@
 </file>
 
 <file path=word/styles.xml><?xml version="1.0" encoding="utf-8"?>
-<w:styles xmlns:mc="http://schemas.openxmlformats.org/markup-compatibility/2006" xmlns:r="http://schemas.openxmlformats.org/officeDocument/2006/relationships" xmlns:w="http://schemas.openxmlformats.org/wordprocessingml/2006/main" xmlns:w14="http://schemas.microsoft.com/office/word/2010/wordml" xmlns:w15="http://schemas.microsoft.com/office/word/2012/wordml" mc:Ignorable="w14 w15">
+<w:styles xmlns:mc="http://schemas.openxmlformats.org/markup-compatibility/2006" xmlns:r="http://schemas.openxmlformats.org/officeDocument/2006/relationships" xmlns:w="http://schemas.openxmlformats.org/wordprocessingml/2006/main" xmlns:w14="http://schemas.microsoft.com/office/word/2010/wordml" mc:Ignorable="w14">
   <w:docDefaults>
     <w:rPrDefault>
       <w:rPr>
@@ -844,378 +945,519 @@
       </w:pPr>
     </w:pPrDefault>
   </w:docDefaults>
-  <w:latentStyles w:defLockedState="0" w:defUIPriority="99" w:defSemiHidden="0" w:defUnhideWhenUsed="0" w:defQFormat="0" w:count="371">
-    <w:lsdException w:name="Normal" w:uiPriority="0" w:qFormat="1"/>
-    <w:lsdException w:name="heading 1" w:uiPriority="9" w:qFormat="1"/>
-    <w:lsdException w:name="heading 2" w:semiHidden="1" w:uiPriority="9" w:unhideWhenUsed="1" w:qFormat="1"/>
-    <w:lsdException w:name="heading 3" w:semiHidden="1" w:uiPriority="9" w:unhideWhenUsed="1" w:qFormat="1"/>
-    <w:lsdException w:name="heading 4" w:semiHidden="1" w:uiPriority="9" w:unhideWhenUsed="1" w:qFormat="1"/>
-    <w:lsdException w:name="heading 5" w:semiHidden="1" w:uiPriority="9" w:unhideWhenUsed="1" w:qFormat="1"/>
-    <w:lsdException w:name="heading 6" w:semiHidden="1" w:uiPriority="9" w:unhideWhenUsed="1" w:qFormat="1"/>
-    <w:lsdException w:name="heading 7" w:semiHidden="1" w:uiPriority="9" w:unhideWhenUsed="1" w:qFormat="1"/>
-    <w:lsdException w:name="heading 8" w:semiHidden="1" w:uiPriority="9" w:unhideWhenUsed="1" w:qFormat="1"/>
-    <w:lsdException w:name="heading 9" w:semiHidden="1" w:uiPriority="9" w:unhideWhenUsed="1" w:qFormat="1"/>
-    <w:lsdException w:name="index 1" w:semiHidden="1" w:unhideWhenUsed="1"/>
-    <w:lsdException w:name="index 2" w:semiHidden="1" w:unhideWhenUsed="1"/>
-    <w:lsdException w:name="index 3" w:semiHidden="1" w:unhideWhenUsed="1"/>
-    <w:lsdException w:name="index 4" w:semiHidden="1" w:unhideWhenUsed="1"/>
-    <w:lsdException w:name="index 5" w:semiHidden="1" w:unhideWhenUsed="1"/>
-    <w:lsdException w:name="index 6" w:semiHidden="1" w:unhideWhenUsed="1"/>
-    <w:lsdException w:name="index 7" w:semiHidden="1" w:unhideWhenUsed="1"/>
-    <w:lsdException w:name="index 8" w:semiHidden="1" w:unhideWhenUsed="1"/>
-    <w:lsdException w:name="index 9" w:semiHidden="1" w:unhideWhenUsed="1"/>
-    <w:lsdException w:name="toc 1" w:semiHidden="1" w:uiPriority="39" w:unhideWhenUsed="1"/>
-    <w:lsdException w:name="toc 2" w:semiHidden="1" w:uiPriority="39" w:unhideWhenUsed="1"/>
-    <w:lsdException w:name="toc 3" w:semiHidden="1" w:uiPriority="39" w:unhideWhenUsed="1"/>
-    <w:lsdException w:name="toc 4" w:semiHidden="1" w:uiPriority="39" w:unhideWhenUsed="1"/>
-    <w:lsdException w:name="toc 5" w:semiHidden="1" w:uiPriority="39" w:unhideWhenUsed="1"/>
-    <w:lsdException w:name="toc 6" w:semiHidden="1" w:uiPriority="39" w:unhideWhenUsed="1"/>
-    <w:lsdException w:name="toc 7" w:semiHidden="1" w:uiPriority="39" w:unhideWhenUsed="1"/>
-    <w:lsdException w:name="toc 8" w:semiHidden="1" w:uiPriority="39" w:unhideWhenUsed="1"/>
-    <w:lsdException w:name="toc 9" w:semiHidden="1" w:uiPriority="39" w:unhideWhenUsed="1"/>
-    <w:lsdException w:name="Normal Indent" w:semiHidden="1" w:unhideWhenUsed="1"/>
-    <w:lsdException w:name="footnote text" w:semiHidden="1" w:unhideWhenUsed="1"/>
-    <w:lsdException w:name="annotation text" w:semiHidden="1" w:unhideWhenUsed="1"/>
-    <w:lsdException w:name="header" w:semiHidden="1" w:unhideWhenUsed="1"/>
-    <w:lsdException w:name="footer" w:semiHidden="1" w:unhideWhenUsed="1"/>
-    <w:lsdException w:name="index heading" w:semiHidden="1" w:unhideWhenUsed="1"/>
-    <w:lsdException w:name="caption" w:semiHidden="1" w:uiPriority="35" w:unhideWhenUsed="1" w:qFormat="1"/>
-    <w:lsdException w:name="table of figures" w:semiHidden="1" w:unhideWhenUsed="1"/>
-    <w:lsdException w:name="envelope address" w:semiHidden="1" w:unhideWhenUsed="1"/>
-    <w:lsdException w:name="envelope return" w:semiHidden="1" w:unhideWhenUsed="1"/>
-    <w:lsdException w:name="footnote reference" w:semiHidden="1" w:unhideWhenUsed="1"/>
-    <w:lsdException w:name="annotation reference" w:semiHidden="1" w:unhideWhenUsed="1"/>
-    <w:lsdException w:name="line number" w:semiHidden="1" w:unhideWhenUsed="1"/>
-    <w:lsdException w:name="page number" w:semiHidden="1" w:unhideWhenUsed="1"/>
-    <w:lsdException w:name="endnote reference" w:semiHidden="1" w:unhideWhenUsed="1"/>
-    <w:lsdException w:name="endnote text" w:semiHidden="1" w:unhideWhenUsed="1"/>
-    <w:lsdException w:name="table of authorities" w:semiHidden="1" w:unhideWhenUsed="1"/>
-    <w:lsdException w:name="macro" w:semiHidden="1" w:unhideWhenUsed="1"/>
-    <w:lsdException w:name="toa heading" w:semiHidden="1" w:unhideWhenUsed="1"/>
-    <w:lsdException w:name="List" w:semiHidden="1" w:unhideWhenUsed="1"/>
-    <w:lsdException w:name="List Bullet" w:semiHidden="1" w:unhideWhenUsed="1"/>
-    <w:lsdException w:name="List Number" w:semiHidden="1" w:unhideWhenUsed="1"/>
-    <w:lsdException w:name="List 2" w:semiHidden="1" w:unhideWhenUsed="1"/>
-    <w:lsdException w:name="List 3" w:semiHidden="1" w:unhideWhenUsed="1"/>
-    <w:lsdException w:name="List 4" w:semiHidden="1" w:unhideWhenUsed="1"/>
-    <w:lsdException w:name="List 5" w:semiHidden="1" w:unhideWhenUsed="1"/>
-    <w:lsdException w:name="List Bullet 2" w:semiHidden="1" w:unhideWhenUsed="1"/>
-    <w:lsdException w:name="List Bullet 3" w:semiHidden="1" w:unhideWhenUsed="1"/>
-    <w:lsdException w:name="List Bullet 4" w:semiHidden="1" w:unhideWhenUsed="1"/>
-    <w:lsdException w:name="List Bullet 5" w:semiHidden="1" w:unhideWhenUsed="1"/>
-    <w:lsdException w:name="List Number 2" w:semiHidden="1" w:unhideWhenUsed="1"/>
-    <w:lsdException w:name="List Number 3" w:semiHidden="1" w:unhideWhenUsed="1"/>
-    <w:lsdException w:name="List Number 4" w:semiHidden="1" w:unhideWhenUsed="1"/>
-    <w:lsdException w:name="List Number 5" w:semiHidden="1" w:unhideWhenUsed="1"/>
-    <w:lsdException w:name="Title" w:uiPriority="10" w:qFormat="1"/>
-    <w:lsdException w:name="Closing" w:semiHidden="1" w:unhideWhenUsed="1"/>
-    <w:lsdException w:name="Signature" w:semiHidden="1" w:unhideWhenUsed="1"/>
-    <w:lsdException w:name="Default Paragraph Font" w:semiHidden="1" w:uiPriority="1" w:unhideWhenUsed="1"/>
-    <w:lsdException w:name="Body Text" w:semiHidden="1" w:unhideWhenUsed="1"/>
-    <w:lsdException w:name="Body Text Indent" w:semiHidden="1" w:unhideWhenUsed="1"/>
-    <w:lsdException w:name="List Continue" w:semiHidden="1" w:unhideWhenUsed="1"/>
-    <w:lsdException w:name="List Continue 2" w:semiHidden="1" w:unhideWhenUsed="1"/>
-    <w:lsdException w:name="List Continue 3" w:semiHidden="1" w:unhideWhenUsed="1"/>
-    <w:lsdException w:name="List Continue 4" w:semiHidden="1" w:unhideWhenUsed="1"/>
-    <w:lsdException w:name="List Continue 5" w:semiHidden="1" w:unhideWhenUsed="1"/>
-    <w:lsdException w:name="Message Header" w:semiHidden="1" w:unhideWhenUsed="1"/>
-    <w:lsdException w:name="Subtitle" w:uiPriority="11" w:qFormat="1"/>
-    <w:lsdException w:name="Salutation" w:semiHidden="1" w:unhideWhenUsed="1"/>
-    <w:lsdException w:name="Date" w:semiHidden="1" w:unhideWhenUsed="1"/>
-    <w:lsdException w:name="Body Text First Indent" w:semiHidden="1" w:unhideWhenUsed="1"/>
-    <w:lsdException w:name="Body Text First Indent 2" w:semiHidden="1" w:unhideWhenUsed="1"/>
-    <w:lsdException w:name="Note Heading" w:semiHidden="1" w:unhideWhenUsed="1"/>
-    <w:lsdException w:name="Body Text 2" w:semiHidden="1" w:unhideWhenUsed="1"/>
-    <w:lsdException w:name="Body Text 3" w:semiHidden="1" w:unhideWhenUsed="1"/>
-    <w:lsdException w:name="Body Text Indent 2" w:semiHidden="1" w:unhideWhenUsed="1"/>
-    <w:lsdException w:name="Body Text Indent 3" w:semiHidden="1" w:unhideWhenUsed="1"/>
-    <w:lsdException w:name="Block Text" w:semiHidden="1" w:unhideWhenUsed="1"/>
-    <w:lsdException w:name="Hyperlink" w:semiHidden="1" w:unhideWhenUsed="1"/>
-    <w:lsdException w:name="FollowedHyperlink" w:semiHidden="1" w:unhideWhenUsed="1"/>
-    <w:lsdException w:name="Strong" w:uiPriority="22" w:qFormat="1"/>
-    <w:lsdException w:name="Emphasis" w:uiPriority="20" w:qFormat="1"/>
-    <w:lsdException w:name="Document Map" w:semiHidden="1" w:unhideWhenUsed="1"/>
-    <w:lsdException w:name="Plain Text" w:semiHidden="1" w:unhideWhenUsed="1"/>
-    <w:lsdException w:name="E-mail Signature" w:semiHidden="1" w:unhideWhenUsed="1"/>
-    <w:lsdException w:name="HTML Top of Form" w:semiHidden="1" w:unhideWhenUsed="1"/>
-    <w:lsdException w:name="HTML Bottom of Form" w:semiHidden="1" w:unhideWhenUsed="1"/>
-    <w:lsdException w:name="Normal (Web)" w:semiHidden="1" w:unhideWhenUsed="1"/>
-    <w:lsdException w:name="HTML Acronym" w:semiHidden="1" w:unhideWhenUsed="1"/>
-    <w:lsdException w:name="HTML Address" w:semiHidden="1" w:unhideWhenUsed="1"/>
-    <w:lsdException w:name="HTML Cite" w:semiHidden="1" w:unhideWhenUsed="1"/>
-    <w:lsdException w:name="HTML Code" w:semiHidden="1" w:unhideWhenUsed="1"/>
-    <w:lsdException w:name="HTML Definition" w:semiHidden="1" w:unhideWhenUsed="1"/>
-    <w:lsdException w:name="HTML Keyboard" w:semiHidden="1" w:unhideWhenUsed="1"/>
-    <w:lsdException w:name="HTML Preformatted" w:semiHidden="1" w:unhideWhenUsed="1"/>
-    <w:lsdException w:name="HTML Sample" w:semiHidden="1" w:unhideWhenUsed="1"/>
-    <w:lsdException w:name="HTML Typewriter" w:semiHidden="1" w:unhideWhenUsed="1"/>
-    <w:lsdException w:name="HTML Variable" w:semiHidden="1" w:unhideWhenUsed="1"/>
-    <w:lsdException w:name="Normal Table" w:semiHidden="1" w:unhideWhenUsed="1"/>
-    <w:lsdException w:name="annotation subject" w:semiHidden="1" w:unhideWhenUsed="1"/>
-    <w:lsdException w:name="No List" w:semiHidden="1" w:unhideWhenUsed="1"/>
-    <w:lsdException w:name="Outline List 1" w:semiHidden="1" w:unhideWhenUsed="1"/>
-    <w:lsdException w:name="Outline List 2" w:semiHidden="1" w:unhideWhenUsed="1"/>
-    <w:lsdException w:name="Outline List 3" w:semiHidden="1" w:unhideWhenUsed="1"/>
-    <w:lsdException w:name="Table Simple 1" w:semiHidden="1" w:unhideWhenUsed="1"/>
-    <w:lsdException w:name="Table Simple 2" w:semiHidden="1" w:unhideWhenUsed="1"/>
-    <w:lsdException w:name="Table Simple 3" w:semiHidden="1" w:unhideWhenUsed="1"/>
-    <w:lsdException w:name="Table Classic 1" w:semiHidden="1" w:unhideWhenUsed="1"/>
-    <w:lsdException w:name="Table Classic 2" w:semiHidden="1" w:unhideWhenUsed="1"/>
-    <w:lsdException w:name="Table Classic 3" w:semiHidden="1" w:unhideWhenUsed="1"/>
-    <w:lsdException w:name="Table Classic 4" w:semiHidden="1" w:unhideWhenUsed="1"/>
-    <w:lsdException w:name="Table Colorful 1" w:semiHidden="1" w:unhideWhenUsed="1"/>
-    <w:lsdException w:name="Table Colorful 2" w:semiHidden="1" w:unhideWhenUsed="1"/>
-    <w:lsdException w:name="Table Colorful 3" w:semiHidden="1" w:unhideWhenUsed="1"/>
-    <w:lsdException w:name="Table Columns 1" w:semiHidden="1" w:unhideWhenUsed="1"/>
-    <w:lsdException w:name="Table Columns 2" w:semiHidden="1" w:unhideWhenUsed="1"/>
-    <w:lsdException w:name="Table Columns 3" w:semiHidden="1" w:unhideWhenUsed="1"/>
-    <w:lsdException w:name="Table Columns 4" w:semiHidden="1" w:unhideWhenUsed="1"/>
-    <w:lsdException w:name="Table Columns 5" w:semiHidden="1" w:unhideWhenUsed="1"/>
-    <w:lsdException w:name="Table Grid 1" w:semiHidden="1" w:unhideWhenUsed="1"/>
-    <w:lsdException w:name="Table Grid 2" w:semiHidden="1" w:unhideWhenUsed="1"/>
-    <w:lsdException w:name="Table Grid 3" w:semiHidden="1" w:unhideWhenUsed="1"/>
-    <w:lsdException w:name="Table Grid 4" w:semiHidden="1" w:unhideWhenUsed="1"/>
-    <w:lsdException w:name="Table Grid 5" w:semiHidden="1" w:unhideWhenUsed="1"/>
-    <w:lsdException w:name="Table Grid 6" w:semiHidden="1" w:unhideWhenUsed="1"/>
-    <w:lsdException w:name="Table Grid 7" w:semiHidden="1" w:unhideWhenUsed="1"/>
-    <w:lsdException w:name="Table Grid 8" w:semiHidden="1" w:unhideWhenUsed="1"/>
-    <w:lsdException w:name="Table List 1" w:semiHidden="1" w:unhideWhenUsed="1"/>
-    <w:lsdException w:name="Table List 2" w:semiHidden="1" w:unhideWhenUsed="1"/>
-    <w:lsdException w:name="Table List 3" w:semiHidden="1" w:unhideWhenUsed="1"/>
-    <w:lsdException w:name="Table List 4" w:semiHidden="1" w:unhideWhenUsed="1"/>
-    <w:lsdException w:name="Table List 5" w:semiHidden="1" w:unhideWhenUsed="1"/>
-    <w:lsdException w:name="Table List 6" w:semiHidden="1" w:unhideWhenUsed="1"/>
-    <w:lsdException w:name="Table List 7" w:semiHidden="1" w:unhideWhenUsed="1"/>
-    <w:lsdException w:name="Table List 8" w:semiHidden="1" w:unhideWhenUsed="1"/>
-    <w:lsdException w:name="Table 3D effects 1" w:semiHidden="1" w:unhideWhenUsed="1"/>
-    <w:lsdException w:name="Table 3D effects 2" w:semiHidden="1" w:unhideWhenUsed="1"/>
-    <w:lsdException w:name="Table 3D effects 3" w:semiHidden="1" w:unhideWhenUsed="1"/>
-    <w:lsdException w:name="Table Contemporary" w:semiHidden="1" w:unhideWhenUsed="1"/>
-    <w:lsdException w:name="Table Elegant" w:semiHidden="1" w:unhideWhenUsed="1"/>
-    <w:lsdException w:name="Table Professional" w:semiHidden="1" w:unhideWhenUsed="1"/>
-    <w:lsdException w:name="Table Subtle 1" w:semiHidden="1" w:unhideWhenUsed="1"/>
-    <w:lsdException w:name="Table Subtle 2" w:semiHidden="1" w:unhideWhenUsed="1"/>
-    <w:lsdException w:name="Table Web 1" w:semiHidden="1" w:unhideWhenUsed="1"/>
-    <w:lsdException w:name="Table Web 2" w:semiHidden="1" w:unhideWhenUsed="1"/>
-    <w:lsdException w:name="Table Web 3" w:semiHidden="1" w:unhideWhenUsed="1"/>
-    <w:lsdException w:name="Balloon Text" w:semiHidden="1" w:unhideWhenUsed="1"/>
-    <w:lsdException w:name="Table Grid" w:uiPriority="59"/>
-    <w:lsdException w:name="Table Theme" w:semiHidden="1" w:unhideWhenUsed="1"/>
-    <w:lsdException w:name="Placeholder Text" w:semiHidden="1"/>
-    <w:lsdException w:name="No Spacing" w:uiPriority="1" w:qFormat="1"/>
-    <w:lsdException w:name="Light Shading" w:uiPriority="60"/>
-    <w:lsdException w:name="Light List" w:uiPriority="61"/>
-    <w:lsdException w:name="Light Grid" w:uiPriority="62"/>
-    <w:lsdException w:name="Medium Shading 1" w:uiPriority="63"/>
-    <w:lsdException w:name="Medium Shading 2" w:uiPriority="64"/>
-    <w:lsdException w:name="Medium List 1" w:uiPriority="65"/>
-    <w:lsdException w:name="Medium List 2" w:uiPriority="66"/>
-    <w:lsdException w:name="Medium Grid 1" w:uiPriority="67"/>
-    <w:lsdException w:name="Medium Grid 2" w:uiPriority="68"/>
-    <w:lsdException w:name="Medium Grid 3" w:uiPriority="69"/>
-    <w:lsdException w:name="Dark List" w:uiPriority="70"/>
-    <w:lsdException w:name="Colorful Shading" w:uiPriority="71"/>
-    <w:lsdException w:name="Colorful List" w:uiPriority="72"/>
-    <w:lsdException w:name="Colorful Grid" w:uiPriority="73"/>
-    <w:lsdException w:name="Light Shading Accent 1" w:uiPriority="60"/>
-    <w:lsdException w:name="Light List Accent 1" w:uiPriority="61"/>
-    <w:lsdException w:name="Light Grid Accent 1" w:uiPriority="62"/>
-    <w:lsdException w:name="Medium Shading 1 Accent 1" w:uiPriority="63"/>
-    <w:lsdException w:name="Medium Shading 2 Accent 1" w:uiPriority="64"/>
-    <w:lsdException w:name="Medium List 1 Accent 1" w:uiPriority="65"/>
-    <w:lsdException w:name="Revision" w:semiHidden="1"/>
-    <w:lsdException w:name="List Paragraph" w:uiPriority="34" w:qFormat="1"/>
-    <w:lsdException w:name="Quote" w:uiPriority="29" w:qFormat="1"/>
-    <w:lsdException w:name="Intense Quote" w:uiPriority="30" w:qFormat="1"/>
-    <w:lsdException w:name="Medium List 2 Accent 1" w:uiPriority="66"/>
-    <w:lsdException w:name="Medium Grid 1 Accent 1" w:uiPriority="67"/>
-    <w:lsdException w:name="Medium Grid 2 Accent 1" w:uiPriority="68"/>
-    <w:lsdException w:name="Medium Grid 3 Accent 1" w:uiPriority="69"/>
-    <w:lsdException w:name="Dark List Accent 1" w:uiPriority="70"/>
-    <w:lsdException w:name="Colorful Shading Accent 1" w:uiPriority="71"/>
-    <w:lsdException w:name="Colorful List Accent 1" w:uiPriority="72"/>
-    <w:lsdException w:name="Colorful Grid Accent 1" w:uiPriority="73"/>
-    <w:lsdException w:name="Light Shading Accent 2" w:uiPriority="60"/>
-    <w:lsdException w:name="Light List Accent 2" w:uiPriority="61"/>
-    <w:lsdException w:name="Light Grid Accent 2" w:uiPriority="62"/>
-    <w:lsdException w:name="Medium Shading 1 Accent 2" w:uiPriority="63"/>
-    <w:lsdException w:name="Medium Shading 2 Accent 2" w:uiPriority="64"/>
-    <w:lsdException w:name="Medium List 1 Accent 2" w:uiPriority="65"/>
-    <w:lsdException w:name="Medium List 2 Accent 2" w:uiPriority="66"/>
-    <w:lsdException w:name="Medium Grid 1 Accent 2" w:uiPriority="67"/>
-    <w:lsdException w:name="Medium Grid 2 Accent 2" w:uiPriority="68"/>
-    <w:lsdException w:name="Medium Grid 3 Accent 2" w:uiPriority="69"/>
-    <w:lsdException w:name="Dark List Accent 2" w:uiPriority="70"/>
-    <w:lsdException w:name="Colorful Shading Accent 2" w:uiPriority="71"/>
-    <w:lsdException w:name="Colorful List Accent 2" w:uiPriority="72"/>
-    <w:lsdException w:name="Colorful Grid Accent 2" w:uiPriority="73"/>
-    <w:lsdException w:name="Light Shading Accent 3" w:uiPriority="60"/>
-    <w:lsdException w:name="Light List Accent 3" w:uiPriority="61"/>
-    <w:lsdException w:name="Light Grid Accent 3" w:uiPriority="62"/>
-    <w:lsdException w:name="Medium Shading 1 Accent 3" w:uiPriority="63"/>
-    <w:lsdException w:name="Medium Shading 2 Accent 3" w:uiPriority="64"/>
-    <w:lsdException w:name="Medium List 1 Accent 3" w:uiPriority="65"/>
-    <w:lsdException w:name="Medium List 2 Accent 3" w:uiPriority="66"/>
-    <w:lsdException w:name="Medium Grid 1 Accent 3" w:uiPriority="67"/>
-    <w:lsdException w:name="Medium Grid 2 Accent 3" w:uiPriority="68"/>
-    <w:lsdException w:name="Medium Grid 3 Accent 3" w:uiPriority="69"/>
-    <w:lsdException w:name="Dark List Accent 3" w:uiPriority="70"/>
-    <w:lsdException w:name="Colorful Shading Accent 3" w:uiPriority="71"/>
-    <w:lsdException w:name="Colorful List Accent 3" w:uiPriority="72"/>
-    <w:lsdException w:name="Colorful Grid Accent 3" w:uiPriority="73"/>
-    <w:lsdException w:name="Light Shading Accent 4" w:uiPriority="60"/>
-    <w:lsdException w:name="Light List Accent 4" w:uiPriority="61"/>
-    <w:lsdException w:name="Light Grid Accent 4" w:uiPriority="62"/>
-    <w:lsdException w:name="Medium Shading 1 Accent 4" w:uiPriority="63"/>
-    <w:lsdException w:name="Medium Shading 2 Accent 4" w:uiPriority="64"/>
-    <w:lsdException w:name="Medium List 1 Accent 4" w:uiPriority="65"/>
-    <w:lsdException w:name="Medium List 2 Accent 4" w:uiPriority="66"/>
-    <w:lsdException w:name="Medium Grid 1 Accent 4" w:uiPriority="67"/>
-    <w:lsdException w:name="Medium Grid 2 Accent 4" w:uiPriority="68"/>
-    <w:lsdException w:name="Medium Grid 3 Accent 4" w:uiPriority="69"/>
-    <w:lsdException w:name="Dark List Accent 4" w:uiPriority="70"/>
-    <w:lsdException w:name="Colorful Shading Accent 4" w:uiPriority="71"/>
-    <w:lsdException w:name="Colorful List Accent 4" w:uiPriority="72"/>
-    <w:lsdException w:name="Colorful Grid Accent 4" w:uiPriority="73"/>
-    <w:lsdException w:name="Light Shading Accent 5" w:uiPriority="60"/>
-    <w:lsdException w:name="Light List Accent 5" w:uiPriority="61"/>
-    <w:lsdException w:name="Light Grid Accent 5" w:uiPriority="62"/>
-    <w:lsdException w:name="Medium Shading 1 Accent 5" w:uiPriority="63"/>
-    <w:lsdException w:name="Medium Shading 2 Accent 5" w:uiPriority="64"/>
-    <w:lsdException w:name="Medium List 1 Accent 5" w:uiPriority="65"/>
-    <w:lsdException w:name="Medium List 2 Accent 5" w:uiPriority="66"/>
-    <w:lsdException w:name="Medium Grid 1 Accent 5" w:uiPriority="67"/>
-    <w:lsdException w:name="Medium Grid 2 Accent 5" w:uiPriority="68"/>
-    <w:lsdException w:name="Medium Grid 3 Accent 5" w:uiPriority="69"/>
-    <w:lsdException w:name="Dark List Accent 5" w:uiPriority="70"/>
-    <w:lsdException w:name="Colorful Shading Accent 5" w:uiPriority="71"/>
-    <w:lsdException w:name="Colorful List Accent 5" w:uiPriority="72"/>
-    <w:lsdException w:name="Colorful Grid Accent 5" w:uiPriority="73"/>
-    <w:lsdException w:name="Light Shading Accent 6" w:uiPriority="60"/>
-    <w:lsdException w:name="Light List Accent 6" w:uiPriority="61"/>
-    <w:lsdException w:name="Light Grid Accent 6" w:uiPriority="62"/>
-    <w:lsdException w:name="Medium Shading 1 Accent 6" w:uiPriority="63"/>
-    <w:lsdException w:name="Medium Shading 2 Accent 6" w:uiPriority="64"/>
-    <w:lsdException w:name="Medium List 1 Accent 6" w:uiPriority="65"/>
-    <w:lsdException w:name="Medium List 2 Accent 6" w:uiPriority="66"/>
-    <w:lsdException w:name="Medium Grid 1 Accent 6" w:uiPriority="67"/>
-    <w:lsdException w:name="Medium Grid 2 Accent 6" w:uiPriority="68"/>
-    <w:lsdException w:name="Medium Grid 3 Accent 6" w:uiPriority="69"/>
-    <w:lsdException w:name="Dark List Accent 6" w:uiPriority="70"/>
-    <w:lsdException w:name="Colorful Shading Accent 6" w:uiPriority="71"/>
-    <w:lsdException w:name="Colorful List Accent 6" w:uiPriority="72"/>
-    <w:lsdException w:name="Colorful Grid Accent 6" w:uiPriority="73"/>
-    <w:lsdException w:name="Subtle Emphasis" w:uiPriority="19" w:qFormat="1"/>
-    <w:lsdException w:name="Intense Emphasis" w:uiPriority="21" w:qFormat="1"/>
-    <w:lsdException w:name="Subtle Reference" w:uiPriority="31" w:qFormat="1"/>
-    <w:lsdException w:name="Intense Reference" w:uiPriority="32" w:qFormat="1"/>
-    <w:lsdException w:name="Book Title" w:uiPriority="33" w:qFormat="1"/>
-    <w:lsdException w:name="Bibliography" w:semiHidden="1" w:uiPriority="37" w:unhideWhenUsed="1"/>
-    <w:lsdException w:name="TOC Heading" w:semiHidden="1" w:uiPriority="39" w:unhideWhenUsed="1" w:qFormat="1"/>
-    <w:lsdException w:name="Plain Table 1" w:uiPriority="41"/>
-    <w:lsdException w:name="Plain Table 2" w:uiPriority="42"/>
-    <w:lsdException w:name="Plain Table 3" w:uiPriority="43"/>
-    <w:lsdException w:name="Plain Table 4" w:uiPriority="44"/>
-    <w:lsdException w:name="Plain Table 5" w:uiPriority="45"/>
-    <w:lsdException w:name="Grid Table Light" w:uiPriority="40"/>
-    <w:lsdException w:name="Grid Table 1 Light" w:uiPriority="46"/>
-    <w:lsdException w:name="Grid Table 2" w:uiPriority="47"/>
-    <w:lsdException w:name="Grid Table 3" w:uiPriority="48"/>
-    <w:lsdException w:name="Grid Table 4" w:uiPriority="49"/>
-    <w:lsdException w:name="Grid Table 5 Dark" w:uiPriority="50"/>
-    <w:lsdException w:name="Grid Table 6 Colorful" w:uiPriority="51"/>
-    <w:lsdException w:name="Grid Table 7 Colorful" w:uiPriority="52"/>
-    <w:lsdException w:name="Grid Table 1 Light Accent 1" w:uiPriority="46"/>
-    <w:lsdException w:name="Grid Table 2 Accent 1" w:uiPriority="47"/>
-    <w:lsdException w:name="Grid Table 3 Accent 1" w:uiPriority="48"/>
-    <w:lsdException w:name="Grid Table 4 Accent 1" w:uiPriority="49"/>
-    <w:lsdException w:name="Grid Table 5 Dark Accent 1" w:uiPriority="50"/>
-    <w:lsdException w:name="Grid Table 6 Colorful Accent 1" w:uiPriority="51"/>
-    <w:lsdException w:name="Grid Table 7 Colorful Accent 1" w:uiPriority="52"/>
-    <w:lsdException w:name="Grid Table 1 Light Accent 2" w:uiPriority="46"/>
-    <w:lsdException w:name="Grid Table 2 Accent 2" w:uiPriority="47"/>
-    <w:lsdException w:name="Grid Table 3 Accent 2" w:uiPriority="48"/>
-    <w:lsdException w:name="Grid Table 4 Accent 2" w:uiPriority="49"/>
-    <w:lsdException w:name="Grid Table 5 Dark Accent 2" w:uiPriority="50"/>
-    <w:lsdException w:name="Grid Table 6 Colorful Accent 2" w:uiPriority="51"/>
-    <w:lsdException w:name="Grid Table 7 Colorful Accent 2" w:uiPriority="52"/>
-    <w:lsdException w:name="Grid Table 1 Light Accent 3" w:uiPriority="46"/>
-    <w:lsdException w:name="Grid Table 2 Accent 3" w:uiPriority="47"/>
-    <w:lsdException w:name="Grid Table 3 Accent 3" w:uiPriority="48"/>
-    <w:lsdException w:name="Grid Table 4 Accent 3" w:uiPriority="49"/>
-    <w:lsdException w:name="Grid Table 5 Dark Accent 3" w:uiPriority="50"/>
-    <w:lsdException w:name="Grid Table 6 Colorful Accent 3" w:uiPriority="51"/>
-    <w:lsdException w:name="Grid Table 7 Colorful Accent 3" w:uiPriority="52"/>
-    <w:lsdException w:name="Grid Table 1 Light Accent 4" w:uiPriority="46"/>
-    <w:lsdException w:name="Grid Table 2 Accent 4" w:uiPriority="47"/>
-    <w:lsdException w:name="Grid Table 3 Accent 4" w:uiPriority="48"/>
-    <w:lsdException w:name="Grid Table 4 Accent 4" w:uiPriority="49"/>
-    <w:lsdException w:name="Grid Table 5 Dark Accent 4" w:uiPriority="50"/>
-    <w:lsdException w:name="Grid Table 6 Colorful Accent 4" w:uiPriority="51"/>
-    <w:lsdException w:name="Grid Table 7 Colorful Accent 4" w:uiPriority="52"/>
-    <w:lsdException w:name="Grid Table 1 Light Accent 5" w:uiPriority="46"/>
-    <w:lsdException w:name="Grid Table 2 Accent 5" w:uiPriority="47"/>
-    <w:lsdException w:name="Grid Table 3 Accent 5" w:uiPriority="48"/>
-    <w:lsdException w:name="Grid Table 4 Accent 5" w:uiPriority="49"/>
-    <w:lsdException w:name="Grid Table 5 Dark Accent 5" w:uiPriority="50"/>
-    <w:lsdException w:name="Grid Table 6 Colorful Accent 5" w:uiPriority="51"/>
-    <w:lsdException w:name="Grid Table 7 Colorful Accent 5" w:uiPriority="52"/>
-    <w:lsdException w:name="Grid Table 1 Light Accent 6" w:uiPriority="46"/>
-    <w:lsdException w:name="Grid Table 2 Accent 6" w:uiPriority="47"/>
-    <w:lsdException w:name="Grid Table 3 Accent 6" w:uiPriority="48"/>
-    <w:lsdException w:name="Grid Table 4 Accent 6" w:uiPriority="49"/>
-    <w:lsdException w:name="Grid Table 5 Dark Accent 6" w:uiPriority="50"/>
-    <w:lsdException w:name="Grid Table 6 Colorful Accent 6" w:uiPriority="51"/>
-    <w:lsdException w:name="Grid Table 7 Colorful Accent 6" w:uiPriority="52"/>
-    <w:lsdException w:name="List Table 1 Light" w:uiPriority="46"/>
-    <w:lsdException w:name="List Table 2" w:uiPriority="47"/>
-    <w:lsdException w:name="List Table 3" w:uiPriority="48"/>
-    <w:lsdException w:name="List Table 4" w:uiPriority="49"/>
-    <w:lsdException w:name="List Table 5 Dark" w:uiPriority="50"/>
-    <w:lsdException w:name="List Table 6 Colorful" w:uiPriority="51"/>
-    <w:lsdException w:name="List Table 7 Colorful" w:uiPriority="52"/>
-    <w:lsdException w:name="List Table 1 Light Accent 1" w:uiPriority="46"/>
-    <w:lsdException w:name="List Table 2 Accent 1" w:uiPriority="47"/>
-    <w:lsdException w:name="List Table 3 Accent 1" w:uiPriority="48"/>
-    <w:lsdException w:name="List Table 4 Accent 1" w:uiPriority="49"/>
-    <w:lsdException w:name="List Table 5 Dark Accent 1" w:uiPriority="50"/>
-    <w:lsdException w:name="List Table 6 Colorful Accent 1" w:uiPriority="51"/>
-    <w:lsdException w:name="List Table 7 Colorful Accent 1" w:uiPriority="52"/>
-    <w:lsdException w:name="List Table 1 Light Accent 2" w:uiPriority="46"/>
-    <w:lsdException w:name="List Table 2 Accent 2" w:uiPriority="47"/>
-    <w:lsdException w:name="List Table 3 Accent 2" w:uiPriority="48"/>
-    <w:lsdException w:name="List Table 4 Accent 2" w:uiPriority="49"/>
-    <w:lsdException w:name="List Table 5 Dark Accent 2" w:uiPriority="50"/>
-    <w:lsdException w:name="List Table 6 Colorful Accent 2" w:uiPriority="51"/>
-    <w:lsdException w:name="List Table 7 Colorful Accent 2" w:uiPriority="52"/>
-    <w:lsdException w:name="List Table 1 Light Accent 3" w:uiPriority="46"/>
-    <w:lsdException w:name="List Table 2 Accent 3" w:uiPriority="47"/>
-    <w:lsdException w:name="List Table 3 Accent 3" w:uiPriority="48"/>
-    <w:lsdException w:name="List Table 4 Accent 3" w:uiPriority="49"/>
-    <w:lsdException w:name="List Table 5 Dark Accent 3" w:uiPriority="50"/>
-    <w:lsdException w:name="List Table 6 Colorful Accent 3" w:uiPriority="51"/>
-    <w:lsdException w:name="List Table 7 Colorful Accent 3" w:uiPriority="52"/>
-    <w:lsdException w:name="List Table 1 Light Accent 4" w:uiPriority="46"/>
-    <w:lsdException w:name="List Table 2 Accent 4" w:uiPriority="47"/>
-    <w:lsdException w:name="List Table 3 Accent 4" w:uiPriority="48"/>
-    <w:lsdException w:name="List Table 4 Accent 4" w:uiPriority="49"/>
-    <w:lsdException w:name="List Table 5 Dark Accent 4" w:uiPriority="50"/>
-    <w:lsdException w:name="List Table 6 Colorful Accent 4" w:uiPriority="51"/>
-    <w:lsdException w:name="List Table 7 Colorful Accent 4" w:uiPriority="52"/>
-    <w:lsdException w:name="List Table 1 Light Accent 5" w:uiPriority="46"/>
-    <w:lsdException w:name="List Table 2 Accent 5" w:uiPriority="47"/>
-    <w:lsdException w:name="List Table 3 Accent 5" w:uiPriority="48"/>
-    <w:lsdException w:name="List Table 4 Accent 5" w:uiPriority="49"/>
-    <w:lsdException w:name="List Table 5 Dark Accent 5" w:uiPriority="50"/>
-    <w:lsdException w:name="List Table 6 Colorful Accent 5" w:uiPriority="51"/>
-    <w:lsdException w:name="List Table 7 Colorful Accent 5" w:uiPriority="52"/>
-    <w:lsdException w:name="List Table 1 Light Accent 6" w:uiPriority="46"/>
-    <w:lsdException w:name="List Table 2 Accent 6" w:uiPriority="47"/>
-    <w:lsdException w:name="List Table 3 Accent 6" w:uiPriority="48"/>
-    <w:lsdException w:name="List Table 4 Accent 6" w:uiPriority="49"/>
-    <w:lsdException w:name="List Table 5 Dark Accent 6" w:uiPriority="50"/>
-    <w:lsdException w:name="List Table 6 Colorful Accent 6" w:uiPriority="51"/>
-    <w:lsdException w:name="List Table 7 Colorful Accent 6" w:uiPriority="52"/>
+  <w:latentStyles w:defLockedState="0" w:defUIPriority="99" w:defSemiHidden="1" w:defUnhideWhenUsed="1" w:defQFormat="0" w:count="267">
+    <w:lsdException w:name="Normal" w:semiHidden="0" w:uiPriority="0" w:unhideWhenUsed="0" w:qFormat="1"/>
+    <w:lsdException w:name="heading 1" w:semiHidden="0" w:uiPriority="9" w:unhideWhenUsed="0" w:qFormat="1"/>
+    <w:lsdException w:name="heading 2" w:uiPriority="9" w:qFormat="1"/>
+    <w:lsdException w:name="heading 3" w:uiPriority="9" w:qFormat="1"/>
+    <w:lsdException w:name="heading 4" w:uiPriority="9" w:qFormat="1"/>
+    <w:lsdException w:name="heading 5" w:uiPriority="9" w:qFormat="1"/>
+    <w:lsdException w:name="heading 6" w:uiPriority="9" w:qFormat="1"/>
+    <w:lsdException w:name="heading 7" w:uiPriority="9" w:qFormat="1"/>
+    <w:lsdException w:name="heading 8" w:uiPriority="9" w:qFormat="1"/>
+    <w:lsdException w:name="heading 9" w:uiPriority="9" w:qFormat="1"/>
+    <w:lsdException w:name="toc 1" w:uiPriority="39"/>
+    <w:lsdException w:name="toc 2" w:uiPriority="39"/>
+    <w:lsdException w:name="toc 3" w:uiPriority="39"/>
+    <w:lsdException w:name="toc 4" w:uiPriority="39"/>
+    <w:lsdException w:name="toc 5" w:uiPriority="39"/>
+    <w:lsdException w:name="toc 6" w:uiPriority="39"/>
+    <w:lsdException w:name="toc 7" w:uiPriority="39"/>
+    <w:lsdException w:name="toc 8" w:uiPriority="39"/>
+    <w:lsdException w:name="toc 9" w:uiPriority="39"/>
+    <w:lsdException w:name="caption" w:uiPriority="35" w:qFormat="1"/>
+    <w:lsdException w:name="Title" w:semiHidden="0" w:uiPriority="10" w:unhideWhenUsed="0" w:qFormat="1"/>
+    <w:lsdException w:name="Default Paragraph Font" w:uiPriority="1"/>
+    <w:lsdException w:name="Subtitle" w:semiHidden="0" w:uiPriority="11" w:unhideWhenUsed="0" w:qFormat="1"/>
+    <w:lsdException w:name="Strong" w:semiHidden="0" w:uiPriority="22" w:unhideWhenUsed="0" w:qFormat="1"/>
+    <w:lsdException w:name="Emphasis" w:semiHidden="0" w:uiPriority="20" w:unhideWhenUsed="0" w:qFormat="1"/>
+    <w:lsdException w:name="Table Grid" w:semiHidden="0" w:uiPriority="59" w:unhideWhenUsed="0"/>
+    <w:lsdException w:name="Placeholder Text" w:unhideWhenUsed="0"/>
+    <w:lsdException w:name="No Spacing" w:semiHidden="0" w:uiPriority="1" w:unhideWhenUsed="0" w:qFormat="1"/>
+    <w:lsdException w:name="Light Shading" w:semiHidden="0" w:uiPriority="60" w:unhideWhenUsed="0"/>
+    <w:lsdException w:name="Light List" w:semiHidden="0" w:uiPriority="61" w:unhideWhenUsed="0"/>
+    <w:lsdException w:name="Light Grid" w:semiHidden="0" w:uiPriority="62" w:unhideWhenUsed="0"/>
+    <w:lsdException w:name="Medium Shading 1" w:semiHidden="0" w:uiPriority="63" w:unhideWhenUsed="0"/>
+    <w:lsdException w:name="Medium Shading 2" w:semiHidden="0" w:uiPriority="64" w:unhideWhenUsed="0"/>
+    <w:lsdException w:name="Medium List 1" w:semiHidden="0" w:uiPriority="65" w:unhideWhenUsed="0"/>
+    <w:lsdException w:name="Medium List 2" w:semiHidden="0" w:uiPriority="66" w:unhideWhenUsed="0"/>
+    <w:lsdException w:name="Medium Grid 1" w:semiHidden="0" w:uiPriority="67" w:unhideWhenUsed="0"/>
+    <w:lsdException w:name="Medium Grid 2" w:semiHidden="0" w:uiPriority="68" w:unhideWhenUsed="0"/>
+    <w:lsdException w:name="Medium Grid 3" w:semiHidden="0" w:uiPriority="69" w:unhideWhenUsed="0"/>
+    <w:lsdException w:name="Dark List" w:semiHidden="0" w:uiPriority="70" w:unhideWhenUsed="0"/>
+    <w:lsdException w:name="Colorful Shading" w:semiHidden="0" w:uiPriority="71" w:unhideWhenUsed="0"/>
+    <w:lsdException w:name="Colorful List" w:semiHidden="0" w:uiPriority="72" w:unhideWhenUsed="0"/>
+    <w:lsdException w:name="Colorful Grid" w:semiHidden="0" w:uiPriority="73" w:unhideWhenUsed="0"/>
+    <w:lsdException w:name="Light Shading Accent 1" w:semiHidden="0" w:uiPriority="60" w:unhideWhenUsed="0"/>
+    <w:lsdException w:name="Light List Accent 1" w:semiHidden="0" w:uiPriority="61" w:unhideWhenUsed="0"/>
+    <w:lsdException w:name="Light Grid Accent 1" w:semiHidden="0" w:uiPriority="62" w:unhideWhenUsed="0"/>
+    <w:lsdException w:name="Medium Shading 1 Accent 1" w:semiHidden="0" w:uiPriority="63" w:unhideWhenUsed="0"/>
+    <w:lsdException w:name="Medium Shading 2 Accent 1" w:semiHidden="0" w:uiPriority="64" w:unhideWhenUsed="0"/>
+    <w:lsdException w:name="Medium List 1 Accent 1" w:semiHidden="0" w:uiPriority="65" w:unhideWhenUsed="0"/>
+    <w:lsdException w:name="Revision" w:unhideWhenUsed="0"/>
+    <w:lsdException w:name="List Paragraph" w:semiHidden="0" w:uiPriority="34" w:unhideWhenUsed="0" w:qFormat="1"/>
+    <w:lsdException w:name="Quote" w:semiHidden="0" w:uiPriority="29" w:unhideWhenUsed="0" w:qFormat="1"/>
+    <w:lsdException w:name="Intense Quote" w:semiHidden="0" w:uiPriority="30" w:unhideWhenUsed="0" w:qFormat="1"/>
+    <w:lsdException w:name="Medium List 2 Accent 1" w:semiHidden="0" w:uiPriority="66" w:unhideWhenUsed="0"/>
+    <w:lsdException w:name="Medium Grid 1 Accent 1" w:semiHidden="0" w:uiPriority="67" w:unhideWhenUsed="0"/>
+    <w:lsdException w:name="Medium Grid 2 Accent 1" w:semiHidden="0" w:uiPriority="68" w:unhideWhenUsed="0"/>
+    <w:lsdException w:name="Medium Grid 3 Accent 1" w:semiHidden="0" w:uiPriority="69" w:unhideWhenUsed="0"/>
+    <w:lsdException w:name="Dark List Accent 1" w:semiHidden="0" w:uiPriority="70" w:unhideWhenUsed="0"/>
+    <w:lsdException w:name="Colorful Shading Accent 1" w:semiHidden="0" w:uiPriority="71" w:unhideWhenUsed="0"/>
+    <w:lsdException w:name="Colorful List Accent 1" w:semiHidden="0" w:uiPriority="72" w:unhideWhenUsed="0"/>
+    <w:lsdException w:name="Colorful Grid Accent 1" w:semiHidden="0" w:uiPriority="73" w:unhideWhenUsed="0"/>
+    <w:lsdException w:name="Light Shading Accent 2" w:semiHidden="0" w:uiPriority="60" w:unhideWhenUsed="0"/>
+    <w:lsdException w:name="Light List Accent 2" w:semiHidden="0" w:uiPriority="61" w:unhideWhenUsed="0"/>
+    <w:lsdException w:name="Light Grid Accent 2" w:semiHidden="0" w:uiPriority="62" w:unhideWhenUsed="0"/>
+    <w:lsdException w:name="Medium Shading 1 Accent 2" w:semiHidden="0" w:uiPriority="63" w:unhideWhenUsed="0"/>
+    <w:lsdException w:name="Medium Shading 2 Accent 2" w:semiHidden="0" w:uiPriority="64" w:unhideWhenUsed="0"/>
+    <w:lsdException w:name="Medium List 1 Accent 2" w:semiHidden="0" w:uiPriority="65" w:unhideWhenUsed="0"/>
+    <w:lsdException w:name="Medium List 2 Accent 2" w:semiHidden="0" w:uiPriority="66" w:unhideWhenUsed="0"/>
+    <w:lsdException w:name="Medium Grid 1 Accent 2" w:semiHidden="0" w:uiPriority="67" w:unhideWhenUsed="0"/>
+    <w:lsdException w:name="Medium Grid 2 Accent 2" w:semiHidden="0" w:uiPriority="68" w:unhideWhenUsed="0"/>
+    <w:lsdException w:name="Medium Grid 3 Accent 2" w:semiHidden="0" w:uiPriority="69" w:unhideWhenUsed="0"/>
+    <w:lsdException w:name="Dark List Accent 2" w:semiHidden="0" w:uiPriority="70" w:unhideWhenUsed="0"/>
+    <w:lsdException w:name="Colorful Shading Accent 2" w:semiHidden="0" w:uiPriority="71" w:unhideWhenUsed="0"/>
+    <w:lsdException w:name="Colorful List Accent 2" w:semiHidden="0" w:uiPriority="72" w:unhideWhenUsed="0"/>
+    <w:lsdException w:name="Colorful Grid Accent 2" w:semiHidden="0" w:uiPriority="73" w:unhideWhenUsed="0"/>
+    <w:lsdException w:name="Light Shading Accent 3" w:semiHidden="0" w:uiPriority="60" w:unhideWhenUsed="0"/>
+    <w:lsdException w:name="Light List Accent 3" w:semiHidden="0" w:uiPriority="61" w:unhideWhenUsed="0"/>
+    <w:lsdException w:name="Light Grid Accent 3" w:semiHidden="0" w:uiPriority="62" w:unhideWhenUsed="0"/>
+    <w:lsdException w:name="Medium Shading 1 Accent 3" w:semiHidden="0" w:uiPriority="63" w:unhideWhenUsed="0"/>
+    <w:lsdException w:name="Medium Shading 2 Accent 3" w:semiHidden="0" w:uiPriority="64" w:unhideWhenUsed="0"/>
+    <w:lsdException w:name="Medium List 1 Accent 3" w:semiHidden="0" w:uiPriority="65" w:unhideWhenUsed="0"/>
+    <w:lsdException w:name="Medium List 2 Accent 3" w:semiHidden="0" w:uiPriority="66" w:unhideWhenUsed="0"/>
+    <w:lsdException w:name="Medium Grid 1 Accent 3" w:semiHidden="0" w:uiPriority="67" w:unhideWhenUsed="0"/>
+    <w:lsdException w:name="Medium Grid 2 Accent 3" w:semiHidden="0" w:uiPriority="68" w:unhideWhenUsed="0"/>
+    <w:lsdException w:name="Medium Grid 3 Accent 3" w:semiHidden="0" w:uiPriority="69" w:unhideWhenUsed="0"/>
+    <w:lsdException w:name="Dark List Accent 3" w:semiHidden="0" w:uiPriority="70" w:unhideWhenUsed="0"/>
+    <w:lsdException w:name="Colorful Shading Accent 3" w:semiHidden="0" w:uiPriority="71" w:unhideWhenUsed="0"/>
+    <w:lsdException w:name="Colorful List Accent 3" w:semiHidden="0" w:uiPriority="72" w:unhideWhenUsed="0"/>
+    <w:lsdException w:name="Colorful Grid Accent 3" w:semiHidden="0" w:uiPriority="73" w:unhideWhenUsed="0"/>
+    <w:lsdException w:name="Light Shading Accent 4" w:semiHidden="0" w:uiPriority="60" w:unhideWhenUsed="0"/>
+    <w:lsdException w:name="Light List Accent 4" w:semiHidden="0" w:uiPriority="61" w:unhideWhenUsed="0"/>
+    <w:lsdException w:name="Light Grid Accent 4" w:semiHidden="0" w:uiPriority="62" w:unhideWhenUsed="0"/>
+    <w:lsdException w:name="Medium Shading 1 Accent 4" w:semiHidden="0" w:uiPriority="63" w:unhideWhenUsed="0"/>
+    <w:lsdException w:name="Medium Shading 2 Accent 4" w:semiHidden="0" w:uiPriority="64" w:unhideWhenUsed="0"/>
+    <w:lsdException w:name="Medium List 1 Accent 4" w:semiHidden="0" w:uiPriority="65" w:unhideWhenUsed="0"/>
+    <w:lsdException w:name="Medium List 2 Accent 4" w:semiHidden="0" w:uiPriority="66" w:unhideWhenUsed="0"/>
+    <w:lsdException w:name="Medium Grid 1 Accent 4" w:semiHidden="0" w:uiPriority="67" w:unhideWhenUsed="0"/>
+    <w:lsdException w:name="Medium Grid 2 Accent 4" w:semiHidden="0" w:uiPriority="68" w:unhideWhenUsed="0"/>
+    <w:lsdException w:name="Medium Grid 3 Accent 4" w:semiHidden="0" w:uiPriority="69" w:unhideWhenUsed="0"/>
+    <w:lsdException w:name="Dark List Accent 4" w:semiHidden="0" w:uiPriority="70" w:unhideWhenUsed="0"/>
+    <w:lsdException w:name="Colorful Shading Accent 4" w:semiHidden="0" w:uiPriority="71" w:unhideWhenUsed="0"/>
+    <w:lsdException w:name="Colorful List Accent 4" w:semiHidden="0" w:uiPriority="72" w:unhideWhenUsed="0"/>
+    <w:lsdException w:name="Colorful Grid Accent 4" w:semiHidden="0" w:uiPriority="73" w:unhideWhenUsed="0"/>
+    <w:lsdException w:name="Light Shading Accent 5" w:semiHidden="0" w:uiPriority="60" w:unhideWhenUsed="0"/>
+    <w:lsdException w:name="Light List Accent 5" w:semiHidden="0" w:uiPriority="61" w:unhideWhenUsed="0"/>
+    <w:lsdException w:name="Light Grid Accent 5" w:semiHidden="0" w:uiPriority="62" w:unhideWhenUsed="0"/>
+    <w:lsdException w:name="Medium Shading 1 Accent 5" w:semiHidden="0" w:uiPriority="63" w:unhideWhenUsed="0"/>
+    <w:lsdException w:name="Medium Shading 2 Accent 5" w:semiHidden="0" w:uiPriority="64" w:unhideWhenUsed="0"/>
+    <w:lsdException w:name="Medium List 1 Accent 5" w:semiHidden="0" w:uiPriority="65" w:unhideWhenUsed="0"/>
+    <w:lsdException w:name="Medium List 2 Accent 5" w:semiHidden="0" w:uiPriority="66" w:unhideWhenUsed="0"/>
+    <w:lsdException w:name="Medium Grid 1 Accent 5" w:semiHidden="0" w:uiPriority="67" w:unhideWhenUsed="0"/>
+    <w:lsdException w:name="Medium Grid 2 Accent 5" w:semiHidden="0" w:uiPriority="68" w:unhideWhenUsed="0"/>
+    <w:lsdException w:name="Medium Grid 3 Accent 5" w:semiHidden="0" w:uiPriority="69" w:unhideWhenUsed="0"/>
+    <w:lsdException w:name="Dark List Accent 5" w:semiHidden="0" w:uiPriority="70" w:unhideWhenUsed="0"/>
+    <w:lsdException w:name="Colorful Shading Accent 5" w:semiHidden="0" w:uiPriority="71" w:unhideWhenUsed="0"/>
+    <w:lsdException w:name="Colorful List Accent 5" w:semiHidden="0" w:uiPriority="72" w:unhideWhenUsed="0"/>
+    <w:lsdException w:name="Colorful Grid Accent 5" w:semiHidden="0" w:uiPriority="73" w:unhideWhenUsed="0"/>
+    <w:lsdException w:name="Light Shading Accent 6" w:semiHidden="0" w:uiPriority="60" w:unhideWhenUsed="0"/>
+    <w:lsdException w:name="Light List Accent 6" w:semiHidden="0" w:uiPriority="61" w:unhideWhenUsed="0"/>
+    <w:lsdException w:name="Light Grid Accent 6" w:semiHidden="0" w:uiPriority="62" w:unhideWhenUsed="0"/>
+    <w:lsdException w:name="Medium Shading 1 Accent 6" w:semiHidden="0" w:uiPriority="63" w:unhideWhenUsed="0"/>
+    <w:lsdException w:name="Medium Shading 2 Accent 6" w:semiHidden="0" w:uiPriority="64" w:unhideWhenUsed="0"/>
+    <w:lsdException w:name="Medium List 1 Accent 6" w:semiHidden="0" w:uiPriority="65" w:unhideWhenUsed="0"/>
+    <w:lsdException w:name="Medium List 2 Accent 6" w:semiHidden="0" w:uiPriority="66" w:unhideWhenUsed="0"/>
+    <w:lsdException w:name="Medium Grid 1 Accent 6" w:semiHidden="0" w:uiPriority="67" w:unhideWhenUsed="0"/>
+    <w:lsdException w:name="Medium Grid 2 Accent 6" w:semiHidden="0" w:uiPriority="68" w:unhideWhenUsed="0"/>
+    <w:lsdException w:name="Medium Grid 3 Accent 6" w:semiHidden="0" w:uiPriority="69" w:unhideWhenUsed="0"/>
+    <w:lsdException w:name="Dark List Accent 6" w:semiHidden="0" w:uiPriority="70" w:unhideWhenUsed="0"/>
+    <w:lsdException w:name="Colorful Shading Accent 6" w:semiHidden="0" w:uiPriority="71" w:unhideWhenUsed="0"/>
+    <w:lsdException w:name="Colorful List Accent 6" w:semiHidden="0" w:uiPriority="72" w:unhideWhenUsed="0"/>
+    <w:lsdException w:name="Colorful Grid Accent 6" w:semiHidden="0" w:uiPriority="73" w:unhideWhenUsed="0"/>
+    <w:lsdException w:name="Subtle Emphasis" w:semiHidden="0" w:uiPriority="19" w:unhideWhenUsed="0" w:qFormat="1"/>
+    <w:lsdException w:name="Intense Emphasis" w:semiHidden="0" w:uiPriority="21" w:unhideWhenUsed="0" w:qFormat="1"/>
+    <w:lsdException w:name="Subtle Reference" w:semiHidden="0" w:uiPriority="31" w:unhideWhenUsed="0" w:qFormat="1"/>
+    <w:lsdException w:name="Intense Reference" w:semiHidden="0" w:uiPriority="32" w:unhideWhenUsed="0" w:qFormat="1"/>
+    <w:lsdException w:name="Book Title" w:semiHidden="0" w:uiPriority="33" w:unhideWhenUsed="0" w:qFormat="1"/>
+    <w:lsdException w:name="Bibliography" w:uiPriority="37"/>
+    <w:lsdException w:name="TOC Heading" w:uiPriority="39" w:qFormat="1"/>
+  </w:latentStyles>
+  <w:style w:type="paragraph" w:default="1" w:styleId="Normal">
+    <w:name w:val="Normal"/>
+    <w:qFormat/>
+  </w:style>
+  <w:style w:type="paragraph" w:styleId="Heading1">
+    <w:name w:val="heading 1"/>
+    <w:basedOn w:val="Normal"/>
+    <w:next w:val="Normal"/>
+    <w:link w:val="Heading1Char"/>
+    <w:uiPriority w:val="9"/>
+    <w:qFormat/>
+    <w:rsid w:val="004F6046"/>
+    <w:pPr>
+      <w:keepNext/>
+      <w:keepLines/>
+      <w:spacing w:before="240" w:after="0"/>
+      <w:outlineLvl w:val="0"/>
+    </w:pPr>
+    <w:rPr>
+      <w:rFonts w:asciiTheme="majorHAnsi" w:eastAsiaTheme="majorEastAsia" w:hAnsiTheme="majorHAnsi" w:cstheme="majorBidi"/>
+      <w:color w:val="365F91" w:themeColor="accent1" w:themeShade="BF"/>
+      <w:sz w:val="32"/>
+      <w:szCs w:val="32"/>
+    </w:rPr>
+  </w:style>
+  <w:style w:type="paragraph" w:styleId="Heading2">
+    <w:name w:val="heading 2"/>
+    <w:basedOn w:val="Normal"/>
+    <w:next w:val="Normal"/>
+    <w:link w:val="Heading2Char"/>
+    <w:uiPriority w:val="9"/>
+    <w:unhideWhenUsed/>
+    <w:qFormat/>
+    <w:rsid w:val="00DB0A13"/>
+    <w:pPr>
+      <w:keepNext/>
+      <w:keepLines/>
+      <w:spacing w:before="200" w:after="0"/>
+      <w:ind w:left="720" w:hanging="360"/>
+      <w:outlineLvl w:val="1"/>
+    </w:pPr>
+    <w:rPr>
+      <w:rFonts w:asciiTheme="majorHAnsi" w:eastAsiaTheme="majorEastAsia" w:hAnsiTheme="majorHAnsi" w:cstheme="majorBidi"/>
+      <w:b/>
+      <w:bCs/>
+      <w:color w:val="4F81BD" w:themeColor="accent1"/>
+      <w:sz w:val="26"/>
+      <w:szCs w:val="26"/>
+    </w:rPr>
+  </w:style>
+  <w:style w:type="character" w:default="1" w:styleId="DefaultParagraphFont">
+    <w:name w:val="Default Paragraph Font"/>
+    <w:uiPriority w:val="1"/>
+    <w:semiHidden/>
+    <w:unhideWhenUsed/>
+  </w:style>
+  <w:style w:type="table" w:default="1" w:styleId="TableNormal">
+    <w:name w:val="Normal Table"/>
+    <w:uiPriority w:val="99"/>
+    <w:semiHidden/>
+    <w:unhideWhenUsed/>
+    <w:tblPr>
+      <w:tblInd w:w="0" w:type="dxa"/>
+      <w:tblCellMar>
+        <w:top w:w="0" w:type="dxa"/>
+        <w:left w:w="108" w:type="dxa"/>
+        <w:bottom w:w="0" w:type="dxa"/>
+        <w:right w:w="108" w:type="dxa"/>
+      </w:tblCellMar>
+    </w:tblPr>
+  </w:style>
+  <w:style w:type="numbering" w:default="1" w:styleId="NoList">
+    <w:name w:val="No List"/>
+    <w:uiPriority w:val="99"/>
+    <w:semiHidden/>
+    <w:unhideWhenUsed/>
+  </w:style>
+  <w:style w:type="paragraph" w:customStyle="1" w:styleId="TableListParagraph">
+    <w:name w:val="Table List Paragraph"/>
+    <w:basedOn w:val="ListParagraph"/>
+    <w:qFormat/>
+    <w:rsid w:val="00A64AB3"/>
+    <w:pPr>
+      <w:numPr>
+        <w:numId w:val="1"/>
+      </w:numPr>
+      <w:spacing w:after="0" w:line="240" w:lineRule="auto"/>
+    </w:pPr>
+  </w:style>
+  <w:style w:type="paragraph" w:styleId="ListParagraph">
+    <w:name w:val="List Paragraph"/>
+    <w:basedOn w:val="Normal"/>
+    <w:uiPriority w:val="34"/>
+    <w:qFormat/>
+    <w:rsid w:val="00A64AB3"/>
+    <w:pPr>
+      <w:ind w:left="720"/>
+      <w:contextualSpacing/>
+    </w:pPr>
+  </w:style>
+  <w:style w:type="character" w:customStyle="1" w:styleId="Heading2Char">
+    <w:name w:val="Heading 2 Char"/>
+    <w:basedOn w:val="DefaultParagraphFont"/>
+    <w:link w:val="Heading2"/>
+    <w:uiPriority w:val="9"/>
+    <w:rsid w:val="00DB0A13"/>
+    <w:rPr>
+      <w:rFonts w:asciiTheme="majorHAnsi" w:eastAsiaTheme="majorEastAsia" w:hAnsiTheme="majorHAnsi" w:cstheme="majorBidi"/>
+      <w:b/>
+      <w:bCs/>
+      <w:color w:val="4F81BD" w:themeColor="accent1"/>
+      <w:sz w:val="26"/>
+      <w:szCs w:val="26"/>
+    </w:rPr>
+  </w:style>
+  <w:style w:type="paragraph" w:customStyle="1" w:styleId="CodeSnippet">
+    <w:name w:val="Code Snippet"/>
+    <w:basedOn w:val="Normal"/>
+    <w:next w:val="Normal"/>
+    <w:autoRedefine/>
+    <w:qFormat/>
+    <w:rsid w:val="00CD5602"/>
+    <w:pPr>
+      <w:keepNext/>
+      <w:keepLines/>
+      <w:pBdr>
+        <w:top w:val="single" w:sz="4" w:space="1" w:color="auto"/>
+        <w:left w:val="single" w:sz="4" w:space="4" w:color="auto"/>
+        <w:bottom w:val="single" w:sz="4" w:space="1" w:color="auto"/>
+        <w:right w:val="single" w:sz="4" w:space="4" w:color="auto"/>
+      </w:pBdr>
+      <w:spacing w:before="240" w:line="240" w:lineRule="auto"/>
+      <w:contextualSpacing/>
+    </w:pPr>
+    <w:rPr>
+      <w:rFonts w:ascii="Courier New" w:hAnsi="Courier New" w:cs="Courier New"/>
+      <w:noProof/>
+      <w:color w:val="244061" w:themeColor="accent1" w:themeShade="80"/>
+    </w:rPr>
+  </w:style>
+  <w:style w:type="paragraph" w:customStyle="1" w:styleId="inlinecode">
+    <w:name w:val="inline code"/>
+    <w:basedOn w:val="Normal"/>
+    <w:next w:val="Normal"/>
+    <w:link w:val="inlinecodeChar"/>
+    <w:qFormat/>
+    <w:rsid w:val="00CD5602"/>
+    <w:rPr>
+      <w:rFonts w:ascii="Courier New" w:hAnsi="Courier New" w:cs="Courier New"/>
+      <w:noProof/>
+      <w:color w:val="31849B" w:themeColor="accent5" w:themeShade="BF"/>
+    </w:rPr>
+  </w:style>
+  <w:style w:type="character" w:customStyle="1" w:styleId="inlinecodeChar">
+    <w:name w:val="inline code Char"/>
+    <w:basedOn w:val="DefaultParagraphFont"/>
+    <w:link w:val="inlinecode"/>
+    <w:rsid w:val="00CD5602"/>
+    <w:rPr>
+      <w:rFonts w:ascii="Courier New" w:hAnsi="Courier New" w:cs="Courier New"/>
+      <w:noProof/>
+      <w:color w:val="31849B" w:themeColor="accent5" w:themeShade="BF"/>
+    </w:rPr>
+  </w:style>
+  <w:style w:type="paragraph" w:styleId="Title">
+    <w:name w:val="Title"/>
+    <w:basedOn w:val="Normal"/>
+    <w:next w:val="Normal"/>
+    <w:link w:val="TitleChar"/>
+    <w:uiPriority w:val="10"/>
+    <w:qFormat/>
+    <w:rsid w:val="00035926"/>
+    <w:pPr>
+      <w:pBdr>
+        <w:bottom w:val="single" w:sz="8" w:space="4" w:color="4F81BD" w:themeColor="accent1"/>
+      </w:pBdr>
+      <w:spacing w:after="300" w:line="240" w:lineRule="auto"/>
+      <w:contextualSpacing/>
+    </w:pPr>
+    <w:rPr>
+      <w:rFonts w:asciiTheme="majorHAnsi" w:eastAsiaTheme="majorEastAsia" w:hAnsiTheme="majorHAnsi" w:cstheme="majorBidi"/>
+      <w:color w:val="17365D" w:themeColor="text2" w:themeShade="BF"/>
+      <w:spacing w:val="5"/>
+      <w:kern w:val="28"/>
+      <w:sz w:val="52"/>
+      <w:szCs w:val="52"/>
+    </w:rPr>
+  </w:style>
+  <w:style w:type="character" w:customStyle="1" w:styleId="TitleChar">
+    <w:name w:val="Title Char"/>
+    <w:basedOn w:val="DefaultParagraphFont"/>
+    <w:link w:val="Title"/>
+    <w:uiPriority w:val="10"/>
+    <w:rsid w:val="00035926"/>
+    <w:rPr>
+      <w:rFonts w:asciiTheme="majorHAnsi" w:eastAsiaTheme="majorEastAsia" w:hAnsiTheme="majorHAnsi" w:cstheme="majorBidi"/>
+      <w:color w:val="17365D" w:themeColor="text2" w:themeShade="BF"/>
+      <w:spacing w:val="5"/>
+      <w:kern w:val="28"/>
+      <w:sz w:val="52"/>
+      <w:szCs w:val="52"/>
+    </w:rPr>
+  </w:style>
+  <w:style w:type="character" w:customStyle="1" w:styleId="Heading1Char">
+    <w:name w:val="Heading 1 Char"/>
+    <w:basedOn w:val="DefaultParagraphFont"/>
+    <w:link w:val="Heading1"/>
+    <w:uiPriority w:val="9"/>
+    <w:rsid w:val="004F6046"/>
+    <w:rPr>
+      <w:rFonts w:asciiTheme="majorHAnsi" w:eastAsiaTheme="majorEastAsia" w:hAnsiTheme="majorHAnsi" w:cstheme="majorBidi"/>
+      <w:color w:val="365F91" w:themeColor="accent1" w:themeShade="BF"/>
+      <w:sz w:val="32"/>
+      <w:szCs w:val="32"/>
+    </w:rPr>
+  </w:style>
+</w:styles>
+</file>
+
+<file path=word/stylesWithEffects.xml><?xml version="1.0" encoding="utf-8"?>
+<w:styles xmlns:wpc="http://schemas.microsoft.com/office/word/2010/wordprocessingCanvas" xmlns:mc="http://schemas.openxmlformats.org/markup-compatibility/2006" xmlns:o="urn:schemas-microsoft-com:office:office" xmlns:r="http://schemas.openxmlformats.org/officeDocument/2006/relationships" xmlns:m="http://schemas.openxmlformats.org/officeDocument/2006/math" xmlns:v="urn:schemas-microsoft-com:vml" xmlns:wp14="http://schemas.microsoft.com/office/word/2010/wordprocessingDrawing" xmlns:wp="http://schemas.openxmlformats.org/drawingml/2006/wordprocessingDrawing" xmlns:w10="urn:schemas-microsoft-com:office:word" xmlns:w="http://schemas.openxmlformats.org/wordprocessingml/2006/main" xmlns:w14="http://schemas.microsoft.com/office/word/2010/wordml" xmlns:wpg="http://schemas.microsoft.com/office/word/2010/wordprocessingGroup" xmlns:wpi="http://schemas.microsoft.com/office/word/2010/wordprocessingInk" xmlns:wne="http://schemas.microsoft.com/office/word/2006/wordml" xmlns:wps="http://schemas.microsoft.com/office/word/2010/wordprocessingShape" mc:Ignorable="w14 wp14">
+  <w:docDefaults>
+    <w:rPrDefault>
+      <w:rPr>
+        <w:rFonts w:asciiTheme="minorHAnsi" w:eastAsiaTheme="minorHAnsi" w:hAnsiTheme="minorHAnsi" w:cstheme="minorBidi"/>
+        <w:sz w:val="22"/>
+        <w:szCs w:val="22"/>
+        <w:lang w:val="en-GB" w:eastAsia="en-US" w:bidi="ar-SA"/>
+      </w:rPr>
+    </w:rPrDefault>
+    <w:pPrDefault>
+      <w:pPr>
+        <w:spacing w:after="200" w:line="276" w:lineRule="auto"/>
+      </w:pPr>
+    </w:pPrDefault>
+  </w:docDefaults>
+  <w:latentStyles w:defLockedState="0" w:defUIPriority="99" w:defSemiHidden="1" w:defUnhideWhenUsed="1" w:defQFormat="0" w:count="267">
+    <w:lsdException w:name="Normal" w:semiHidden="0" w:uiPriority="0" w:unhideWhenUsed="0" w:qFormat="1"/>
+    <w:lsdException w:name="heading 1" w:semiHidden="0" w:uiPriority="9" w:unhideWhenUsed="0" w:qFormat="1"/>
+    <w:lsdException w:name="heading 2" w:uiPriority="9" w:qFormat="1"/>
+    <w:lsdException w:name="heading 3" w:uiPriority="9" w:qFormat="1"/>
+    <w:lsdException w:name="heading 4" w:uiPriority="9" w:qFormat="1"/>
+    <w:lsdException w:name="heading 5" w:uiPriority="9" w:qFormat="1"/>
+    <w:lsdException w:name="heading 6" w:uiPriority="9" w:qFormat="1"/>
+    <w:lsdException w:name="heading 7" w:uiPriority="9" w:qFormat="1"/>
+    <w:lsdException w:name="heading 8" w:uiPriority="9" w:qFormat="1"/>
+    <w:lsdException w:name="heading 9" w:uiPriority="9" w:qFormat="1"/>
+    <w:lsdException w:name="toc 1" w:uiPriority="39"/>
+    <w:lsdException w:name="toc 2" w:uiPriority="39"/>
+    <w:lsdException w:name="toc 3" w:uiPriority="39"/>
+    <w:lsdException w:name="toc 4" w:uiPriority="39"/>
+    <w:lsdException w:name="toc 5" w:uiPriority="39"/>
+    <w:lsdException w:name="toc 6" w:uiPriority="39"/>
+    <w:lsdException w:name="toc 7" w:uiPriority="39"/>
+    <w:lsdException w:name="toc 8" w:uiPriority="39"/>
+    <w:lsdException w:name="toc 9" w:uiPriority="39"/>
+    <w:lsdException w:name="caption" w:uiPriority="35" w:qFormat="1"/>
+    <w:lsdException w:name="Title" w:semiHidden="0" w:uiPriority="10" w:unhideWhenUsed="0" w:qFormat="1"/>
+    <w:lsdException w:name="Default Paragraph Font" w:uiPriority="1"/>
+    <w:lsdException w:name="Subtitle" w:semiHidden="0" w:uiPriority="11" w:unhideWhenUsed="0" w:qFormat="1"/>
+    <w:lsdException w:name="Strong" w:semiHidden="0" w:uiPriority="22" w:unhideWhenUsed="0" w:qFormat="1"/>
+    <w:lsdException w:name="Emphasis" w:semiHidden="0" w:uiPriority="20" w:unhideWhenUsed="0" w:qFormat="1"/>
+    <w:lsdException w:name="Table Grid" w:semiHidden="0" w:uiPriority="59" w:unhideWhenUsed="0"/>
+    <w:lsdException w:name="Placeholder Text" w:unhideWhenUsed="0"/>
+    <w:lsdException w:name="No Spacing" w:semiHidden="0" w:uiPriority="1" w:unhideWhenUsed="0" w:qFormat="1"/>
+    <w:lsdException w:name="Light Shading" w:semiHidden="0" w:uiPriority="60" w:unhideWhenUsed="0"/>
+    <w:lsdException w:name="Light List" w:semiHidden="0" w:uiPriority="61" w:unhideWhenUsed="0"/>
+    <w:lsdException w:name="Light Grid" w:semiHidden="0" w:uiPriority="62" w:unhideWhenUsed="0"/>
+    <w:lsdException w:name="Medium Shading 1" w:semiHidden="0" w:uiPriority="63" w:unhideWhenUsed="0"/>
+    <w:lsdException w:name="Medium Shading 2" w:semiHidden="0" w:uiPriority="64" w:unhideWhenUsed="0"/>
+    <w:lsdException w:name="Medium List 1" w:semiHidden="0" w:uiPriority="65" w:unhideWhenUsed="0"/>
+    <w:lsdException w:name="Medium List 2" w:semiHidden="0" w:uiPriority="66" w:unhideWhenUsed="0"/>
+    <w:lsdException w:name="Medium Grid 1" w:semiHidden="0" w:uiPriority="67" w:unhideWhenUsed="0"/>
+    <w:lsdException w:name="Medium Grid 2" w:semiHidden="0" w:uiPriority="68" w:unhideWhenUsed="0"/>
+    <w:lsdException w:name="Medium Grid 3" w:semiHidden="0" w:uiPriority="69" w:unhideWhenUsed="0"/>
+    <w:lsdException w:name="Dark List" w:semiHidden="0" w:uiPriority="70" w:unhideWhenUsed="0"/>
+    <w:lsdException w:name="Colorful Shading" w:semiHidden="0" w:uiPriority="71" w:unhideWhenUsed="0"/>
+    <w:lsdException w:name="Colorful List" w:semiHidden="0" w:uiPriority="72" w:unhideWhenUsed="0"/>
+    <w:lsdException w:name="Colorful Grid" w:semiHidden="0" w:uiPriority="73" w:unhideWhenUsed="0"/>
+    <w:lsdException w:name="Light Shading Accent 1" w:semiHidden="0" w:uiPriority="60" w:unhideWhenUsed="0"/>
+    <w:lsdException w:name="Light List Accent 1" w:semiHidden="0" w:uiPriority="61" w:unhideWhenUsed="0"/>
+    <w:lsdException w:name="Light Grid Accent 1" w:semiHidden="0" w:uiPriority="62" w:unhideWhenUsed="0"/>
+    <w:lsdException w:name="Medium Shading 1 Accent 1" w:semiHidden="0" w:uiPriority="63" w:unhideWhenUsed="0"/>
+    <w:lsdException w:name="Medium Shading 2 Accent 1" w:semiHidden="0" w:uiPriority="64" w:unhideWhenUsed="0"/>
+    <w:lsdException w:name="Medium List 1 Accent 1" w:semiHidden="0" w:uiPriority="65" w:unhideWhenUsed="0"/>
+    <w:lsdException w:name="Revision" w:unhideWhenUsed="0"/>
+    <w:lsdException w:name="List Paragraph" w:semiHidden="0" w:uiPriority="34" w:unhideWhenUsed="0" w:qFormat="1"/>
+    <w:lsdException w:name="Quote" w:semiHidden="0" w:uiPriority="29" w:unhideWhenUsed="0" w:qFormat="1"/>
+    <w:lsdException w:name="Intense Quote" w:semiHidden="0" w:uiPriority="30" w:unhideWhenUsed="0" w:qFormat="1"/>
+    <w:lsdException w:name="Medium List 2 Accent 1" w:semiHidden="0" w:uiPriority="66" w:unhideWhenUsed="0"/>
+    <w:lsdException w:name="Medium Grid 1 Accent 1" w:semiHidden="0" w:uiPriority="67" w:unhideWhenUsed="0"/>
+    <w:lsdException w:name="Medium Grid 2 Accent 1" w:semiHidden="0" w:uiPriority="68" w:unhideWhenUsed="0"/>
+    <w:lsdException w:name="Medium Grid 3 Accent 1" w:semiHidden="0" w:uiPriority="69" w:unhideWhenUsed="0"/>
+    <w:lsdException w:name="Dark List Accent 1" w:semiHidden="0" w:uiPriority="70" w:unhideWhenUsed="0"/>
+    <w:lsdException w:name="Colorful Shading Accent 1" w:semiHidden="0" w:uiPriority="71" w:unhideWhenUsed="0"/>
+    <w:lsdException w:name="Colorful List Accent 1" w:semiHidden="0" w:uiPriority="72" w:unhideWhenUsed="0"/>
+    <w:lsdException w:name="Colorful Grid Accent 1" w:semiHidden="0" w:uiPriority="73" w:unhideWhenUsed="0"/>
+    <w:lsdException w:name="Light Shading Accent 2" w:semiHidden="0" w:uiPriority="60" w:unhideWhenUsed="0"/>
+    <w:lsdException w:name="Light List Accent 2" w:semiHidden="0" w:uiPriority="61" w:unhideWhenUsed="0"/>
+    <w:lsdException w:name="Light Grid Accent 2" w:semiHidden="0" w:uiPriority="62" w:unhideWhenUsed="0"/>
+    <w:lsdException w:name="Medium Shading 1 Accent 2" w:semiHidden="0" w:uiPriority="63" w:unhideWhenUsed="0"/>
+    <w:lsdException w:name="Medium Shading 2 Accent 2" w:semiHidden="0" w:uiPriority="64" w:unhideWhenUsed="0"/>
+    <w:lsdException w:name="Medium List 1 Accent 2" w:semiHidden="0" w:uiPriority="65" w:unhideWhenUsed="0"/>
+    <w:lsdException w:name="Medium List 2 Accent 2" w:semiHidden="0" w:uiPriority="66" w:unhideWhenUsed="0"/>
+    <w:lsdException w:name="Medium Grid 1 Accent 2" w:semiHidden="0" w:uiPriority="67" w:unhideWhenUsed="0"/>
+    <w:lsdException w:name="Medium Grid 2 Accent 2" w:semiHidden="0" w:uiPriority="68" w:unhideWhenUsed="0"/>
+    <w:lsdException w:name="Medium Grid 3 Accent 2" w:semiHidden="0" w:uiPriority="69" w:unhideWhenUsed="0"/>
+    <w:lsdException w:name="Dark List Accent 2" w:semiHidden="0" w:uiPriority="70" w:unhideWhenUsed="0"/>
+    <w:lsdException w:name="Colorful Shading Accent 2" w:semiHidden="0" w:uiPriority="71" w:unhideWhenUsed="0"/>
+    <w:lsdException w:name="Colorful List Accent 2" w:semiHidden="0" w:uiPriority="72" w:unhideWhenUsed="0"/>
+    <w:lsdException w:name="Colorful Grid Accent 2" w:semiHidden="0" w:uiPriority="73" w:unhideWhenUsed="0"/>
+    <w:lsdException w:name="Light Shading Accent 3" w:semiHidden="0" w:uiPriority="60" w:unhideWhenUsed="0"/>
+    <w:lsdException w:name="Light List Accent 3" w:semiHidden="0" w:uiPriority="61" w:unhideWhenUsed="0"/>
+    <w:lsdException w:name="Light Grid Accent 3" w:semiHidden="0" w:uiPriority="62" w:unhideWhenUsed="0"/>
+    <w:lsdException w:name="Medium Shading 1 Accent 3" w:semiHidden="0" w:uiPriority="63" w:unhideWhenUsed="0"/>
+    <w:lsdException w:name="Medium Shading 2 Accent 3" w:semiHidden="0" w:uiPriority="64" w:unhideWhenUsed="0"/>
+    <w:lsdException w:name="Medium List 1 Accent 3" w:semiHidden="0" w:uiPriority="65" w:unhideWhenUsed="0"/>
+    <w:lsdException w:name="Medium List 2 Accent 3" w:semiHidden="0" w:uiPriority="66" w:unhideWhenUsed="0"/>
+    <w:lsdException w:name="Medium Grid 1 Accent 3" w:semiHidden="0" w:uiPriority="67" w:unhideWhenUsed="0"/>
+    <w:lsdException w:name="Medium Grid 2 Accent 3" w:semiHidden="0" w:uiPriority="68" w:unhideWhenUsed="0"/>
+    <w:lsdException w:name="Medium Grid 3 Accent 3" w:semiHidden="0" w:uiPriority="69" w:unhideWhenUsed="0"/>
+    <w:lsdException w:name="Dark List Accent 3" w:semiHidden="0" w:uiPriority="70" w:unhideWhenUsed="0"/>
+    <w:lsdException w:name="Colorful Shading Accent 3" w:semiHidden="0" w:uiPriority="71" w:unhideWhenUsed="0"/>
+    <w:lsdException w:name="Colorful List Accent 3" w:semiHidden="0" w:uiPriority="72" w:unhideWhenUsed="0"/>
+    <w:lsdException w:name="Colorful Grid Accent 3" w:semiHidden="0" w:uiPriority="73" w:unhideWhenUsed="0"/>
+    <w:lsdException w:name="Light Shading Accent 4" w:semiHidden="0" w:uiPriority="60" w:unhideWhenUsed="0"/>
+    <w:lsdException w:name="Light List Accent 4" w:semiHidden="0" w:uiPriority="61" w:unhideWhenUsed="0"/>
+    <w:lsdException w:name="Light Grid Accent 4" w:semiHidden="0" w:uiPriority="62" w:unhideWhenUsed="0"/>
+    <w:lsdException w:name="Medium Shading 1 Accent 4" w:semiHidden="0" w:uiPriority="63" w:unhideWhenUsed="0"/>
+    <w:lsdException w:name="Medium Shading 2 Accent 4" w:semiHidden="0" w:uiPriority="64" w:unhideWhenUsed="0"/>
+    <w:lsdException w:name="Medium List 1 Accent 4" w:semiHidden="0" w:uiPriority="65" w:unhideWhenUsed="0"/>
+    <w:lsdException w:name="Medium List 2 Accent 4" w:semiHidden="0" w:uiPriority="66" w:unhideWhenUsed="0"/>
+    <w:lsdException w:name="Medium Grid 1 Accent 4" w:semiHidden="0" w:uiPriority="67" w:unhideWhenUsed="0"/>
+    <w:lsdException w:name="Medium Grid 2 Accent 4" w:semiHidden="0" w:uiPriority="68" w:unhideWhenUsed="0"/>
+    <w:lsdException w:name="Medium Grid 3 Accent 4" w:semiHidden="0" w:uiPriority="69" w:unhideWhenUsed="0"/>
+    <w:lsdException w:name="Dark List Accent 4" w:semiHidden="0" w:uiPriority="70" w:unhideWhenUsed="0"/>
+    <w:lsdException w:name="Colorful Shading Accent 4" w:semiHidden="0" w:uiPriority="71" w:unhideWhenUsed="0"/>
+    <w:lsdException w:name="Colorful List Accent 4" w:semiHidden="0" w:uiPriority="72" w:unhideWhenUsed="0"/>
+    <w:lsdException w:name="Colorful Grid Accent 4" w:semiHidden="0" w:uiPriority="73" w:unhideWhenUsed="0"/>
+    <w:lsdException w:name="Light Shading Accent 5" w:semiHidden="0" w:uiPriority="60" w:unhideWhenUsed="0"/>
+    <w:lsdException w:name="Light List Accent 5" w:semiHidden="0" w:uiPriority="61" w:unhideWhenUsed="0"/>
+    <w:lsdException w:name="Light Grid Accent 5" w:semiHidden="0" w:uiPriority="62" w:unhideWhenUsed="0"/>
+    <w:lsdException w:name="Medium Shading 1 Accent 5" w:semiHidden="0" w:uiPriority="63" w:unhideWhenUsed="0"/>
+    <w:lsdException w:name="Medium Shading 2 Accent 5" w:semiHidden="0" w:uiPriority="64" w:unhideWhenUsed="0"/>
+    <w:lsdException w:name="Medium List 1 Accent 5" w:semiHidden="0" w:uiPriority="65" w:unhideWhenUsed="0"/>
+    <w:lsdException w:name="Medium List 2 Accent 5" w:semiHidden="0" w:uiPriority="66" w:unhideWhenUsed="0"/>
+    <w:lsdException w:name="Medium Grid 1 Accent 5" w:semiHidden="0" w:uiPriority="67" w:unhideWhenUsed="0"/>
+    <w:lsdException w:name="Medium Grid 2 Accent 5" w:semiHidden="0" w:uiPriority="68" w:unhideWhenUsed="0"/>
+    <w:lsdException w:name="Medium Grid 3 Accent 5" w:semiHidden="0" w:uiPriority="69" w:unhideWhenUsed="0"/>
+    <w:lsdException w:name="Dark List Accent 5" w:semiHidden="0" w:uiPriority="70" w:unhideWhenUsed="0"/>
+    <w:lsdException w:name="Colorful Shading Accent 5" w:semiHidden="0" w:uiPriority="71" w:unhideWhenUsed="0"/>
+    <w:lsdException w:name="Colorful List Accent 5" w:semiHidden="0" w:uiPriority="72" w:unhideWhenUsed="0"/>
+    <w:lsdException w:name="Colorful Grid Accent 5" w:semiHidden="0" w:uiPriority="73" w:unhideWhenUsed="0"/>
+    <w:lsdException w:name="Light Shading Accent 6" w:semiHidden="0" w:uiPriority="60" w:unhideWhenUsed="0"/>
+    <w:lsdException w:name="Light List Accent 6" w:semiHidden="0" w:uiPriority="61" w:unhideWhenUsed="0"/>
+    <w:lsdException w:name="Light Grid Accent 6" w:semiHidden="0" w:uiPriority="62" w:unhideWhenUsed="0"/>
+    <w:lsdException w:name="Medium Shading 1 Accent 6" w:semiHidden="0" w:uiPriority="63" w:unhideWhenUsed="0"/>
+    <w:lsdException w:name="Medium Shading 2 Accent 6" w:semiHidden="0" w:uiPriority="64" w:unhideWhenUsed="0"/>
+    <w:lsdException w:name="Medium List 1 Accent 6" w:semiHidden="0" w:uiPriority="65" w:unhideWhenUsed="0"/>
+    <w:lsdException w:name="Medium List 2 Accent 6" w:semiHidden="0" w:uiPriority="66" w:unhideWhenUsed="0"/>
+    <w:lsdException w:name="Medium Grid 1 Accent 6" w:semiHidden="0" w:uiPriority="67" w:unhideWhenUsed="0"/>
+    <w:lsdException w:name="Medium Grid 2 Accent 6" w:semiHidden="0" w:uiPriority="68" w:unhideWhenUsed="0"/>
+    <w:lsdException w:name="Medium Grid 3 Accent 6" w:semiHidden="0" w:uiPriority="69" w:unhideWhenUsed="0"/>
+    <w:lsdException w:name="Dark List Accent 6" w:semiHidden="0" w:uiPriority="70" w:unhideWhenUsed="0"/>
+    <w:lsdException w:name="Colorful Shading Accent 6" w:semiHidden="0" w:uiPriority="71" w:unhideWhenUsed="0"/>
+    <w:lsdException w:name="Colorful List Accent 6" w:semiHidden="0" w:uiPriority="72" w:unhideWhenUsed="0"/>
+    <w:lsdException w:name="Colorful Grid Accent 6" w:semiHidden="0" w:uiPriority="73" w:unhideWhenUsed="0"/>
+    <w:lsdException w:name="Subtle Emphasis" w:semiHidden="0" w:uiPriority="19" w:unhideWhenUsed="0" w:qFormat="1"/>
+    <w:lsdException w:name="Intense Emphasis" w:semiHidden="0" w:uiPriority="21" w:unhideWhenUsed="0" w:qFormat="1"/>
+    <w:lsdException w:name="Subtle Reference" w:semiHidden="0" w:uiPriority="31" w:unhideWhenUsed="0" w:qFormat="1"/>
+    <w:lsdException w:name="Intense Reference" w:semiHidden="0" w:uiPriority="32" w:unhideWhenUsed="0" w:qFormat="1"/>
+    <w:lsdException w:name="Book Title" w:semiHidden="0" w:uiPriority="33" w:unhideWhenUsed="0" w:qFormat="1"/>
+    <w:lsdException w:name="Bibliography" w:uiPriority="37"/>
+    <w:lsdException w:name="TOC Heading" w:uiPriority="39" w:qFormat="1"/>
   </w:latentStyles>
   <w:style w:type="paragraph" w:default="1" w:styleId="Normal">
     <w:name w:val="Normal"/>

</xml_diff>